<commit_message>
Márquez: Actualización de ERS
* Sección de casos de uso.
* Sección de requerimientos funcionales.
* Sección de requerimientos de documentación.
</commit_message>
<xml_diff>
--- a/02. Requerimientos/Especificación de Requerimientos.docx
+++ b/02. Requerimientos/Especificación de Requerimientos.docx
@@ -6353,9 +6353,6 @@
     <w:p>
       <w:pPr>
         <w:pStyle w:val="PSI-Comentario"/>
-        <w:rPr>
-          <w:lang w:val="es-ES"/>
-        </w:rPr>
       </w:pPr>
     </w:p>
     <w:p>
@@ -6500,9 +6497,6 @@
     <w:p>
       <w:pPr>
         <w:pStyle w:val="PSI-Comentario"/>
-        <w:rPr>
-          <w:lang w:val="es-ES"/>
-        </w:rPr>
       </w:pPr>
     </w:p>
     <w:p>
@@ -6637,9 +6631,6 @@
     <w:p>
       <w:pPr>
         <w:pStyle w:val="PSI-Comentario"/>
-        <w:rPr>
-          <w:lang w:val="es-ES"/>
-        </w:rPr>
       </w:pPr>
     </w:p>
     <w:p>
@@ -6700,9 +6691,6 @@
     <w:p>
       <w:pPr>
         <w:pStyle w:val="PSI-Comentario"/>
-        <w:rPr>
-          <w:lang w:val="es-ES"/>
-        </w:rPr>
       </w:pPr>
     </w:p>
     <w:p>
@@ -6729,78 +6717,76 @@
       <w:pPr>
         <w:jc w:val="both"/>
       </w:pPr>
-      <w:bookmarkStart w:id="23" w:name="_GoBack"/>
+    </w:p>
+    <w:p>
+      <w:pPr>
+        <w:pStyle w:val="PSI-Comentario"/>
+      </w:pPr>
+    </w:p>
+    <w:p>
+      <w:pPr>
+        <w:pStyle w:val="PSI-Ttulo1"/>
+      </w:pPr>
+      <w:bookmarkStart w:id="23" w:name="_Toc235007270"/>
+      <w:bookmarkStart w:id="24" w:name="_Toc235009557"/>
+      <w:bookmarkStart w:id="25" w:name="_Toc493083795"/>
+      <w:r>
+        <w:t>Casos de Uso</w:t>
+      </w:r>
       <w:bookmarkEnd w:id="23"/>
-    </w:p>
-    <w:p>
-      <w:pPr>
-        <w:pStyle w:val="PSI-Comentario"/>
-      </w:pPr>
-    </w:p>
-    <w:p>
-      <w:pPr>
-        <w:pStyle w:val="PSI-Ttulo1"/>
-      </w:pPr>
-      <w:bookmarkStart w:id="24" w:name="_Toc235007270"/>
-      <w:bookmarkStart w:id="25" w:name="_Toc235009557"/>
-      <w:bookmarkStart w:id="26" w:name="_Toc493083795"/>
-      <w:r>
-        <w:t>Casos de Uso</w:t>
-      </w:r>
       <w:bookmarkEnd w:id="24"/>
       <w:bookmarkEnd w:id="25"/>
+    </w:p>
+    <w:p>
+      <w:pPr>
+        <w:jc w:val="both"/>
+      </w:pPr>
+      <w:bookmarkStart w:id="26" w:name="_Toc12016616"/>
+      <w:bookmarkStart w:id="27" w:name="_Toc228266925"/>
+      <w:bookmarkStart w:id="28" w:name="_Toc234682917"/>
+      <w:bookmarkStart w:id="29" w:name="_Toc235346532"/>
+      <w:r>
+        <w:t>En este apartado se presentan</w:t>
+      </w:r>
+      <w:r>
+        <w:t xml:space="preserve"> </w:t>
+      </w:r>
+      <w:r>
+        <w:t xml:space="preserve">los </w:t>
+      </w:r>
+      <w:r>
+        <w:t>casos de uso de Tempus</w:t>
+      </w:r>
+      <w:r>
+        <w:t>, junto con una breve descripción del mi</w:t>
+      </w:r>
+      <w:r>
+        <w:t>smo y los actores involucrados.</w:t>
+      </w:r>
+    </w:p>
+    <w:p>
+      <w:pPr>
+        <w:pStyle w:val="PSI-Ttulo2"/>
+      </w:pPr>
+      <w:bookmarkStart w:id="30" w:name="_Toc493083796"/>
       <w:bookmarkEnd w:id="26"/>
-    </w:p>
-    <w:p>
-      <w:pPr>
-        <w:jc w:val="both"/>
-      </w:pPr>
-      <w:bookmarkStart w:id="27" w:name="_Toc12016616"/>
-      <w:bookmarkStart w:id="28" w:name="_Toc228266925"/>
-      <w:bookmarkStart w:id="29" w:name="_Toc234682917"/>
-      <w:bookmarkStart w:id="30" w:name="_Toc235346532"/>
-      <w:r>
-        <w:t>En este apartado se presentan</w:t>
-      </w:r>
-      <w:r>
-        <w:t xml:space="preserve"> </w:t>
-      </w:r>
-      <w:r>
-        <w:t xml:space="preserve">los </w:t>
-      </w:r>
-      <w:r>
-        <w:t>casos de uso de Tempus</w:t>
-      </w:r>
-      <w:r>
-        <w:t>, junto con una breve descripción del mi</w:t>
-      </w:r>
-      <w:r>
-        <w:t>smo y los actores involucrados.</w:t>
-      </w:r>
-    </w:p>
-    <w:p>
-      <w:pPr>
-        <w:pStyle w:val="PSI-Ttulo2"/>
-      </w:pPr>
-      <w:bookmarkStart w:id="31" w:name="_Toc493083796"/>
       <w:bookmarkEnd w:id="27"/>
       <w:bookmarkEnd w:id="28"/>
       <w:bookmarkEnd w:id="29"/>
+      <w:r>
+        <w:t>Ingresar al sistema</w:t>
+      </w:r>
       <w:bookmarkEnd w:id="30"/>
-      <w:r>
-        <w:t>Ingresar al sistema</w:t>
+    </w:p>
+    <w:p>
+      <w:pPr>
+        <w:pStyle w:val="PSI-Ttulo3"/>
+      </w:pPr>
+      <w:bookmarkStart w:id="31" w:name="_Toc493083797"/>
+      <w:r>
+        <w:t>Actores</w:t>
       </w:r>
       <w:bookmarkEnd w:id="31"/>
-    </w:p>
-    <w:p>
-      <w:pPr>
-        <w:pStyle w:val="PSI-Ttulo3"/>
-      </w:pPr>
-      <w:bookmarkStart w:id="32" w:name="_Toc493083797"/>
-      <w:r>
-        <w:t>Actores</w:t>
-      </w:r>
-      <w:bookmarkEnd w:id="32"/>
     </w:p>
     <w:p>
       <w:pPr>
@@ -6817,72 +6803,681 @@
           <w:tab w:val="center" w:pos="3968"/>
         </w:tabs>
       </w:pPr>
-      <w:bookmarkStart w:id="33" w:name="_Toc228266926"/>
-      <w:bookmarkStart w:id="34" w:name="_Toc234682918"/>
-      <w:bookmarkStart w:id="35" w:name="_Toc235346533"/>
-      <w:bookmarkStart w:id="36" w:name="_Toc493083798"/>
+      <w:bookmarkStart w:id="32" w:name="_Toc228266926"/>
+      <w:bookmarkStart w:id="33" w:name="_Toc234682918"/>
+      <w:bookmarkStart w:id="34" w:name="_Toc235346533"/>
+      <w:bookmarkStart w:id="35" w:name="_Toc493083798"/>
       <w:r>
         <w:t>Descripción</w:t>
       </w:r>
+      <w:bookmarkEnd w:id="32"/>
       <w:bookmarkEnd w:id="33"/>
       <w:bookmarkEnd w:id="34"/>
       <w:bookmarkEnd w:id="35"/>
+      <w:r>
+        <w:tab/>
+      </w:r>
+    </w:p>
+    <w:p>
+      <w:pPr>
+        <w:jc w:val="both"/>
+        <w:rPr>
+          <w:lang w:eastAsia="ar-SA"/>
+        </w:rPr>
+      </w:pPr>
+      <w:r>
+        <w:rPr>
+          <w:lang w:eastAsia="ar-SA"/>
+        </w:rPr>
+        <w:t>Los actores deben iniciar sesión en Tempus ingresando al sitio web. Para ello deben utilizar el correo electrónico institucional (ejemplo@uarg.unpa.edu.ar) y su clave personal.</w:t>
+      </w:r>
+    </w:p>
+    <w:p>
+      <w:pPr>
+        <w:pStyle w:val="PSI-Ttulo2"/>
+      </w:pPr>
+      <w:bookmarkStart w:id="36" w:name="_Toc493083799"/>
+      <w:r>
+        <w:t>Cargar horarios de cursada</w:t>
+      </w:r>
       <w:bookmarkEnd w:id="36"/>
-      <w:r>
-        <w:tab/>
-      </w:r>
+    </w:p>
+    <w:p>
+      <w:pPr>
+        <w:pStyle w:val="PSI-Ttulo3"/>
+      </w:pPr>
+      <w:bookmarkStart w:id="37" w:name="_Toc493083800"/>
+      <w:r>
+        <w:t>Actores</w:t>
+      </w:r>
+      <w:bookmarkEnd w:id="37"/>
     </w:p>
     <w:p>
       <w:pPr>
         <w:jc w:val="both"/>
-        <w:rPr>
-          <w:lang w:eastAsia="ar-SA"/>
-        </w:rPr>
-      </w:pPr>
-      <w:r>
-        <w:rPr>
-          <w:lang w:eastAsia="ar-SA"/>
-        </w:rPr>
-        <w:t>Los actores deben iniciar sesión en Tempus ingresando al sitio web. Para ello deben utilizar el correo electrónico institucional (ejemplo@uarg.unpa.edu.ar) y su clave personal.</w:t>
-      </w:r>
-    </w:p>
-    <w:p>
-      <w:pPr>
-        <w:pStyle w:val="PSI-Ttulo2"/>
-      </w:pPr>
-      <w:bookmarkStart w:id="37" w:name="_Toc493083799"/>
-      <w:r>
-        <w:t>Cargar horarios de cursada</w:t>
-      </w:r>
-      <w:bookmarkEnd w:id="37"/>
+      </w:pPr>
+      <w:r>
+        <w:t>Administrador y Secretaria Académica</w:t>
+      </w:r>
     </w:p>
     <w:p>
       <w:pPr>
         <w:pStyle w:val="PSI-Ttulo3"/>
       </w:pPr>
-      <w:bookmarkStart w:id="38" w:name="_Toc493083800"/>
-      <w:r>
+      <w:bookmarkStart w:id="38" w:name="_Toc493083801"/>
+      <w:r>
+        <w:t>Descripción</w:t>
+      </w:r>
+      <w:bookmarkEnd w:id="38"/>
+    </w:p>
+    <w:p>
+      <w:pPr>
+        <w:jc w:val="both"/>
+        <w:rPr>
+          <w:lang w:eastAsia="ar-SA"/>
+        </w:rPr>
+      </w:pPr>
+      <w:r>
+        <w:rPr>
+          <w:lang w:eastAsia="ar-SA"/>
+        </w:rPr>
+        <w:t>El actor Administrador o Secretaría Académica ha iniciado sesión en sistema e invocado el presente caso de uso. Luego s</w:t>
+      </w:r>
+      <w:r>
+        <w:rPr>
+          <w:lang w:eastAsia="ar-SA"/>
+        </w:rPr>
+        <w:t>e realiza la carga de un conjunto de horarios de c</w:t>
+      </w:r>
+      <w:r>
+        <w:rPr>
+          <w:lang w:eastAsia="ar-SA"/>
+        </w:rPr>
+        <w:t xml:space="preserve">ursada mediante el uso de un archivo. Para ello se debe seleccionar un archivo que </w:t>
+      </w:r>
+      <w:r>
+        <w:rPr>
+          <w:lang w:eastAsia="ar-SA"/>
+        </w:rPr>
+        <w:lastRenderedPageBreak/>
+        <w:t>cumpla con las características necesarias para almacenar la información, contenida dentro del mismo, en el sistema.</w:t>
+      </w:r>
+    </w:p>
+    <w:p>
+      <w:pPr>
+        <w:jc w:val="both"/>
+        <w:rPr>
+          <w:lang w:eastAsia="ar-SA"/>
+        </w:rPr>
+      </w:pPr>
+    </w:p>
+    <w:p>
+      <w:pPr>
+        <w:jc w:val="both"/>
+        <w:rPr>
+          <w:lang w:eastAsia="ar-SA"/>
+        </w:rPr>
+      </w:pPr>
+    </w:p>
+    <w:p>
+      <w:pPr>
+        <w:pStyle w:val="Ttulo2"/>
+        <w:rPr>
+          <w:lang w:eastAsia="ar-SA"/>
+        </w:rPr>
+      </w:pPr>
+      <w:bookmarkStart w:id="39" w:name="_Toc493083802"/>
+      <w:r>
+        <w:rPr>
+          <w:lang w:eastAsia="ar-SA"/>
+        </w:rPr>
+        <w:t>Cargar mesas de examen</w:t>
+      </w:r>
+      <w:bookmarkEnd w:id="39"/>
+    </w:p>
+    <w:p>
+      <w:pPr>
+        <w:pStyle w:val="Ttulo3"/>
+        <w:rPr>
+          <w:lang w:eastAsia="ar-SA"/>
+        </w:rPr>
+      </w:pPr>
+      <w:bookmarkStart w:id="40" w:name="_Toc493083803"/>
+      <w:r>
+        <w:rPr>
+          <w:lang w:eastAsia="ar-SA"/>
+        </w:rPr>
         <w:t>Actores</w:t>
       </w:r>
-      <w:bookmarkEnd w:id="38"/>
+      <w:bookmarkEnd w:id="40"/>
     </w:p>
     <w:p>
       <w:pPr>
         <w:jc w:val="both"/>
-      </w:pPr>
-      <w:r>
+        <w:rPr>
+          <w:lang w:eastAsia="ar-SA"/>
+        </w:rPr>
+      </w:pPr>
+      <w:r>
+        <w:rPr>
+          <w:lang w:eastAsia="ar-SA"/>
+        </w:rPr>
+        <w:t>Administrador y Secretaría Académica</w:t>
+      </w:r>
+    </w:p>
+    <w:p>
+      <w:pPr>
+        <w:pStyle w:val="Ttulo3"/>
+        <w:rPr>
+          <w:lang w:eastAsia="ar-SA"/>
+        </w:rPr>
+      </w:pPr>
+      <w:bookmarkStart w:id="41" w:name="_Toc493083804"/>
+      <w:r>
+        <w:rPr>
+          <w:lang w:eastAsia="ar-SA"/>
+        </w:rPr>
+        <w:t>Descripción</w:t>
+      </w:r>
+      <w:bookmarkEnd w:id="41"/>
+    </w:p>
+    <w:p>
+      <w:pPr>
+        <w:jc w:val="both"/>
+        <w:rPr>
+          <w:lang w:eastAsia="ar-SA"/>
+        </w:rPr>
+      </w:pPr>
+      <w:r>
+        <w:rPr>
+          <w:lang w:eastAsia="ar-SA"/>
+        </w:rPr>
+        <w:t>El actor Administrador o Secretaría Académica ha iniciado sesión en sistema e invocado el presente caso de uso. Luego s</w:t>
+      </w:r>
+      <w:r>
+        <w:rPr>
+          <w:lang w:eastAsia="ar-SA"/>
+        </w:rPr>
+        <w:t>e realiza la carga de un conjunto de mesas de examen mediante el uso de un archivo. Para ello se debe seleccionar un archivo que cumpla con las características necesarias para almacenar la información, contenida dentro del mismo, en el sistema.</w:t>
+      </w:r>
+    </w:p>
+    <w:p>
+      <w:pPr>
+        <w:pStyle w:val="Ttulo2"/>
+        <w:rPr>
+          <w:lang w:eastAsia="ar-SA"/>
+        </w:rPr>
+      </w:pPr>
+      <w:bookmarkStart w:id="42" w:name="_Toc493083805"/>
+      <w:r>
+        <w:rPr>
+          <w:lang w:eastAsia="ar-SA"/>
+        </w:rPr>
+        <w:t>Buscar horarios de cursada</w:t>
+      </w:r>
+      <w:bookmarkEnd w:id="42"/>
+    </w:p>
+    <w:p>
+      <w:pPr>
+        <w:pStyle w:val="Ttulo3"/>
+        <w:rPr>
+          <w:lang w:eastAsia="ar-SA"/>
+        </w:rPr>
+      </w:pPr>
+      <w:bookmarkStart w:id="43" w:name="_Toc493083806"/>
+      <w:r>
+        <w:rPr>
+          <w:lang w:eastAsia="ar-SA"/>
+        </w:rPr>
+        <w:t>Actores</w:t>
+      </w:r>
+      <w:bookmarkEnd w:id="43"/>
+    </w:p>
+    <w:p>
+      <w:pPr>
+        <w:jc w:val="both"/>
+        <w:rPr>
+          <w:lang w:eastAsia="ar-SA"/>
+        </w:rPr>
+      </w:pPr>
+      <w:r>
+        <w:rPr>
+          <w:lang w:eastAsia="ar-SA"/>
+        </w:rPr>
+        <w:t>Administrador y Secretaría Académica</w:t>
+      </w:r>
+    </w:p>
+    <w:p>
+      <w:pPr>
+        <w:pStyle w:val="Ttulo3"/>
+        <w:rPr>
+          <w:lang w:eastAsia="ar-SA"/>
+        </w:rPr>
+      </w:pPr>
+      <w:bookmarkStart w:id="44" w:name="_Toc493083807"/>
+      <w:r>
+        <w:rPr>
+          <w:lang w:eastAsia="ar-SA"/>
+        </w:rPr>
+        <w:t>Descripción</w:t>
+      </w:r>
+      <w:bookmarkEnd w:id="44"/>
+      <w:r>
+        <w:rPr>
+          <w:lang w:eastAsia="ar-SA"/>
+        </w:rPr>
+        <w:t xml:space="preserve"> </w:t>
+      </w:r>
+    </w:p>
+    <w:p>
+      <w:pPr>
+        <w:jc w:val="both"/>
+        <w:rPr>
+          <w:lang w:eastAsia="ar-SA"/>
+        </w:rPr>
+      </w:pPr>
+      <w:r>
+        <w:rPr>
+          <w:lang w:eastAsia="ar-SA"/>
+        </w:rPr>
+        <w:t>El objetivo del caso de uso es realizar la búsqueda de horarios de cursada</w:t>
+      </w:r>
+      <w:r>
+        <w:rPr>
+          <w:lang w:eastAsia="ar-SA"/>
+        </w:rPr>
+        <w:t xml:space="preserve"> para ser presentadas al actor</w:t>
+      </w:r>
+      <w:r>
+        <w:rPr>
+          <w:lang w:eastAsia="ar-SA"/>
+        </w:rPr>
+        <w:t>.</w:t>
+      </w:r>
+      <w:r>
+        <w:rPr>
+          <w:lang w:eastAsia="ar-SA"/>
+        </w:rPr>
+        <w:t xml:space="preserve"> </w:t>
+      </w:r>
+    </w:p>
+    <w:p>
+      <w:pPr>
+        <w:jc w:val="both"/>
+        <w:rPr>
+          <w:lang w:eastAsia="ar-SA"/>
+        </w:rPr>
+      </w:pPr>
+      <w:r>
+        <w:rPr>
+          <w:lang w:eastAsia="ar-SA"/>
+        </w:rPr>
+        <w:t xml:space="preserve">En el caso del </w:t>
+      </w:r>
+      <w:r>
+        <w:rPr>
+          <w:lang w:eastAsia="ar-SA"/>
+        </w:rPr>
+        <w:t xml:space="preserve">actor Publico, esta búsqueda la realizará </w:t>
+      </w:r>
+      <w:r>
+        <w:rPr>
+          <w:lang w:eastAsia="ar-SA"/>
+        </w:rPr>
+        <w:t>desde</w:t>
+      </w:r>
+      <w:r>
+        <w:rPr>
+          <w:lang w:eastAsia="ar-SA"/>
+        </w:rPr>
+        <w:t xml:space="preserve"> la aplicación móvil de Tempus.</w:t>
+      </w:r>
+    </w:p>
+    <w:p>
+      <w:pPr>
+        <w:jc w:val="both"/>
+        <w:rPr>
+          <w:lang w:eastAsia="ar-SA"/>
+        </w:rPr>
+      </w:pPr>
+      <w:r>
+        <w:rPr>
+          <w:lang w:eastAsia="ar-SA"/>
+        </w:rPr>
+        <w:t>En el caso de</w:t>
+      </w:r>
+      <w:r>
+        <w:rPr>
+          <w:lang w:eastAsia="ar-SA"/>
+        </w:rPr>
+        <w:t xml:space="preserve"> los demás a</w:t>
+      </w:r>
+      <w:r>
+        <w:rPr>
+          <w:lang w:eastAsia="ar-SA"/>
+        </w:rPr>
+        <w:t>ctores involucrados se realizará</w:t>
+      </w:r>
+      <w:r>
+        <w:rPr>
+          <w:lang w:eastAsia="ar-SA"/>
+        </w:rPr>
+        <w:t xml:space="preserve"> a través del sitio web</w:t>
+      </w:r>
+      <w:r>
+        <w:rPr>
+          <w:lang w:eastAsia="ar-SA"/>
+        </w:rPr>
+        <w:t>, previo inicio de sesión en el sistema</w:t>
+      </w:r>
+      <w:r>
+        <w:rPr>
+          <w:lang w:eastAsia="ar-SA"/>
+        </w:rPr>
+        <w:t>.</w:t>
+      </w:r>
+    </w:p>
+    <w:p>
+      <w:pPr>
+        <w:pStyle w:val="Ttulo2"/>
+        <w:rPr>
+          <w:lang w:eastAsia="ar-SA"/>
+        </w:rPr>
+      </w:pPr>
+      <w:bookmarkStart w:id="45" w:name="_Toc493083808"/>
+      <w:r>
+        <w:rPr>
+          <w:lang w:eastAsia="ar-SA"/>
+        </w:rPr>
+        <w:t>Buscar mesas de examen</w:t>
+      </w:r>
+      <w:bookmarkEnd w:id="45"/>
+    </w:p>
+    <w:p>
+      <w:pPr>
+        <w:pStyle w:val="Ttulo3"/>
+        <w:rPr>
+          <w:lang w:eastAsia="ar-SA"/>
+        </w:rPr>
+      </w:pPr>
+      <w:bookmarkStart w:id="46" w:name="_Toc493083809"/>
+      <w:r>
+        <w:rPr>
+          <w:lang w:eastAsia="ar-SA"/>
+        </w:rPr>
+        <w:t>Actores</w:t>
+      </w:r>
+      <w:bookmarkEnd w:id="46"/>
+    </w:p>
+    <w:p>
+      <w:pPr>
+        <w:rPr>
+          <w:lang w:eastAsia="ar-SA"/>
+        </w:rPr>
+      </w:pPr>
+      <w:r>
+        <w:rPr>
+          <w:lang w:eastAsia="ar-SA"/>
+        </w:rPr>
+        <w:t xml:space="preserve">Administrador, Secretaria Académica y </w:t>
+      </w:r>
+      <w:r>
+        <w:rPr>
+          <w:lang w:eastAsia="ar-SA"/>
+        </w:rPr>
+        <w:t>Público</w:t>
+      </w:r>
+      <w:r>
+        <w:rPr>
+          <w:lang w:eastAsia="ar-SA"/>
+        </w:rPr>
+        <w:t>.</w:t>
+      </w:r>
+    </w:p>
+    <w:p>
+      <w:pPr>
+        <w:pStyle w:val="Ttulo3"/>
+        <w:rPr>
+          <w:lang w:eastAsia="ar-SA"/>
+        </w:rPr>
+      </w:pPr>
+      <w:bookmarkStart w:id="47" w:name="_Toc493083810"/>
+      <w:r>
+        <w:rPr>
+          <w:lang w:eastAsia="ar-SA"/>
+        </w:rPr>
+        <w:t>Descripción</w:t>
+      </w:r>
+      <w:bookmarkEnd w:id="47"/>
+    </w:p>
+    <w:p>
+      <w:pPr>
+        <w:jc w:val="both"/>
+        <w:rPr>
+          <w:lang w:eastAsia="ar-SA"/>
+        </w:rPr>
+      </w:pPr>
+      <w:r>
+        <w:rPr>
+          <w:lang w:eastAsia="ar-SA"/>
+        </w:rPr>
+        <w:t>El objetivo del caso de uso es realizar la búsqueda de mesas de examen para ser presentadas al actor.</w:t>
+      </w:r>
+    </w:p>
+    <w:p>
+      <w:pPr>
+        <w:jc w:val="both"/>
+        <w:rPr>
+          <w:lang w:eastAsia="ar-SA"/>
+        </w:rPr>
+      </w:pPr>
+      <w:r>
+        <w:rPr>
+          <w:lang w:eastAsia="ar-SA"/>
+        </w:rPr>
+        <w:t>En el caso del actor Publico, esta búsqueda se realizara desd</w:t>
+      </w:r>
+      <w:r>
+        <w:rPr>
+          <w:lang w:eastAsia="ar-SA"/>
+        </w:rPr>
+        <w:t>e la aplicación móvil de Tempus.</w:t>
+      </w:r>
+    </w:p>
+    <w:p>
+      <w:pPr>
+        <w:jc w:val="both"/>
+        <w:rPr>
+          <w:lang w:eastAsia="ar-SA"/>
+        </w:rPr>
+      </w:pPr>
+      <w:r>
+        <w:rPr>
+          <w:lang w:eastAsia="ar-SA"/>
+        </w:rPr>
+        <w:lastRenderedPageBreak/>
+        <w:t>En el caso de</w:t>
+      </w:r>
+      <w:r>
+        <w:rPr>
+          <w:lang w:eastAsia="ar-SA"/>
+        </w:rPr>
+        <w:t xml:space="preserve"> los demás actores involucrados se realizara a través del sitio web</w:t>
+      </w:r>
+      <w:r>
+        <w:rPr>
+          <w:lang w:eastAsia="ar-SA"/>
+        </w:rPr>
+        <w:t>, previo inicio de sesión en el sistema</w:t>
+      </w:r>
+      <w:r>
+        <w:rPr>
+          <w:lang w:eastAsia="ar-SA"/>
+        </w:rPr>
+        <w:t>.</w:t>
+      </w:r>
+    </w:p>
+    <w:p>
+      <w:pPr>
+        <w:pStyle w:val="Ttulo2"/>
+        <w:rPr>
+          <w:lang w:eastAsia="ar-SA"/>
+        </w:rPr>
+      </w:pPr>
+      <w:bookmarkStart w:id="48" w:name="_Toc493083811"/>
+      <w:r>
+        <w:rPr>
+          <w:lang w:eastAsia="ar-SA"/>
+        </w:rPr>
+        <w:t>Modificar horario de cursada</w:t>
+      </w:r>
+      <w:bookmarkEnd w:id="48"/>
+      <w:r>
+        <w:rPr>
+          <w:lang w:eastAsia="ar-SA"/>
+        </w:rPr>
+        <w:t xml:space="preserve"> </w:t>
+      </w:r>
+    </w:p>
+    <w:p>
+      <w:pPr>
+        <w:pStyle w:val="Ttulo3"/>
+        <w:rPr>
+          <w:lang w:eastAsia="ar-SA"/>
+        </w:rPr>
+      </w:pPr>
+      <w:bookmarkStart w:id="49" w:name="_Toc493083812"/>
+      <w:r>
+        <w:rPr>
+          <w:lang w:eastAsia="ar-SA"/>
+        </w:rPr>
+        <w:t>Actores</w:t>
+      </w:r>
+      <w:bookmarkEnd w:id="49"/>
+    </w:p>
+    <w:p>
+      <w:pPr>
+        <w:rPr>
+          <w:lang w:eastAsia="ar-SA"/>
+        </w:rPr>
+      </w:pPr>
+      <w:r>
+        <w:rPr>
+          <w:lang w:eastAsia="ar-SA"/>
+        </w:rPr>
+        <w:t>Administrador y</w:t>
+      </w:r>
+      <w:r>
+        <w:rPr>
+          <w:lang w:eastAsia="ar-SA"/>
+        </w:rPr>
+        <w:t xml:space="preserve"> Secretaria Académica.</w:t>
+      </w:r>
+    </w:p>
+    <w:p>
+      <w:pPr>
+        <w:pStyle w:val="Ttulo3"/>
+        <w:rPr>
+          <w:lang w:eastAsia="ar-SA"/>
+        </w:rPr>
+      </w:pPr>
+      <w:bookmarkStart w:id="50" w:name="_Toc493083813"/>
+      <w:r>
+        <w:rPr>
+          <w:lang w:eastAsia="ar-SA"/>
+        </w:rPr>
+        <w:t>Descripción</w:t>
+      </w:r>
+      <w:bookmarkEnd w:id="50"/>
+    </w:p>
+    <w:p>
+      <w:pPr>
+        <w:jc w:val="both"/>
+        <w:rPr>
+          <w:lang w:eastAsia="ar-SA"/>
+        </w:rPr>
+      </w:pPr>
+      <w:r>
+        <w:rPr>
+          <w:lang w:eastAsia="ar-SA"/>
+        </w:rPr>
+        <w:t xml:space="preserve">El actor Administrador o Secretaría Académica ha iniciado sesión en sistema e invocado el presente caso de uso. </w:t>
+      </w:r>
+      <w:r>
+        <w:rPr>
+          <w:lang w:eastAsia="ar-SA"/>
+        </w:rPr>
+        <w:t xml:space="preserve">El objetivo es modificar un determinado horario de cursada que haya sido previamente seleccionado. Se presenta la información modificable de la cursada para que el actor pueda </w:t>
+      </w:r>
+      <w:r>
+        <w:rPr>
+          <w:lang w:eastAsia="ar-SA"/>
+        </w:rPr>
+        <w:t>introducir</w:t>
+      </w:r>
+      <w:r>
+        <w:rPr>
+          <w:lang w:eastAsia="ar-SA"/>
+        </w:rPr>
+        <w:t xml:space="preserve"> los cambios necesarios. </w:t>
+      </w:r>
+    </w:p>
+    <w:p>
+      <w:pPr>
+        <w:pStyle w:val="Ttulo2"/>
+        <w:rPr>
+          <w:lang w:eastAsia="ar-SA"/>
+        </w:rPr>
+      </w:pPr>
+      <w:bookmarkStart w:id="51" w:name="_Toc493083814"/>
+      <w:r>
+        <w:rPr>
+          <w:lang w:eastAsia="ar-SA"/>
+        </w:rPr>
+        <w:t>Modificar mesa de examen</w:t>
+      </w:r>
+      <w:bookmarkEnd w:id="51"/>
+    </w:p>
+    <w:p>
+      <w:pPr>
+        <w:pStyle w:val="Ttulo3"/>
+        <w:rPr>
+          <w:lang w:eastAsia="ar-SA"/>
+        </w:rPr>
+      </w:pPr>
+      <w:r>
+        <w:rPr>
+          <w:lang w:eastAsia="ar-SA"/>
+        </w:rPr>
+        <w:t>Actores</w:t>
+      </w:r>
+    </w:p>
+    <w:p>
+      <w:pPr>
+        <w:rPr>
+          <w:lang w:eastAsia="ar-SA"/>
+        </w:rPr>
+      </w:pPr>
+      <w:r>
+        <w:rPr>
+          <w:lang w:eastAsia="ar-SA"/>
+        </w:rPr>
         <w:t>Administrador y Secretaria Académica</w:t>
       </w:r>
     </w:p>
     <w:p>
       <w:pPr>
-        <w:pStyle w:val="PSI-Ttulo3"/>
-      </w:pPr>
-      <w:bookmarkStart w:id="39" w:name="_Toc493083801"/>
-      <w:r>
+        <w:pStyle w:val="Ttulo3"/>
+        <w:rPr>
+          <w:lang w:eastAsia="ar-SA"/>
+        </w:rPr>
+      </w:pPr>
+      <w:r>
+        <w:rPr>
+          <w:lang w:eastAsia="ar-SA"/>
+        </w:rPr>
         <w:t>Descripción</w:t>
       </w:r>
-      <w:bookmarkEnd w:id="39"/>
     </w:p>
     <w:p>
       <w:pPr>
@@ -6895,14 +7490,69 @@
         <w:rPr>
           <w:lang w:eastAsia="ar-SA"/>
         </w:rPr>
-        <w:t>Se realiza la carga de un conjunto de horarios de c</w:t>
-      </w:r>
-      <w:r>
-        <w:rPr>
-          <w:lang w:eastAsia="ar-SA"/>
-        </w:rPr>
-        <w:t>ursada mediante el uso de un archivo. Para ello se debe seleccionar un archivo que cumpla con las características necesarias para almacenar la información, contenida dentro del mismo, en el sistema.</w:t>
-      </w:r>
+        <w:t xml:space="preserve">El actor ha iniciado sesión en el sistema e invocado el presente caso de uso. El objetivo es modificar una determinada mesa de examen que haya sido previamente seleccionada. Se presenta la información modificable de la mesa de examen para que el actor pueda introducir los cambios necesarios. </w:t>
+      </w:r>
+    </w:p>
+    <w:p>
+      <w:pPr>
+        <w:pStyle w:val="Ttulo2"/>
+        <w:rPr>
+          <w:lang w:eastAsia="ar-SA"/>
+        </w:rPr>
+      </w:pPr>
+      <w:bookmarkStart w:id="52" w:name="_Toc493083815"/>
+      <w:r>
+        <w:rPr>
+          <w:lang w:eastAsia="ar-SA"/>
+        </w:rPr>
+        <w:t>Crear horario de cursada</w:t>
+      </w:r>
+      <w:bookmarkEnd w:id="52"/>
+    </w:p>
+    <w:p>
+      <w:pPr>
+        <w:pStyle w:val="Ttulo3"/>
+        <w:rPr>
+          <w:lang w:eastAsia="ar-SA"/>
+        </w:rPr>
+      </w:pPr>
+      <w:bookmarkStart w:id="53" w:name="_Toc493083816"/>
+      <w:r>
+        <w:rPr>
+          <w:lang w:eastAsia="ar-SA"/>
+        </w:rPr>
+        <w:t>Actores</w:t>
+      </w:r>
+      <w:bookmarkEnd w:id="53"/>
+    </w:p>
+    <w:p>
+      <w:pPr>
+        <w:rPr>
+          <w:lang w:eastAsia="ar-SA"/>
+        </w:rPr>
+      </w:pPr>
+      <w:r>
+        <w:rPr>
+          <w:lang w:eastAsia="ar-SA"/>
+        </w:rPr>
+        <w:t>Administrador y Secretaria Académica.</w:t>
+      </w:r>
+    </w:p>
+    <w:p>
+      <w:pPr>
+        <w:pStyle w:val="Ttulo3"/>
+        <w:rPr>
+          <w:lang w:eastAsia="ar-SA"/>
+        </w:rPr>
+      </w:pPr>
+      <w:bookmarkStart w:id="54" w:name="_Toc493083817"/>
+      <w:r>
+        <w:rPr>
+          <w:lang w:eastAsia="ar-SA"/>
+        </w:rPr>
+        <w:t>Descripción</w:t>
+      </w:r>
+      <w:bookmarkEnd w:id="54"/>
     </w:p>
     <w:p>
       <w:pPr>
@@ -6911,6 +7561,26 @@
           <w:lang w:eastAsia="ar-SA"/>
         </w:rPr>
       </w:pPr>
+      <w:r>
+        <w:rPr>
+          <w:lang w:eastAsia="ar-SA"/>
+        </w:rPr>
+        <w:t>El actor debe haber iniciado sesión en el sistema y este le debe haber permitido el acceso. A continuación, el actor invoca al presente caso de uso. Se le presenta el formulario con los campos obligatorios y no obligatorios necesarios para realizar la creación de un nuevo horario de cursada.</w:t>
+      </w:r>
+    </w:p>
+    <w:p>
+      <w:pPr>
+        <w:jc w:val="both"/>
+        <w:rPr>
+          <w:lang w:eastAsia="ar-SA"/>
+        </w:rPr>
+      </w:pPr>
+      <w:r>
+        <w:rPr>
+          <w:lang w:eastAsia="ar-SA"/>
+        </w:rPr>
+        <w:t>La instancia del caso de uso termina cuando se ha creado un nuevo horario de cursada.</w:t>
+      </w:r>
     </w:p>
     <w:p>
       <w:pPr>
@@ -6919,14 +7589,20 @@
           <w:lang w:eastAsia="ar-SA"/>
         </w:rPr>
       </w:pPr>
-      <w:bookmarkStart w:id="40" w:name="_Toc493083802"/>
-      <w:r>
-        <w:rPr>
-          <w:lang w:eastAsia="ar-SA"/>
-        </w:rPr>
-        <w:t>Cargar mesas de examen</w:t>
-      </w:r>
-      <w:bookmarkEnd w:id="40"/>
+      <w:bookmarkStart w:id="55" w:name="_Toc493083818"/>
+      <w:r>
+        <w:rPr>
+          <w:lang w:eastAsia="ar-SA"/>
+        </w:rPr>
+        <w:t>Crear mesa de examen</w:t>
+      </w:r>
+      <w:bookmarkEnd w:id="55"/>
+      <w:r>
+        <w:rPr>
+          <w:lang w:eastAsia="ar-SA"/>
+        </w:rPr>
+        <w:t xml:space="preserve"> </w:t>
+      </w:r>
     </w:p>
     <w:p>
       <w:pPr>
@@ -6935,14 +7611,44 @@
           <w:lang w:eastAsia="ar-SA"/>
         </w:rPr>
       </w:pPr>
-      <w:bookmarkStart w:id="41" w:name="_Toc493083803"/>
+      <w:bookmarkStart w:id="56" w:name="_Toc493083819"/>
       <w:r>
         <w:rPr>
           <w:lang w:eastAsia="ar-SA"/>
         </w:rPr>
         <w:t>Actores</w:t>
       </w:r>
-      <w:bookmarkEnd w:id="41"/>
+      <w:bookmarkEnd w:id="56"/>
+    </w:p>
+    <w:p>
+      <w:pPr>
+        <w:rPr>
+          <w:lang w:eastAsia="ar-SA"/>
+        </w:rPr>
+      </w:pPr>
+      <w:r>
+        <w:rPr>
+          <w:lang w:eastAsia="ar-SA"/>
+        </w:rPr>
+        <w:t>Administrador y Secretaría Académica</w:t>
+      </w:r>
+    </w:p>
+    <w:p>
+      <w:pPr>
+        <w:pStyle w:val="Ttulo3"/>
+        <w:rPr>
+          <w:lang w:eastAsia="ar-SA"/>
+        </w:rPr>
+      </w:pPr>
+      <w:bookmarkStart w:id="57" w:name="_Toc493083820"/>
+      <w:r>
+        <w:rPr>
+          <w:lang w:eastAsia="ar-SA"/>
+        </w:rPr>
+        <w:lastRenderedPageBreak/>
+        <w:t>Descripción</w:t>
+      </w:r>
+      <w:bookmarkEnd w:id="57"/>
     </w:p>
     <w:p>
       <w:pPr>
@@ -6955,8 +7661,88 @@
         <w:rPr>
           <w:lang w:eastAsia="ar-SA"/>
         </w:rPr>
-        <w:t>Administrador y Secretaría Académica</w:t>
-      </w:r>
+        <w:t xml:space="preserve">El actor debe haber iniciado sesión en el sistema y este le debe haber permitido el acceso. A continuación, el actor invoca al presente caso de uso. </w:t>
+      </w:r>
+    </w:p>
+    <w:p>
+      <w:pPr>
+        <w:jc w:val="both"/>
+        <w:rPr>
+          <w:lang w:eastAsia="ar-SA"/>
+        </w:rPr>
+      </w:pPr>
+      <w:r>
+        <w:rPr>
+          <w:lang w:eastAsia="ar-SA"/>
+        </w:rPr>
+        <w:t xml:space="preserve">Se le presenta el formulario con los campos obligatorios y no obligatorios necesarios para realizar la creación </w:t>
+      </w:r>
+      <w:r>
+        <w:rPr>
+          <w:lang w:eastAsia="ar-SA"/>
+        </w:rPr>
+        <w:t>de una nueva mesa de examen</w:t>
+      </w:r>
+      <w:r>
+        <w:rPr>
+          <w:lang w:eastAsia="ar-SA"/>
+        </w:rPr>
+        <w:t>.</w:t>
+      </w:r>
+    </w:p>
+    <w:p>
+      <w:pPr>
+        <w:jc w:val="both"/>
+        <w:rPr>
+          <w:lang w:eastAsia="ar-SA"/>
+        </w:rPr>
+      </w:pPr>
+      <w:r>
+        <w:rPr>
+          <w:lang w:eastAsia="ar-SA"/>
+        </w:rPr>
+        <w:t>La instancia del caso de uso</w:t>
+      </w:r>
+      <w:r>
+        <w:rPr>
+          <w:lang w:eastAsia="ar-SA"/>
+        </w:rPr>
+        <w:t xml:space="preserve"> termina cuando se ha creado una nueva mesa </w:t>
+      </w:r>
+      <w:r>
+        <w:rPr>
+          <w:lang w:eastAsia="ar-SA"/>
+        </w:rPr>
+        <w:t xml:space="preserve">de </w:t>
+      </w:r>
+      <w:r>
+        <w:rPr>
+          <w:lang w:eastAsia="ar-SA"/>
+        </w:rPr>
+        <w:t>examen</w:t>
+      </w:r>
+      <w:r>
+        <w:rPr>
+          <w:lang w:eastAsia="ar-SA"/>
+        </w:rPr>
+        <w:t>.</w:t>
+      </w:r>
+    </w:p>
+    <w:p>
+      <w:pPr>
+        <w:pStyle w:val="Ttulo2"/>
+        <w:rPr>
+          <w:lang w:eastAsia="ar-SA"/>
+        </w:rPr>
+      </w:pPr>
+      <w:bookmarkStart w:id="58" w:name="_Toc493083821"/>
+      <w:r>
+        <w:rPr>
+          <w:lang w:eastAsia="ar-SA"/>
+        </w:rPr>
+        <w:t>Buscar aulas</w:t>
+      </w:r>
+      <w:bookmarkEnd w:id="58"/>
     </w:p>
     <w:p>
       <w:pPr>
@@ -6965,14 +7751,43 @@
           <w:lang w:eastAsia="ar-SA"/>
         </w:rPr>
       </w:pPr>
-      <w:bookmarkStart w:id="42" w:name="_Toc493083804"/>
+      <w:bookmarkStart w:id="59" w:name="_Toc493083822"/>
+      <w:r>
+        <w:rPr>
+          <w:lang w:eastAsia="ar-SA"/>
+        </w:rPr>
+        <w:t>Actores</w:t>
+      </w:r>
+      <w:bookmarkEnd w:id="59"/>
+    </w:p>
+    <w:p>
+      <w:pPr>
+        <w:rPr>
+          <w:lang w:eastAsia="ar-SA"/>
+        </w:rPr>
+      </w:pPr>
+      <w:r>
+        <w:rPr>
+          <w:lang w:eastAsia="ar-SA"/>
+        </w:rPr>
+        <w:t>Administrador y Secretaría Académica.</w:t>
+      </w:r>
+    </w:p>
+    <w:p>
+      <w:pPr>
+        <w:pStyle w:val="Ttulo3"/>
+        <w:rPr>
+          <w:lang w:eastAsia="ar-SA"/>
+        </w:rPr>
+      </w:pPr>
+      <w:bookmarkStart w:id="60" w:name="_Toc493083823"/>
       <w:r>
         <w:rPr>
           <w:lang w:eastAsia="ar-SA"/>
         </w:rPr>
         <w:t>Descripción</w:t>
       </w:r>
-      <w:bookmarkEnd w:id="42"/>
+      <w:bookmarkEnd w:id="60"/>
     </w:p>
     <w:p>
       <w:pPr>
@@ -6985,19 +7800,35 @@
         <w:rPr>
           <w:lang w:eastAsia="ar-SA"/>
         </w:rPr>
-        <w:t>Se realiza la c</w:t>
-      </w:r>
-      <w:r>
-        <w:rPr>
-          <w:lang w:eastAsia="ar-SA"/>
-        </w:rPr>
-        <w:t xml:space="preserve">arga de un conjunto de mesas de examen </w:t>
-      </w:r>
-      <w:r>
-        <w:rPr>
-          <w:lang w:eastAsia="ar-SA"/>
-        </w:rPr>
-        <w:t>mediante el uso de un archivo. Para ello se debe seleccionar un archivo que cumpla con las características necesarias para almacenar la información, contenida dentro del mismo, en el sistema.</w:t>
+        <w:t>El actor debe haber iniciado sesión en el sistema y este le debe haber permitido el acceso. A continuación, el actor invoca al presente caso de uso.</w:t>
+      </w:r>
+    </w:p>
+    <w:p>
+      <w:pPr>
+        <w:jc w:val="both"/>
+        <w:rPr>
+          <w:lang w:eastAsia="ar-SA"/>
+        </w:rPr>
+      </w:pPr>
+      <w:r>
+        <w:rPr>
+          <w:lang w:eastAsia="ar-SA"/>
+        </w:rPr>
+        <w:t xml:space="preserve">Se le presenta el formulario para que el actor ingrese la información correspondiente. En caso de existir resultados, se muestra el/las aulas encontradas. Caso contrario se indica que no se han encontrado resultados para los criterios ingresados. </w:t>
+      </w:r>
+    </w:p>
+    <w:p>
+      <w:pPr>
+        <w:jc w:val="both"/>
+        <w:rPr>
+          <w:lang w:eastAsia="ar-SA"/>
+        </w:rPr>
+      </w:pPr>
+      <w:r>
+        <w:rPr>
+          <w:lang w:eastAsia="ar-SA"/>
+        </w:rPr>
+        <w:t>El caso de uso finaliza cuando se presenta el resultado de la búsqueda.</w:t>
       </w:r>
     </w:p>
     <w:p>
@@ -7007,14 +7838,14 @@
           <w:lang w:eastAsia="ar-SA"/>
         </w:rPr>
       </w:pPr>
-      <w:bookmarkStart w:id="43" w:name="_Toc493083805"/>
-      <w:r>
-        <w:rPr>
-          <w:lang w:eastAsia="ar-SA"/>
-        </w:rPr>
-        <w:t>Buscar horarios de cursada</w:t>
-      </w:r>
-      <w:bookmarkEnd w:id="43"/>
+      <w:bookmarkStart w:id="61" w:name="_Toc493083824"/>
+      <w:r>
+        <w:rPr>
+          <w:lang w:eastAsia="ar-SA"/>
+        </w:rPr>
+        <w:t>Modificar aula</w:t>
+      </w:r>
+      <w:bookmarkEnd w:id="61"/>
     </w:p>
     <w:p>
       <w:pPr>
@@ -7023,14 +7854,43 @@
           <w:lang w:eastAsia="ar-SA"/>
         </w:rPr>
       </w:pPr>
-      <w:bookmarkStart w:id="44" w:name="_Toc493083806"/>
+      <w:bookmarkStart w:id="62" w:name="_Toc493083825"/>
       <w:r>
         <w:rPr>
           <w:lang w:eastAsia="ar-SA"/>
         </w:rPr>
         <w:t>Actores</w:t>
       </w:r>
-      <w:bookmarkEnd w:id="44"/>
+      <w:bookmarkEnd w:id="62"/>
+    </w:p>
+    <w:p>
+      <w:pPr>
+        <w:rPr>
+          <w:lang w:eastAsia="ar-SA"/>
+        </w:rPr>
+      </w:pPr>
+      <w:r>
+        <w:rPr>
+          <w:lang w:eastAsia="ar-SA"/>
+        </w:rPr>
+        <w:t>Administrador y Secretaría Académica.</w:t>
+      </w:r>
+    </w:p>
+    <w:p>
+      <w:pPr>
+        <w:pStyle w:val="Ttulo3"/>
+        <w:rPr>
+          <w:lang w:eastAsia="ar-SA"/>
+        </w:rPr>
+      </w:pPr>
+      <w:bookmarkStart w:id="63" w:name="_Toc493083826"/>
+      <w:r>
+        <w:rPr>
+          <w:lang w:eastAsia="ar-SA"/>
+        </w:rPr>
+        <w:t>Descripción</w:t>
+      </w:r>
+      <w:bookmarkEnd w:id="63"/>
     </w:p>
     <w:p>
       <w:pPr>
@@ -7043,8 +7903,58 @@
         <w:rPr>
           <w:lang w:eastAsia="ar-SA"/>
         </w:rPr>
-        <w:t>Administrador y Secretaría Académica</w:t>
-      </w:r>
+        <w:t>El actor debe haber iniciado sesión en el sistema y este le debe haber permitido el acceso. A continuación, el actor invoca al presente caso de uso.</w:t>
+      </w:r>
+    </w:p>
+    <w:p>
+      <w:pPr>
+        <w:jc w:val="both"/>
+        <w:rPr>
+          <w:lang w:eastAsia="ar-SA"/>
+        </w:rPr>
+      </w:pPr>
+      <w:r>
+        <w:rPr>
+          <w:lang w:eastAsia="ar-SA"/>
+        </w:rPr>
+        <w:t>Se presenta la información del aula, previamente seleccionada, al actor. El actor</w:t>
+      </w:r>
+      <w:r>
+        <w:rPr>
+          <w:lang w:eastAsia="ar-SA"/>
+        </w:rPr>
+        <w:t xml:space="preserve"> introduce los cambios necesarios sobre la información modificable del aula. Luego, el actor realiza la operación y se le presenta el resultado de la misma.</w:t>
+      </w:r>
+    </w:p>
+    <w:p>
+      <w:pPr>
+        <w:jc w:val="both"/>
+        <w:rPr>
+          <w:lang w:eastAsia="ar-SA"/>
+        </w:rPr>
+      </w:pPr>
+      <w:r>
+        <w:rPr>
+          <w:lang w:eastAsia="ar-SA"/>
+        </w:rPr>
+        <w:t>El caso de uso finaliza cuando se realiza la modificación del aula.</w:t>
+      </w:r>
+    </w:p>
+    <w:p>
+      <w:pPr>
+        <w:pStyle w:val="Ttulo2"/>
+        <w:rPr>
+          <w:lang w:eastAsia="ar-SA"/>
+        </w:rPr>
+      </w:pPr>
+      <w:bookmarkStart w:id="64" w:name="_Toc493083827"/>
+      <w:r>
+        <w:rPr>
+          <w:lang w:eastAsia="ar-SA"/>
+        </w:rPr>
+        <w:t>Borrar aula</w:t>
+      </w:r>
+      <w:bookmarkEnd w:id="64"/>
     </w:p>
     <w:p>
       <w:pPr>
@@ -7053,20 +7963,44 @@
           <w:lang w:eastAsia="ar-SA"/>
         </w:rPr>
       </w:pPr>
-      <w:bookmarkStart w:id="45" w:name="_Toc493083807"/>
-      <w:r>
-        <w:rPr>
-          <w:lang w:eastAsia="ar-SA"/>
-        </w:rPr>
+      <w:bookmarkStart w:id="65" w:name="_Toc493083828"/>
+      <w:r>
+        <w:rPr>
+          <w:lang w:eastAsia="ar-SA"/>
+        </w:rPr>
+        <w:t>Actores</w:t>
+      </w:r>
+      <w:bookmarkEnd w:id="65"/>
+    </w:p>
+    <w:p>
+      <w:pPr>
+        <w:rPr>
+          <w:lang w:eastAsia="ar-SA"/>
+        </w:rPr>
+      </w:pPr>
+      <w:r>
+        <w:rPr>
+          <w:lang w:eastAsia="ar-SA"/>
+        </w:rPr>
+        <w:t>Administrador y Secretaría Académica.</w:t>
+      </w:r>
+    </w:p>
+    <w:p>
+      <w:pPr>
+        <w:pStyle w:val="Ttulo3"/>
+        <w:rPr>
+          <w:lang w:eastAsia="ar-SA"/>
+        </w:rPr>
+      </w:pPr>
+      <w:bookmarkStart w:id="66" w:name="_Toc493083829"/>
+      <w:r>
+        <w:rPr>
+          <w:lang w:eastAsia="ar-SA"/>
+        </w:rPr>
+        <w:lastRenderedPageBreak/>
         <w:t>Descripción</w:t>
       </w:r>
-      <w:bookmarkEnd w:id="45"/>
-      <w:r>
-        <w:rPr>
-          <w:lang w:eastAsia="ar-SA"/>
-        </w:rPr>
-        <w:t xml:space="preserve"> </w:t>
-      </w:r>
+      <w:bookmarkEnd w:id="66"/>
     </w:p>
     <w:p>
       <w:pPr>
@@ -7079,25 +8013,7 @@
         <w:rPr>
           <w:lang w:eastAsia="ar-SA"/>
         </w:rPr>
-        <w:t>El objetivo del caso de uso es realizar la búsqueda de horarios de cursada</w:t>
-      </w:r>
-      <w:r>
-        <w:rPr>
-          <w:lang w:eastAsia="ar-SA"/>
-        </w:rPr>
-        <w:t xml:space="preserve"> para ser presentadas al actor</w:t>
-      </w:r>
-      <w:r>
-        <w:rPr>
-          <w:lang w:eastAsia="ar-SA"/>
-        </w:rPr>
-        <w:t>.</w:t>
-      </w:r>
-      <w:r>
-        <w:rPr>
-          <w:lang w:eastAsia="ar-SA"/>
-        </w:rPr>
-        <w:t xml:space="preserve"> </w:t>
+        <w:t>El actor debe haber iniciado sesión en el sistema y este le debe haber permitido el acceso. A continuación, el actor invoca al presente caso de uso.</w:t>
       </w:r>
     </w:p>
     <w:p>
@@ -7111,7 +8027,33 @@
         <w:rPr>
           <w:lang w:eastAsia="ar-SA"/>
         </w:rPr>
-        <w:t>En el caso del actor Publico, esta búsqueda se realizara desde la aplicación móvil de Tempus, mientras que para los demás actores involucrados se realizara a través del sitio web.</w:t>
+        <w:t>El sistema le presenta la información del aula previamente seleccionada. En caso que el aula tenga información asociada (horario de cursada o mesa de examen) se le indica al usuario. El actor confirma la operación y luego el sistema le muestra el resultado de la misma.</w:t>
+      </w:r>
+    </w:p>
+    <w:p>
+      <w:pPr>
+        <w:jc w:val="both"/>
+        <w:rPr>
+          <w:lang w:eastAsia="ar-SA"/>
+        </w:rPr>
+      </w:pPr>
+      <w:r>
+        <w:rPr>
+          <w:lang w:eastAsia="ar-SA"/>
+        </w:rPr>
+        <w:t xml:space="preserve">El caso de uso finaliza cuando se realiza la </w:t>
+      </w:r>
+      <w:r>
+        <w:rPr>
+          <w:lang w:eastAsia="ar-SA"/>
+        </w:rPr>
+        <w:t>eliminación</w:t>
+      </w:r>
+      <w:r>
+        <w:rPr>
+          <w:lang w:eastAsia="ar-SA"/>
+        </w:rPr>
+        <w:t xml:space="preserve"> del aula.</w:t>
       </w:r>
     </w:p>
     <w:p>
@@ -7121,14 +8063,14 @@
           <w:lang w:eastAsia="ar-SA"/>
         </w:rPr>
       </w:pPr>
-      <w:bookmarkStart w:id="46" w:name="_Toc493083808"/>
-      <w:r>
-        <w:rPr>
-          <w:lang w:eastAsia="ar-SA"/>
-        </w:rPr>
-        <w:t>Buscar mesas de examen</w:t>
-      </w:r>
-      <w:bookmarkEnd w:id="46"/>
+      <w:bookmarkStart w:id="67" w:name="_Toc493083830"/>
+      <w:r>
+        <w:rPr>
+          <w:lang w:eastAsia="ar-SA"/>
+        </w:rPr>
+        <w:t>Buscar carreras</w:t>
+      </w:r>
+      <w:bookmarkEnd w:id="67"/>
     </w:p>
     <w:p>
       <w:pPr>
@@ -7137,38 +8079,26 @@
           <w:lang w:eastAsia="ar-SA"/>
         </w:rPr>
       </w:pPr>
-      <w:bookmarkStart w:id="47" w:name="_Toc493083809"/>
+      <w:bookmarkStart w:id="68" w:name="_Toc493083831"/>
       <w:r>
         <w:rPr>
           <w:lang w:eastAsia="ar-SA"/>
         </w:rPr>
         <w:t>Actores</w:t>
       </w:r>
-      <w:bookmarkEnd w:id="47"/>
-    </w:p>
-    <w:p>
-      <w:pPr>
-        <w:rPr>
-          <w:lang w:eastAsia="ar-SA"/>
-        </w:rPr>
-      </w:pPr>
-      <w:r>
-        <w:rPr>
-          <w:lang w:eastAsia="ar-SA"/>
-        </w:rPr>
-        <w:t xml:space="preserve">Administrador, Secretaria Académica y </w:t>
-      </w:r>
-      <w:r>
-        <w:rPr>
-          <w:lang w:eastAsia="ar-SA"/>
-        </w:rPr>
-        <w:t>Público</w:t>
-      </w:r>
-      <w:r>
-        <w:rPr>
-          <w:lang w:eastAsia="ar-SA"/>
-        </w:rPr>
-        <w:t>.</w:t>
+      <w:bookmarkEnd w:id="68"/>
+    </w:p>
+    <w:p>
+      <w:pPr>
+        <w:rPr>
+          <w:lang w:eastAsia="ar-SA"/>
+        </w:rPr>
+      </w:pPr>
+      <w:r>
+        <w:rPr>
+          <w:lang w:eastAsia="ar-SA"/>
+        </w:rPr>
+        <w:t>Administrador y Secretaría Académica.</w:t>
       </w:r>
     </w:p>
     <w:p>
@@ -7178,711 +8108,340 @@
           <w:lang w:eastAsia="ar-SA"/>
         </w:rPr>
       </w:pPr>
-      <w:bookmarkStart w:id="48" w:name="_Toc493083810"/>
+      <w:bookmarkStart w:id="69" w:name="_Toc493083832"/>
       <w:r>
         <w:rPr>
           <w:lang w:eastAsia="ar-SA"/>
         </w:rPr>
         <w:t>Descripción</w:t>
       </w:r>
-      <w:bookmarkEnd w:id="48"/>
+      <w:bookmarkEnd w:id="69"/>
+    </w:p>
+    <w:p>
+      <w:pPr>
+        <w:pStyle w:val="Ttulo2"/>
+        <w:rPr>
+          <w:lang w:eastAsia="ar-SA"/>
+        </w:rPr>
+      </w:pPr>
+      <w:bookmarkStart w:id="70" w:name="_Toc493083833"/>
+      <w:r>
+        <w:rPr>
+          <w:lang w:eastAsia="ar-SA"/>
+        </w:rPr>
+        <w:t>Modificar carrera</w:t>
+      </w:r>
+      <w:bookmarkEnd w:id="70"/>
+    </w:p>
+    <w:p>
+      <w:pPr>
+        <w:pStyle w:val="Ttulo3"/>
+        <w:rPr>
+          <w:lang w:eastAsia="ar-SA"/>
+        </w:rPr>
+      </w:pPr>
+      <w:r>
+        <w:rPr>
+          <w:lang w:eastAsia="ar-SA"/>
+        </w:rPr>
+        <w:t>Actores</w:t>
+      </w:r>
+    </w:p>
+    <w:p>
+      <w:pPr>
+        <w:rPr>
+          <w:lang w:eastAsia="ar-SA"/>
+        </w:rPr>
+      </w:pPr>
+      <w:r>
+        <w:rPr>
+          <w:lang w:eastAsia="ar-SA"/>
+        </w:rPr>
+        <w:t>Administrador y Secretaría Académica.</w:t>
+      </w:r>
+    </w:p>
+    <w:p>
+      <w:pPr>
+        <w:pStyle w:val="Ttulo3"/>
+        <w:rPr>
+          <w:lang w:eastAsia="ar-SA"/>
+        </w:rPr>
+      </w:pPr>
+      <w:r>
+        <w:rPr>
+          <w:lang w:eastAsia="ar-SA"/>
+        </w:rPr>
+        <w:t>Descripción</w:t>
+      </w:r>
+    </w:p>
+    <w:p>
+      <w:pPr>
+        <w:rPr>
+          <w:lang w:eastAsia="ar-SA"/>
+        </w:rPr>
+      </w:pPr>
+    </w:p>
+    <w:p>
+      <w:pPr>
+        <w:pStyle w:val="Ttulo2"/>
+        <w:rPr>
+          <w:lang w:eastAsia="ar-SA"/>
+        </w:rPr>
+      </w:pPr>
+      <w:bookmarkStart w:id="71" w:name="_Toc493083834"/>
+      <w:r>
+        <w:rPr>
+          <w:lang w:eastAsia="ar-SA"/>
+        </w:rPr>
+        <w:lastRenderedPageBreak/>
+        <w:t>Borrar carrera</w:t>
+      </w:r>
+      <w:bookmarkEnd w:id="71"/>
+    </w:p>
+    <w:p>
+      <w:pPr>
+        <w:pStyle w:val="Ttulo2"/>
+        <w:rPr>
+          <w:lang w:eastAsia="ar-SA"/>
+        </w:rPr>
+      </w:pPr>
+      <w:bookmarkStart w:id="72" w:name="_Toc493083835"/>
+      <w:r>
+        <w:rPr>
+          <w:lang w:eastAsia="ar-SA"/>
+        </w:rPr>
+        <w:t>Crear usuario</w:t>
+      </w:r>
+      <w:bookmarkEnd w:id="72"/>
+    </w:p>
+    <w:p>
+      <w:pPr>
+        <w:pStyle w:val="Ttulo2"/>
+        <w:rPr>
+          <w:lang w:eastAsia="ar-SA"/>
+        </w:rPr>
+      </w:pPr>
+      <w:bookmarkStart w:id="73" w:name="_Toc493083836"/>
+      <w:r>
+        <w:rPr>
+          <w:lang w:eastAsia="ar-SA"/>
+        </w:rPr>
+        <w:t>Buscar usuario</w:t>
+      </w:r>
+      <w:bookmarkEnd w:id="73"/>
+    </w:p>
+    <w:p>
+      <w:pPr>
+        <w:pStyle w:val="Ttulo2"/>
+        <w:rPr>
+          <w:lang w:eastAsia="ar-SA"/>
+        </w:rPr>
+      </w:pPr>
+      <w:bookmarkStart w:id="74" w:name="_Toc493083837"/>
+      <w:r>
+        <w:rPr>
+          <w:lang w:eastAsia="ar-SA"/>
+        </w:rPr>
+        <w:t>Modificar usuario</w:t>
+      </w:r>
+      <w:bookmarkEnd w:id="74"/>
+    </w:p>
+    <w:p>
+      <w:pPr>
+        <w:pStyle w:val="Ttulo2"/>
+        <w:rPr>
+          <w:lang w:eastAsia="ar-SA"/>
+        </w:rPr>
+      </w:pPr>
+      <w:bookmarkStart w:id="75" w:name="_Toc493083838"/>
+      <w:r>
+        <w:rPr>
+          <w:lang w:eastAsia="ar-SA"/>
+        </w:rPr>
+        <w:t>Borrar usuario</w:t>
+      </w:r>
+      <w:bookmarkEnd w:id="75"/>
+    </w:p>
+    <w:p>
+      <w:pPr>
+        <w:pStyle w:val="Ttulo2"/>
+        <w:rPr>
+          <w:lang w:eastAsia="ar-SA"/>
+        </w:rPr>
+      </w:pPr>
+      <w:bookmarkStart w:id="76" w:name="_Toc493083839"/>
+      <w:r>
+        <w:rPr>
+          <w:lang w:eastAsia="ar-SA"/>
+        </w:rPr>
+        <w:t>Crear rol</w:t>
+      </w:r>
+      <w:bookmarkEnd w:id="76"/>
+    </w:p>
+    <w:p>
+      <w:pPr>
+        <w:pStyle w:val="Ttulo2"/>
+        <w:rPr>
+          <w:lang w:eastAsia="ar-SA"/>
+        </w:rPr>
+      </w:pPr>
+      <w:bookmarkStart w:id="77" w:name="_Toc493083840"/>
+      <w:r>
+        <w:rPr>
+          <w:lang w:eastAsia="ar-SA"/>
+        </w:rPr>
+        <w:t>Buscar rol</w:t>
+      </w:r>
+      <w:bookmarkEnd w:id="77"/>
+    </w:p>
+    <w:p>
+      <w:pPr>
+        <w:pStyle w:val="Ttulo2"/>
+        <w:rPr>
+          <w:lang w:eastAsia="ar-SA"/>
+        </w:rPr>
+      </w:pPr>
+      <w:bookmarkStart w:id="78" w:name="_Toc493083841"/>
+      <w:r>
+        <w:rPr>
+          <w:lang w:eastAsia="ar-SA"/>
+        </w:rPr>
+        <w:t>Modificar rol</w:t>
+      </w:r>
+      <w:bookmarkEnd w:id="78"/>
+    </w:p>
+    <w:p>
+      <w:pPr>
+        <w:pStyle w:val="Ttulo2"/>
+        <w:rPr>
+          <w:lang w:eastAsia="ar-SA"/>
+        </w:rPr>
+      </w:pPr>
+      <w:bookmarkStart w:id="79" w:name="_Toc493083842"/>
+      <w:r>
+        <w:rPr>
+          <w:lang w:eastAsia="ar-SA"/>
+        </w:rPr>
+        <w:t>Borrar rol</w:t>
+      </w:r>
+      <w:bookmarkEnd w:id="79"/>
+    </w:p>
+    <w:p>
+      <w:pPr>
+        <w:pStyle w:val="Ttulo2"/>
+        <w:rPr>
+          <w:lang w:eastAsia="ar-SA"/>
+        </w:rPr>
+      </w:pPr>
+      <w:bookmarkStart w:id="80" w:name="_Toc493083843"/>
+      <w:r>
+        <w:rPr>
+          <w:lang w:eastAsia="ar-SA"/>
+        </w:rPr>
+        <w:t>Buscar permiso</w:t>
+      </w:r>
+      <w:bookmarkEnd w:id="80"/>
+    </w:p>
+    <w:p>
+      <w:pPr>
+        <w:pStyle w:val="Ttulo2"/>
+        <w:rPr>
+          <w:lang w:eastAsia="ar-SA"/>
+        </w:rPr>
+      </w:pPr>
+      <w:bookmarkStart w:id="81" w:name="_Toc493083844"/>
+      <w:r>
+        <w:rPr>
+          <w:lang w:eastAsia="ar-SA"/>
+        </w:rPr>
+        <w:t>Crear permiso</w:t>
+      </w:r>
+      <w:bookmarkEnd w:id="81"/>
+    </w:p>
+    <w:p>
+      <w:pPr>
+        <w:pStyle w:val="Ttulo2"/>
+        <w:rPr>
+          <w:lang w:eastAsia="ar-SA"/>
+        </w:rPr>
+      </w:pPr>
+      <w:bookmarkStart w:id="82" w:name="_Toc493083845"/>
+      <w:r>
+        <w:rPr>
+          <w:lang w:eastAsia="ar-SA"/>
+        </w:rPr>
+        <w:t>Borrar permiso</w:t>
+      </w:r>
+      <w:bookmarkEnd w:id="82"/>
+    </w:p>
+    <w:p>
+      <w:pPr>
+        <w:pStyle w:val="PSI-Normal"/>
+      </w:pPr>
+    </w:p>
+    <w:p>
+      <w:pPr>
+        <w:pStyle w:val="PSI-Ttulo1"/>
+      </w:pPr>
+      <w:bookmarkStart w:id="83" w:name="_Toc235007272"/>
+      <w:bookmarkStart w:id="84" w:name="_Toc235009559"/>
+      <w:bookmarkStart w:id="85" w:name="_Toc493083846"/>
+      <w:r>
+        <w:t>Diagrama</w:t>
+      </w:r>
+      <w:bookmarkEnd w:id="83"/>
+      <w:bookmarkEnd w:id="84"/>
+      <w:r>
+        <w:t xml:space="preserve"> de Casos de Uso</w:t>
+      </w:r>
+      <w:bookmarkEnd w:id="85"/>
     </w:p>
     <w:p>
       <w:pPr>
         <w:jc w:val="both"/>
-        <w:rPr>
-          <w:lang w:eastAsia="ar-SA"/>
-        </w:rPr>
-      </w:pPr>
-      <w:r>
-        <w:rPr>
-          <w:lang w:eastAsia="ar-SA"/>
-        </w:rPr>
-        <w:t>El objetivo del caso de uso es realizar la búsqueda de mesas de examen para ser presentadas al actor.</w:t>
-      </w:r>
-    </w:p>
-    <w:p>
-      <w:pPr>
-        <w:jc w:val="both"/>
-        <w:rPr>
-          <w:lang w:eastAsia="ar-SA"/>
-        </w:rPr>
-      </w:pPr>
-      <w:r>
-        <w:rPr>
-          <w:lang w:eastAsia="ar-SA"/>
-        </w:rPr>
-        <w:t>En el caso del actor Publico, esta búsqueda se realizara desde la aplicación móvil de Tempus, mientras que para los demás actores involucrados se realizara a través del sitio web.</w:t>
-      </w:r>
-    </w:p>
-    <w:p>
-      <w:pPr>
-        <w:pStyle w:val="Ttulo2"/>
-        <w:rPr>
-          <w:lang w:eastAsia="ar-SA"/>
-        </w:rPr>
-      </w:pPr>
-      <w:bookmarkStart w:id="49" w:name="_Toc493083811"/>
-      <w:r>
-        <w:rPr>
-          <w:lang w:eastAsia="ar-SA"/>
-        </w:rPr>
-        <w:t>Modificar horario de cursada</w:t>
-      </w:r>
-      <w:bookmarkEnd w:id="49"/>
-      <w:r>
-        <w:rPr>
-          <w:lang w:eastAsia="ar-SA"/>
-        </w:rPr>
-        <w:t xml:space="preserve"> </w:t>
-      </w:r>
-    </w:p>
-    <w:p>
-      <w:pPr>
-        <w:pStyle w:val="Ttulo3"/>
-        <w:rPr>
-          <w:lang w:eastAsia="ar-SA"/>
-        </w:rPr>
-      </w:pPr>
-      <w:bookmarkStart w:id="50" w:name="_Toc493083812"/>
-      <w:r>
-        <w:rPr>
-          <w:lang w:eastAsia="ar-SA"/>
-        </w:rPr>
-        <w:t>Actores</w:t>
-      </w:r>
-      <w:bookmarkEnd w:id="50"/>
-    </w:p>
-    <w:p>
-      <w:pPr>
-        <w:rPr>
-          <w:lang w:eastAsia="ar-SA"/>
-        </w:rPr>
-      </w:pPr>
-      <w:r>
-        <w:rPr>
-          <w:lang w:eastAsia="ar-SA"/>
-        </w:rPr>
-        <w:t>Administrador, Secretaria Académica.</w:t>
-      </w:r>
-    </w:p>
-    <w:p>
-      <w:pPr>
-        <w:pStyle w:val="Ttulo3"/>
-        <w:rPr>
-          <w:lang w:eastAsia="ar-SA"/>
-        </w:rPr>
-      </w:pPr>
-      <w:bookmarkStart w:id="51" w:name="_Toc493083813"/>
-      <w:r>
-        <w:rPr>
-          <w:lang w:eastAsia="ar-SA"/>
-        </w:rPr>
-        <w:t>Descripción</w:t>
-      </w:r>
-      <w:bookmarkEnd w:id="51"/>
-    </w:p>
-    <w:p>
-      <w:pPr>
-        <w:jc w:val="both"/>
-        <w:rPr>
-          <w:lang w:eastAsia="ar-SA"/>
-        </w:rPr>
-      </w:pPr>
-      <w:r>
-        <w:rPr>
-          <w:lang w:eastAsia="ar-SA"/>
-        </w:rPr>
-        <w:t xml:space="preserve">El objetivo es modificar un determinado horario de cursada que haya sido previamente seleccionado. Se presenta la información modificable de la cursada para que el actor pueda introducir los cambios necesarios. </w:t>
-      </w:r>
-    </w:p>
-    <w:p>
-      <w:pPr>
-        <w:pStyle w:val="Ttulo2"/>
-        <w:rPr>
-          <w:lang w:eastAsia="ar-SA"/>
-        </w:rPr>
-      </w:pPr>
-      <w:bookmarkStart w:id="52" w:name="_Toc493083814"/>
-      <w:r>
-        <w:rPr>
-          <w:lang w:eastAsia="ar-SA"/>
-        </w:rPr>
-        <w:t>Modificar mesa de examen</w:t>
-      </w:r>
-      <w:bookmarkEnd w:id="52"/>
-    </w:p>
-    <w:p>
-      <w:pPr>
-        <w:pStyle w:val="Ttulo2"/>
-        <w:rPr>
-          <w:lang w:eastAsia="ar-SA"/>
-        </w:rPr>
-      </w:pPr>
-      <w:bookmarkStart w:id="53" w:name="_Toc493083815"/>
-      <w:r>
-        <w:rPr>
-          <w:lang w:eastAsia="ar-SA"/>
-        </w:rPr>
-        <w:t>Crear horario de cursada</w:t>
-      </w:r>
-      <w:bookmarkEnd w:id="53"/>
-    </w:p>
-    <w:p>
-      <w:pPr>
-        <w:pStyle w:val="Ttulo3"/>
-        <w:rPr>
-          <w:lang w:eastAsia="ar-SA"/>
-        </w:rPr>
-      </w:pPr>
-      <w:bookmarkStart w:id="54" w:name="_Toc493083816"/>
-      <w:r>
-        <w:rPr>
-          <w:lang w:eastAsia="ar-SA"/>
-        </w:rPr>
-        <w:t>Actores</w:t>
-      </w:r>
-      <w:bookmarkEnd w:id="54"/>
-    </w:p>
-    <w:p>
-      <w:pPr>
-        <w:pStyle w:val="Ttulo3"/>
-        <w:rPr>
-          <w:lang w:eastAsia="ar-SA"/>
-        </w:rPr>
-      </w:pPr>
-      <w:bookmarkStart w:id="55" w:name="_Toc493083817"/>
-      <w:r>
-        <w:rPr>
-          <w:lang w:eastAsia="ar-SA"/>
-        </w:rPr>
-        <w:t>Descripción</w:t>
-      </w:r>
-      <w:bookmarkEnd w:id="55"/>
-    </w:p>
-    <w:p>
-      <w:pPr>
-        <w:pStyle w:val="Ttulo2"/>
-        <w:rPr>
-          <w:lang w:eastAsia="ar-SA"/>
-        </w:rPr>
-      </w:pPr>
-      <w:bookmarkStart w:id="56" w:name="_Toc493083818"/>
-      <w:r>
-        <w:rPr>
-          <w:lang w:eastAsia="ar-SA"/>
-        </w:rPr>
-        <w:t>Crear mesa de examen</w:t>
-      </w:r>
-      <w:bookmarkEnd w:id="56"/>
-      <w:r>
-        <w:rPr>
-          <w:lang w:eastAsia="ar-SA"/>
-        </w:rPr>
-        <w:t xml:space="preserve"> </w:t>
-      </w:r>
-    </w:p>
-    <w:p>
-      <w:pPr>
-        <w:pStyle w:val="Ttulo3"/>
-        <w:rPr>
-          <w:lang w:eastAsia="ar-SA"/>
-        </w:rPr>
-      </w:pPr>
-      <w:bookmarkStart w:id="57" w:name="_Toc493083819"/>
-      <w:r>
-        <w:rPr>
-          <w:lang w:eastAsia="ar-SA"/>
-        </w:rPr>
-        <w:t>Actores</w:t>
-      </w:r>
-      <w:bookmarkEnd w:id="57"/>
-    </w:p>
-    <w:p>
-      <w:pPr>
-        <w:pStyle w:val="Ttulo3"/>
-        <w:rPr>
-          <w:lang w:eastAsia="ar-SA"/>
-        </w:rPr>
-      </w:pPr>
-      <w:bookmarkStart w:id="58" w:name="_Toc493083820"/>
-      <w:r>
-        <w:rPr>
-          <w:lang w:eastAsia="ar-SA"/>
-        </w:rPr>
-        <w:t>Descripción</w:t>
-      </w:r>
-      <w:bookmarkEnd w:id="58"/>
-    </w:p>
-    <w:p>
-      <w:pPr>
-        <w:pStyle w:val="Ttulo2"/>
-        <w:rPr>
-          <w:lang w:eastAsia="ar-SA"/>
-        </w:rPr>
-      </w:pPr>
-      <w:bookmarkStart w:id="59" w:name="_Toc493083821"/>
-      <w:r>
-        <w:rPr>
-          <w:lang w:eastAsia="ar-SA"/>
-        </w:rPr>
-        <w:t>Buscar aulas</w:t>
-      </w:r>
-      <w:bookmarkEnd w:id="59"/>
-    </w:p>
-    <w:p>
-      <w:pPr>
-        <w:pStyle w:val="Ttulo3"/>
-        <w:rPr>
-          <w:lang w:eastAsia="ar-SA"/>
-        </w:rPr>
-      </w:pPr>
-      <w:bookmarkStart w:id="60" w:name="_Toc493083822"/>
-      <w:r>
-        <w:rPr>
-          <w:lang w:eastAsia="ar-SA"/>
-        </w:rPr>
-        <w:t>Actores</w:t>
-      </w:r>
-      <w:bookmarkEnd w:id="60"/>
-    </w:p>
-    <w:p>
-      <w:pPr>
-        <w:pStyle w:val="Ttulo3"/>
-        <w:rPr>
-          <w:lang w:eastAsia="ar-SA"/>
-        </w:rPr>
-      </w:pPr>
-      <w:bookmarkStart w:id="61" w:name="_Toc493083823"/>
-      <w:r>
-        <w:rPr>
-          <w:lang w:eastAsia="ar-SA"/>
-        </w:rPr>
-        <w:t>Descripción</w:t>
-      </w:r>
-      <w:bookmarkEnd w:id="61"/>
-    </w:p>
-    <w:p>
-      <w:pPr>
-        <w:pStyle w:val="Ttulo2"/>
-        <w:rPr>
-          <w:lang w:eastAsia="ar-SA"/>
-        </w:rPr>
-      </w:pPr>
-      <w:bookmarkStart w:id="62" w:name="_Toc493083824"/>
-      <w:r>
-        <w:rPr>
-          <w:lang w:eastAsia="ar-SA"/>
-        </w:rPr>
-        <w:t>Modificar aula</w:t>
-      </w:r>
-      <w:bookmarkEnd w:id="62"/>
-    </w:p>
-    <w:p>
-      <w:pPr>
-        <w:pStyle w:val="Ttulo3"/>
-        <w:rPr>
-          <w:lang w:eastAsia="ar-SA"/>
-        </w:rPr>
-      </w:pPr>
-      <w:bookmarkStart w:id="63" w:name="_Toc493083825"/>
-      <w:r>
-        <w:rPr>
-          <w:lang w:eastAsia="ar-SA"/>
-        </w:rPr>
-        <w:t>Actores</w:t>
-      </w:r>
-      <w:bookmarkEnd w:id="63"/>
-    </w:p>
-    <w:p>
-      <w:pPr>
-        <w:pStyle w:val="Ttulo3"/>
-        <w:rPr>
-          <w:lang w:eastAsia="ar-SA"/>
-        </w:rPr>
-      </w:pPr>
-      <w:bookmarkStart w:id="64" w:name="_Toc493083826"/>
-      <w:r>
-        <w:rPr>
-          <w:lang w:eastAsia="ar-SA"/>
-        </w:rPr>
-        <w:t>Descripción</w:t>
-      </w:r>
-      <w:bookmarkEnd w:id="64"/>
-    </w:p>
-    <w:p>
-      <w:pPr>
-        <w:pStyle w:val="Ttulo2"/>
-        <w:rPr>
-          <w:lang w:eastAsia="ar-SA"/>
-        </w:rPr>
-      </w:pPr>
-      <w:bookmarkStart w:id="65" w:name="_Toc493083827"/>
-      <w:r>
-        <w:rPr>
-          <w:lang w:eastAsia="ar-SA"/>
-        </w:rPr>
-        <w:t>Borrar aula</w:t>
-      </w:r>
-      <w:bookmarkEnd w:id="65"/>
-    </w:p>
-    <w:p>
-      <w:pPr>
-        <w:pStyle w:val="Ttulo3"/>
-        <w:rPr>
-          <w:lang w:eastAsia="ar-SA"/>
-        </w:rPr>
-      </w:pPr>
-      <w:bookmarkStart w:id="66" w:name="_Toc493083828"/>
-      <w:r>
-        <w:rPr>
-          <w:lang w:eastAsia="ar-SA"/>
-        </w:rPr>
-        <w:t>Actores</w:t>
-      </w:r>
-      <w:bookmarkEnd w:id="66"/>
-    </w:p>
-    <w:p>
-      <w:pPr>
-        <w:pStyle w:val="Ttulo3"/>
-        <w:rPr>
-          <w:lang w:eastAsia="ar-SA"/>
-        </w:rPr>
-      </w:pPr>
-      <w:bookmarkStart w:id="67" w:name="_Toc493083829"/>
-      <w:r>
-        <w:rPr>
-          <w:lang w:eastAsia="ar-SA"/>
-        </w:rPr>
-        <w:t>Descripción</w:t>
-      </w:r>
-      <w:bookmarkEnd w:id="67"/>
-    </w:p>
-    <w:p>
-      <w:pPr>
-        <w:pStyle w:val="Ttulo2"/>
-        <w:rPr>
-          <w:lang w:eastAsia="ar-SA"/>
-        </w:rPr>
-      </w:pPr>
-      <w:bookmarkStart w:id="68" w:name="_Toc493083830"/>
-      <w:r>
-        <w:rPr>
-          <w:lang w:eastAsia="ar-SA"/>
-        </w:rPr>
-        <w:lastRenderedPageBreak/>
-        <w:t>Buscar carreras</w:t>
-      </w:r>
-      <w:bookmarkEnd w:id="68"/>
-    </w:p>
-    <w:p>
-      <w:pPr>
-        <w:pStyle w:val="Ttulo3"/>
-        <w:rPr>
-          <w:lang w:eastAsia="ar-SA"/>
-        </w:rPr>
-      </w:pPr>
-      <w:bookmarkStart w:id="69" w:name="_Toc493083831"/>
-      <w:r>
-        <w:rPr>
-          <w:lang w:eastAsia="ar-SA"/>
-        </w:rPr>
-        <w:t>Actores</w:t>
-      </w:r>
-      <w:bookmarkEnd w:id="69"/>
-    </w:p>
-    <w:p>
-      <w:pPr>
-        <w:pStyle w:val="Ttulo3"/>
-        <w:rPr>
-          <w:lang w:eastAsia="ar-SA"/>
-        </w:rPr>
-      </w:pPr>
-      <w:bookmarkStart w:id="70" w:name="_Toc493083832"/>
-      <w:r>
-        <w:rPr>
-          <w:lang w:eastAsia="ar-SA"/>
-        </w:rPr>
-        <w:t>Descripción</w:t>
-      </w:r>
-      <w:bookmarkEnd w:id="70"/>
-    </w:p>
-    <w:p>
-      <w:pPr>
-        <w:pStyle w:val="Ttulo2"/>
-        <w:rPr>
-          <w:lang w:eastAsia="ar-SA"/>
-        </w:rPr>
-      </w:pPr>
-      <w:bookmarkStart w:id="71" w:name="_Toc493083833"/>
-      <w:r>
-        <w:rPr>
-          <w:lang w:eastAsia="ar-SA"/>
-        </w:rPr>
-        <w:t>Modificar carrera</w:t>
-      </w:r>
-      <w:bookmarkEnd w:id="71"/>
-    </w:p>
-    <w:p>
-      <w:pPr>
-        <w:pStyle w:val="Ttulo2"/>
-        <w:rPr>
-          <w:lang w:eastAsia="ar-SA"/>
-        </w:rPr>
-      </w:pPr>
-      <w:bookmarkStart w:id="72" w:name="_Toc493083834"/>
-      <w:r>
-        <w:rPr>
-          <w:lang w:eastAsia="ar-SA"/>
-        </w:rPr>
-        <w:t>Borrar carrera</w:t>
-      </w:r>
-      <w:bookmarkEnd w:id="72"/>
-    </w:p>
-    <w:p>
-      <w:pPr>
-        <w:pStyle w:val="Ttulo2"/>
-        <w:rPr>
-          <w:lang w:eastAsia="ar-SA"/>
-        </w:rPr>
-      </w:pPr>
-      <w:bookmarkStart w:id="73" w:name="_Toc493083835"/>
-      <w:r>
-        <w:rPr>
-          <w:lang w:eastAsia="ar-SA"/>
-        </w:rPr>
-        <w:t>Crear usuario</w:t>
-      </w:r>
-      <w:bookmarkEnd w:id="73"/>
-    </w:p>
-    <w:p>
-      <w:pPr>
-        <w:pStyle w:val="Ttulo2"/>
-        <w:rPr>
-          <w:lang w:eastAsia="ar-SA"/>
-        </w:rPr>
-      </w:pPr>
-      <w:bookmarkStart w:id="74" w:name="_Toc493083836"/>
-      <w:r>
-        <w:rPr>
-          <w:lang w:eastAsia="ar-SA"/>
-        </w:rPr>
-        <w:t>Buscar usuario</w:t>
-      </w:r>
-      <w:bookmarkEnd w:id="74"/>
-    </w:p>
-    <w:p>
-      <w:pPr>
-        <w:pStyle w:val="Ttulo2"/>
-        <w:rPr>
-          <w:lang w:eastAsia="ar-SA"/>
-        </w:rPr>
-      </w:pPr>
-      <w:bookmarkStart w:id="75" w:name="_Toc493083837"/>
-      <w:r>
-        <w:rPr>
-          <w:lang w:eastAsia="ar-SA"/>
-        </w:rPr>
-        <w:t>Modificar usuario</w:t>
-      </w:r>
-      <w:bookmarkEnd w:id="75"/>
-    </w:p>
-    <w:p>
-      <w:pPr>
-        <w:pStyle w:val="Ttulo2"/>
-        <w:rPr>
-          <w:lang w:eastAsia="ar-SA"/>
-        </w:rPr>
-      </w:pPr>
-      <w:bookmarkStart w:id="76" w:name="_Toc493083838"/>
-      <w:r>
-        <w:rPr>
-          <w:lang w:eastAsia="ar-SA"/>
-        </w:rPr>
-        <w:t>Borrar usuario</w:t>
-      </w:r>
-      <w:bookmarkEnd w:id="76"/>
-    </w:p>
-    <w:p>
-      <w:pPr>
-        <w:pStyle w:val="Ttulo2"/>
-        <w:rPr>
-          <w:lang w:eastAsia="ar-SA"/>
-        </w:rPr>
-      </w:pPr>
-      <w:bookmarkStart w:id="77" w:name="_Toc493083839"/>
-      <w:r>
-        <w:rPr>
-          <w:lang w:eastAsia="ar-SA"/>
-        </w:rPr>
-        <w:t>Crear rol</w:t>
-      </w:r>
-      <w:bookmarkEnd w:id="77"/>
-    </w:p>
-    <w:p>
-      <w:pPr>
-        <w:pStyle w:val="Ttulo2"/>
-        <w:rPr>
-          <w:lang w:eastAsia="ar-SA"/>
-        </w:rPr>
-      </w:pPr>
-      <w:bookmarkStart w:id="78" w:name="_Toc493083840"/>
-      <w:r>
-        <w:rPr>
-          <w:lang w:eastAsia="ar-SA"/>
-        </w:rPr>
-        <w:t>Buscar rol</w:t>
-      </w:r>
-      <w:bookmarkEnd w:id="78"/>
-    </w:p>
-    <w:p>
-      <w:pPr>
-        <w:pStyle w:val="Ttulo2"/>
-        <w:rPr>
-          <w:lang w:eastAsia="ar-SA"/>
-        </w:rPr>
-      </w:pPr>
-      <w:bookmarkStart w:id="79" w:name="_Toc493083841"/>
-      <w:r>
-        <w:rPr>
-          <w:lang w:eastAsia="ar-SA"/>
-        </w:rPr>
-        <w:t>Modificar rol</w:t>
-      </w:r>
-      <w:bookmarkEnd w:id="79"/>
-    </w:p>
-    <w:p>
-      <w:pPr>
-        <w:pStyle w:val="Ttulo2"/>
-        <w:rPr>
-          <w:lang w:eastAsia="ar-SA"/>
-        </w:rPr>
-      </w:pPr>
-      <w:bookmarkStart w:id="80" w:name="_Toc493083842"/>
-      <w:r>
-        <w:rPr>
-          <w:lang w:eastAsia="ar-SA"/>
-        </w:rPr>
-        <w:t>Borrar rol</w:t>
-      </w:r>
-      <w:bookmarkEnd w:id="80"/>
-    </w:p>
-    <w:p>
-      <w:pPr>
-        <w:pStyle w:val="Ttulo2"/>
-        <w:rPr>
-          <w:lang w:eastAsia="ar-SA"/>
-        </w:rPr>
-      </w:pPr>
-      <w:bookmarkStart w:id="81" w:name="_Toc493083843"/>
-      <w:r>
-        <w:rPr>
-          <w:lang w:eastAsia="ar-SA"/>
-        </w:rPr>
-        <w:t>Buscar permiso</w:t>
-      </w:r>
-      <w:bookmarkEnd w:id="81"/>
-    </w:p>
-    <w:p>
-      <w:pPr>
-        <w:pStyle w:val="Ttulo2"/>
-        <w:rPr>
-          <w:lang w:eastAsia="ar-SA"/>
-        </w:rPr>
-      </w:pPr>
-      <w:bookmarkStart w:id="82" w:name="_Toc493083844"/>
-      <w:r>
-        <w:rPr>
-          <w:lang w:eastAsia="ar-SA"/>
-        </w:rPr>
-        <w:t>Crear permiso</w:t>
-      </w:r>
-      <w:bookmarkEnd w:id="82"/>
-    </w:p>
-    <w:p>
-      <w:pPr>
-        <w:pStyle w:val="Ttulo2"/>
-        <w:rPr>
-          <w:lang w:eastAsia="ar-SA"/>
-        </w:rPr>
-      </w:pPr>
-      <w:bookmarkStart w:id="83" w:name="_Toc493083845"/>
-      <w:r>
-        <w:rPr>
-          <w:lang w:eastAsia="ar-SA"/>
-        </w:rPr>
-        <w:t>Borrar permiso</w:t>
-      </w:r>
-      <w:bookmarkEnd w:id="83"/>
-    </w:p>
-    <w:p>
-      <w:pPr>
-        <w:pStyle w:val="PSI-Normal"/>
-      </w:pPr>
+      </w:pPr>
+      <w:bookmarkStart w:id="86" w:name="_Toc235007273"/>
+      <w:r>
+        <w:t>[</w:t>
+      </w:r>
+      <w:r>
+        <w:t>En   este   aparta</w:t>
+      </w:r>
+      <w:r>
+        <w:t>do   se   deben   reflejar   los   diagramas</w:t>
+      </w:r>
+      <w:r>
+        <w:t xml:space="preserve">   de   casos   de   uso   inicial</w:t>
+      </w:r>
+      <w:r>
+        <w:t>es</w:t>
+      </w:r>
+      <w:r>
+        <w:t xml:space="preserve">   del   sistema.   Los  diagramas de casos de uso son una representación gráfica de una parte o  todos  los actores y casos de uso del sistema, incluyendo sus interacciones y estos pueden ser desarrollados en una herramienta de modelado visual. La construcción del Diagrama de Casos de Uso se inicia con la elaboración del Diagrama de Casos de Uso Inicial, el refinamiento del mismo puede contemplarse en iteraciones posteriores.</w:t>
+      </w:r>
+      <w:r>
+        <w:t xml:space="preserve"> ]</w:t>
+      </w:r>
+      <w:bookmarkEnd w:id="86"/>
     </w:p>
     <w:p>
       <w:pPr>
         <w:pStyle w:val="PSI-Ttulo1"/>
       </w:pPr>
-      <w:bookmarkStart w:id="84" w:name="_Toc235007272"/>
-      <w:bookmarkStart w:id="85" w:name="_Toc235009559"/>
-      <w:bookmarkStart w:id="86" w:name="_Toc493083846"/>
-      <w:r>
-        <w:t>Diagrama</w:t>
-      </w:r>
-      <w:bookmarkEnd w:id="84"/>
-      <w:bookmarkEnd w:id="85"/>
-      <w:r>
-        <w:t xml:space="preserve"> de Casos de Uso</w:t>
-      </w:r>
-      <w:bookmarkEnd w:id="86"/>
-    </w:p>
-    <w:p>
-      <w:pPr>
-        <w:jc w:val="both"/>
-      </w:pPr>
-      <w:bookmarkStart w:id="87" w:name="_Toc235007273"/>
-      <w:r>
-        <w:t>[</w:t>
-      </w:r>
-      <w:r>
-        <w:t>En   este   aparta</w:t>
-      </w:r>
-      <w:r>
-        <w:t>do   se   deben   reflejar   los   diagramas</w:t>
-      </w:r>
-      <w:r>
-        <w:t xml:space="preserve">   de   casos   de   uso   inicial</w:t>
-      </w:r>
-      <w:r>
-        <w:t>es</w:t>
-      </w:r>
-      <w:r>
-        <w:t xml:space="preserve">   del   sistema.   Los  diagramas de casos de uso son una representación gráfica de una parte o  todos  los actores y casos de uso del sistema, incluyendo sus interacciones y estos pueden ser desarrollados en una herramienta de modelado visual. La construcción del Diagrama de Casos de Uso se inicia con la elaboración del Diagrama de Casos de Uso Inicial, el refinamiento del mismo puede contemplarse en iteraciones posteriores.</w:t>
-      </w:r>
-      <w:r>
-        <w:t xml:space="preserve"> ]</w:t>
+    </w:p>
+    <w:p>
+      <w:pPr>
+        <w:pStyle w:val="PSI-Ttulo1"/>
+      </w:pPr>
+      <w:bookmarkStart w:id="87" w:name="_Toc235007274"/>
+      <w:bookmarkStart w:id="88" w:name="_Toc235009560"/>
+      <w:bookmarkStart w:id="89" w:name="_Toc493083847"/>
+      <w:r>
+        <w:t>Requerimientos Técnicos</w:t>
       </w:r>
       <w:bookmarkEnd w:id="87"/>
-    </w:p>
-    <w:p>
-      <w:pPr>
-        <w:pStyle w:val="PSI-Ttulo1"/>
-      </w:pPr>
-    </w:p>
-    <w:p>
-      <w:pPr>
-        <w:pStyle w:val="PSI-Ttulo1"/>
-      </w:pPr>
-      <w:bookmarkStart w:id="88" w:name="_Toc235007274"/>
-      <w:bookmarkStart w:id="89" w:name="_Toc235009560"/>
-      <w:bookmarkStart w:id="90" w:name="_Toc493083847"/>
-      <w:r>
-        <w:t>Requerimientos Técnicos</w:t>
-      </w:r>
       <w:bookmarkEnd w:id="88"/>
       <w:bookmarkEnd w:id="89"/>
-      <w:bookmarkEnd w:id="90"/>
     </w:p>
     <w:p>
       <w:pPr>
@@ -7918,29 +8477,237 @@
         <w:pStyle w:val="PSI-Ttulo1"/>
       </w:pPr>
       <w:r>
-        <w:lastRenderedPageBreak/>
         <w:br/>
       </w:r>
-      <w:bookmarkStart w:id="91" w:name="_Toc235007275"/>
-      <w:bookmarkStart w:id="92" w:name="_Toc235009561"/>
-      <w:bookmarkStart w:id="93" w:name="_Toc493083848"/>
+      <w:bookmarkStart w:id="90" w:name="_Toc235007275"/>
+      <w:bookmarkStart w:id="91" w:name="_Toc235009561"/>
+      <w:bookmarkStart w:id="92" w:name="_Toc493083848"/>
       <w:r>
         <w:t>Requerimientos Funcionales</w:t>
       </w:r>
+      <w:bookmarkEnd w:id="90"/>
       <w:bookmarkEnd w:id="91"/>
       <w:bookmarkEnd w:id="92"/>
-      <w:bookmarkEnd w:id="93"/>
     </w:p>
     <w:p>
       <w:pPr>
         <w:jc w:val="both"/>
       </w:pPr>
       <w:r>
-        <w:t>[</w:t>
-      </w:r>
-      <w:r>
-        <w:t>Los requerimientos funcionales de un sistema describen la funcionalidad o los servicios que se espera que éste provea. En este apartado se debe describir lo que el sistema tendrá que hacer, los factores que afectan al producto y satisfacen los requerimientos. Se debe completar la siguiente tabla.</w:t>
-      </w:r>
+        <w:t xml:space="preserve">Los requerimientos funcionales de un sistema describen la funcionalidad o los servicios que se espera que éste provea. En este apartado se debe </w:t>
+      </w:r>
+      <w:r>
+        <w:t>describe</w:t>
+      </w:r>
+      <w:r>
+        <w:t xml:space="preserve"> lo que el sistema</w:t>
+      </w:r>
+      <w:r>
+        <w:t xml:space="preserve"> Tempus</w:t>
+      </w:r>
+      <w:r>
+        <w:t xml:space="preserve"> tendrá que hacer, los factores que afectan al producto y satisfacen los requerimientos.</w:t>
+      </w:r>
+    </w:p>
+    <w:p>
+      <w:pPr>
+        <w:jc w:val="both"/>
+      </w:pPr>
+      <w:r>
+        <w:lastRenderedPageBreak/>
+        <w:t>A continuación se listan los requerimientos funcionales detectados. Posteriormente se detalla cada uno en una tabla:</w:t>
+      </w:r>
+    </w:p>
+    <w:p>
+      <w:pPr>
+        <w:pStyle w:val="Prrafodelista"/>
+        <w:numPr>
+          <w:ilvl w:val="0"/>
+          <w:numId w:val="15"/>
+        </w:numPr>
+        <w:spacing w:before="120" w:after="120"/>
+        <w:contextualSpacing w:val="0"/>
+        <w:jc w:val="both"/>
+      </w:pPr>
+      <w:r>
+        <w:t xml:space="preserve">El sistema deberá permitir </w:t>
+      </w:r>
+      <w:r>
+        <w:t>iniciar sesión</w:t>
+      </w:r>
+      <w:r>
+        <w:t xml:space="preserve"> con correo institucional.</w:t>
+      </w:r>
+    </w:p>
+    <w:p>
+      <w:pPr>
+        <w:pStyle w:val="Prrafodelista"/>
+        <w:numPr>
+          <w:ilvl w:val="0"/>
+          <w:numId w:val="15"/>
+        </w:numPr>
+        <w:spacing w:before="120" w:after="120"/>
+        <w:contextualSpacing w:val="0"/>
+        <w:jc w:val="both"/>
+      </w:pPr>
+      <w:r>
+        <w:t>El sistema deberá permitir cargar, crear, buscar, borrar, modificar y generar informes de horarios de cursada</w:t>
+      </w:r>
+      <w:r>
+        <w:t xml:space="preserve"> a usuarios autorizados</w:t>
+      </w:r>
+      <w:r>
+        <w:t>.</w:t>
+      </w:r>
+    </w:p>
+    <w:p>
+      <w:pPr>
+        <w:pStyle w:val="Prrafodelista"/>
+        <w:numPr>
+          <w:ilvl w:val="0"/>
+          <w:numId w:val="15"/>
+        </w:numPr>
+        <w:spacing w:before="120" w:after="120"/>
+        <w:contextualSpacing w:val="0"/>
+        <w:jc w:val="both"/>
+      </w:pPr>
+      <w:r>
+        <w:t>El sistema permitirá consultar horarios de cursada a usuarios públicos.</w:t>
+      </w:r>
+    </w:p>
+    <w:p>
+      <w:pPr>
+        <w:pStyle w:val="Prrafodelista"/>
+        <w:numPr>
+          <w:ilvl w:val="0"/>
+          <w:numId w:val="15"/>
+        </w:numPr>
+        <w:spacing w:before="120" w:after="120"/>
+        <w:contextualSpacing w:val="0"/>
+        <w:jc w:val="both"/>
+      </w:pPr>
+      <w:r>
+        <w:t xml:space="preserve">El sistema deberá </w:t>
+      </w:r>
+      <w:r>
+        <w:t xml:space="preserve">permitir </w:t>
+      </w:r>
+      <w:r>
+        <w:t xml:space="preserve">cargar, crear, buscar, borrar, modificar y generar informes </w:t>
+      </w:r>
+      <w:r>
+        <w:t xml:space="preserve">de </w:t>
+      </w:r>
+      <w:r>
+        <w:t xml:space="preserve"> mesas de examen</w:t>
+      </w:r>
+      <w:r>
+        <w:t xml:space="preserve"> a usuarios autorizados</w:t>
+      </w:r>
+      <w:r>
+        <w:t>.</w:t>
+      </w:r>
+    </w:p>
+    <w:p>
+      <w:pPr>
+        <w:pStyle w:val="Prrafodelista"/>
+        <w:numPr>
+          <w:ilvl w:val="0"/>
+          <w:numId w:val="15"/>
+        </w:numPr>
+        <w:spacing w:before="120" w:after="120"/>
+        <w:contextualSpacing w:val="0"/>
+        <w:jc w:val="both"/>
+      </w:pPr>
+      <w:r>
+        <w:t>El sistema no deberá mantener almacenado horarios de cursada a modo de historial.</w:t>
+      </w:r>
+    </w:p>
+    <w:p>
+      <w:pPr>
+        <w:pStyle w:val="Prrafodelista"/>
+        <w:numPr>
+          <w:ilvl w:val="0"/>
+          <w:numId w:val="15"/>
+        </w:numPr>
+        <w:spacing w:before="120" w:after="120"/>
+        <w:contextualSpacing w:val="0"/>
+        <w:jc w:val="both"/>
+      </w:pPr>
+      <w:r>
+        <w:t xml:space="preserve">El sistema permitirá consultar mesas de examen a usuarios </w:t>
+      </w:r>
+      <w:r>
+        <w:t>públicos</w:t>
+      </w:r>
+      <w:r>
+        <w:t>.</w:t>
+      </w:r>
+    </w:p>
+    <w:p>
+      <w:pPr>
+        <w:pStyle w:val="Prrafodelista"/>
+        <w:numPr>
+          <w:ilvl w:val="0"/>
+          <w:numId w:val="15"/>
+        </w:numPr>
+        <w:spacing w:before="120" w:after="120"/>
+        <w:contextualSpacing w:val="0"/>
+        <w:jc w:val="both"/>
+      </w:pPr>
+      <w:r>
+        <w:t>El sistema no deberá mantener almacenado mesas de examen a modo de historial.</w:t>
+      </w:r>
+    </w:p>
+    <w:p>
+      <w:pPr>
+        <w:pStyle w:val="Prrafodelista"/>
+        <w:numPr>
+          <w:ilvl w:val="0"/>
+          <w:numId w:val="15"/>
+        </w:numPr>
+        <w:spacing w:before="120" w:after="120"/>
+        <w:contextualSpacing w:val="0"/>
+        <w:jc w:val="both"/>
+      </w:pPr>
+      <w:r>
+        <w:t>El sistema deberá permitir buscar, borrar, modificar y generar informe de horario de aulas.</w:t>
+      </w:r>
+    </w:p>
+    <w:p>
+      <w:pPr>
+        <w:pStyle w:val="Prrafodelista"/>
+        <w:numPr>
+          <w:ilvl w:val="0"/>
+          <w:numId w:val="15"/>
+        </w:numPr>
+        <w:spacing w:before="120" w:after="120"/>
+        <w:contextualSpacing w:val="0"/>
+        <w:jc w:val="both"/>
+      </w:pPr>
+      <w:r>
+        <w:t>El sistema deberá permitir buscar, borrar y modificar carreras.</w:t>
+      </w:r>
+    </w:p>
+    <w:p>
+      <w:pPr>
+        <w:pStyle w:val="Prrafodelista"/>
+        <w:numPr>
+          <w:ilvl w:val="0"/>
+          <w:numId w:val="15"/>
+        </w:numPr>
+        <w:spacing w:before="120" w:after="120"/>
+        <w:contextualSpacing w:val="0"/>
+        <w:jc w:val="both"/>
+      </w:pPr>
+      <w:r>
+        <w:t xml:space="preserve">El sistema permitirá gestionar usuarios. </w:t>
+      </w:r>
+    </w:p>
+    <w:p>
+      <w:pPr>
+        <w:jc w:val="both"/>
+      </w:pPr>
     </w:p>
     <w:p>
       <w:pPr>
@@ -8228,6 +8995,7 @@
               <w:jc w:val="both"/>
             </w:pPr>
             <w:r>
+              <w:lastRenderedPageBreak/>
               <w:t>• Alta /Media Alta / Media / Media Baja / Baja</w:t>
             </w:r>
           </w:p>
@@ -8260,751 +9028,909 @@
       <w:pPr>
         <w:pStyle w:val="PSI-Ttulo1"/>
       </w:pPr>
-      <w:bookmarkStart w:id="94" w:name="_Toc235007276"/>
-      <w:bookmarkStart w:id="95" w:name="_Toc235009562"/>
-      <w:bookmarkStart w:id="96" w:name="_Toc493083849"/>
+      <w:bookmarkStart w:id="93" w:name="_Toc235007276"/>
+      <w:bookmarkStart w:id="94" w:name="_Toc235009562"/>
+      <w:bookmarkStart w:id="95" w:name="_Toc493083849"/>
       <w:r>
         <w:t>Requerimientos No Funcionales</w:t>
       </w:r>
+      <w:bookmarkEnd w:id="93"/>
       <w:bookmarkEnd w:id="94"/>
       <w:bookmarkEnd w:id="95"/>
+    </w:p>
+    <w:p>
+      <w:pPr>
+        <w:jc w:val="both"/>
+      </w:pPr>
+      <w:r>
+        <w:t>[</w:t>
+      </w:r>
+      <w:r>
+        <w:t>Describa  los  requerimientos no  funcionales  para  este documento.  Los  requerimientos no  funcionales tienen que ver con las características que de una u otra forma puedan l</w:t>
+      </w:r>
+      <w:r>
+        <w:t xml:space="preserve">imitar el sistema como son: el </w:t>
+      </w:r>
+      <w:r>
+        <w:t>rendimiento   (en   tiempo   y   espacio),   confiabilidad,   interfaces,   fiabilida</w:t>
+      </w:r>
+      <w:r>
+        <w:t xml:space="preserve">d   (robustez   del   sistema, </w:t>
+      </w:r>
+      <w:r>
+        <w:t>disponibilidad de equipo), mantenimiento, seguridad, portabilidad, estándares, etc.]</w:t>
+      </w:r>
+    </w:p>
+    <w:p>
+      <w:pPr>
+        <w:pStyle w:val="PSI-Comentario"/>
+      </w:pPr>
+    </w:p>
+    <w:p>
+      <w:pPr>
+        <w:pStyle w:val="PSI-Ttulo2"/>
+      </w:pPr>
+      <w:bookmarkStart w:id="96" w:name="_Toc235007277"/>
+      <w:bookmarkStart w:id="97" w:name="_Toc235009563"/>
+      <w:bookmarkStart w:id="98" w:name="_Toc493083850"/>
+      <w:r>
+        <w:t>Usabilidad</w:t>
+      </w:r>
       <w:bookmarkEnd w:id="96"/>
-    </w:p>
-    <w:p>
-      <w:pPr>
-        <w:jc w:val="both"/>
-      </w:pPr>
-      <w:r>
-        <w:t>[</w:t>
-      </w:r>
-      <w:r>
-        <w:t>Describa  los  requerimientos no  funcionales  para  este documento.  Los  requerimientos no  funcionales tienen que ver con las características que de una u otra forma puedan l</w:t>
-      </w:r>
-      <w:r>
-        <w:t xml:space="preserve">imitar el sistema como son: el </w:t>
-      </w:r>
-      <w:r>
-        <w:t>rendimiento   (en   tiempo   y   espacio),   confiabilidad,   interfaces,   fiabilida</w:t>
-      </w:r>
-      <w:r>
-        <w:t xml:space="preserve">d   (robustez   del   sistema, </w:t>
-      </w:r>
-      <w:r>
-        <w:t>disponibilidad de equipo), mantenimiento, seguridad, portabilidad, estándares, etc.]</w:t>
-      </w:r>
-    </w:p>
-    <w:p>
-      <w:pPr>
-        <w:pStyle w:val="PSI-Comentario"/>
-        <w:rPr>
-          <w:rFonts w:eastAsia="Calibri"/>
-        </w:rPr>
-      </w:pPr>
-    </w:p>
-    <w:p>
-      <w:pPr>
-        <w:pStyle w:val="PSI-Ttulo2"/>
-      </w:pPr>
-      <w:bookmarkStart w:id="97" w:name="_Toc235007277"/>
-      <w:bookmarkStart w:id="98" w:name="_Toc235009563"/>
-      <w:bookmarkStart w:id="99" w:name="_Toc493083850"/>
-      <w:r>
-        <w:lastRenderedPageBreak/>
-        <w:t>Usabilidad</w:t>
-      </w:r>
       <w:bookmarkEnd w:id="97"/>
       <w:bookmarkEnd w:id="98"/>
+    </w:p>
+    <w:p>
+      <w:pPr>
+        <w:jc w:val="both"/>
+      </w:pPr>
+      <w:r>
+        <w:t xml:space="preserve"> [</w:t>
+      </w:r>
+      <w:r>
+        <w:t>En este apartado se debe incluir la lista de todos los requerimientos que afecten la usabilidad. Esto debe incluir: el tiempo que se tomará un usuario en aprender a utilizar el sistema y se podría explicar  por qué debe ser rápido el aprendizaje, los tiempos medibles de tarea para las tareas típicas y los</w:t>
+      </w:r>
+      <w:r>
+        <w:t xml:space="preserve"> </w:t>
+      </w:r>
+      <w:r>
+        <w:t>requerimiento</w:t>
+      </w:r>
+      <w:r>
+        <w:t>s para concordar con estándares</w:t>
+      </w:r>
+      <w:r>
+        <w:t>.</w:t>
+      </w:r>
+      <w:r>
+        <w:t>]</w:t>
+      </w:r>
+    </w:p>
+    <w:p>
+      <w:pPr>
+        <w:pStyle w:val="PSI-Comentario"/>
+      </w:pPr>
+    </w:p>
+    <w:p>
+      <w:pPr>
+        <w:pStyle w:val="PSI-Ttulo2"/>
+      </w:pPr>
+      <w:bookmarkStart w:id="99" w:name="_Toc235007278"/>
+      <w:bookmarkStart w:id="100" w:name="_Toc235009564"/>
+      <w:bookmarkStart w:id="101" w:name="_Toc493083851"/>
+      <w:r>
+        <w:t>Confiabilidad</w:t>
+      </w:r>
       <w:bookmarkEnd w:id="99"/>
-    </w:p>
-    <w:p>
-      <w:pPr>
-        <w:jc w:val="both"/>
-      </w:pPr>
-      <w:r>
-        <w:t xml:space="preserve"> [</w:t>
-      </w:r>
-      <w:r>
-        <w:t>En este apartado se debe incluir la lista de todos los requerimientos que afecten la usabilidad. Esto debe incluir: el tiempo que se tomará un usuario en aprender a utilizar el sistema y se podría explicar  por qué debe ser rápido el aprendizaje, los tiempos medibles de tarea para las tareas típicas y los</w:t>
-      </w:r>
-      <w:r>
-        <w:t xml:space="preserve"> </w:t>
-      </w:r>
-      <w:r>
-        <w:t>requerimiento</w:t>
-      </w:r>
-      <w:r>
-        <w:t>s para concordar con estándares</w:t>
-      </w:r>
-      <w:r>
-        <w:t>.</w:t>
-      </w:r>
-      <w:r>
-        <w:t>]</w:t>
-      </w:r>
-    </w:p>
-    <w:p>
-      <w:pPr>
-        <w:pStyle w:val="PSI-Comentario"/>
-      </w:pPr>
-    </w:p>
-    <w:p>
-      <w:pPr>
-        <w:pStyle w:val="PSI-Ttulo2"/>
-      </w:pPr>
-      <w:bookmarkStart w:id="100" w:name="_Toc235007278"/>
-      <w:bookmarkStart w:id="101" w:name="_Toc235009564"/>
-      <w:bookmarkStart w:id="102" w:name="_Toc493083851"/>
-      <w:r>
-        <w:t>Confiabilidad</w:t>
-      </w:r>
       <w:bookmarkEnd w:id="100"/>
       <w:bookmarkEnd w:id="101"/>
+    </w:p>
+    <w:p>
+      <w:pPr>
+        <w:jc w:val="both"/>
+      </w:pPr>
+      <w:r>
+        <w:t xml:space="preserve"> [</w:t>
+      </w:r>
+      <w:r>
+        <w:t>Aquí se deben detallar los requerimientos de confiabilidad del sistema. Describa las características</w:t>
+      </w:r>
+      <w:r>
+        <w:t xml:space="preserve"> </w:t>
+      </w:r>
+      <w:r>
+        <w:t>de confiabilidad explicando  la posibilidad del  sistema de  realizar   la</w:t>
+      </w:r>
+      <w:r>
+        <w:t xml:space="preserve">s  funciones para  las que  fue </w:t>
+      </w:r>
+      <w:r>
+        <w:t>diseñado sin presentar fallos. Entre estos requerimientos puede me</w:t>
+      </w:r>
+      <w:r>
+        <w:t xml:space="preserve">ncionar características como la </w:t>
+      </w:r>
+      <w:r>
+        <w:t>disponibilidad, el porcentaje de fallas máximo, etc.]</w:t>
+      </w:r>
+    </w:p>
+    <w:p>
+      <w:pPr>
+        <w:pStyle w:val="PSI-Comentario"/>
+      </w:pPr>
+    </w:p>
+    <w:p>
+      <w:pPr>
+        <w:pStyle w:val="PSI-Ttulo2"/>
+      </w:pPr>
+      <w:bookmarkStart w:id="102" w:name="_Toc235007279"/>
+      <w:bookmarkStart w:id="103" w:name="_Toc235009565"/>
+      <w:bookmarkStart w:id="104" w:name="_Toc493083852"/>
+      <w:r>
+        <w:t>Seguridad</w:t>
+      </w:r>
       <w:bookmarkEnd w:id="102"/>
-    </w:p>
-    <w:p>
-      <w:pPr>
-        <w:jc w:val="both"/>
-      </w:pPr>
-      <w:r>
-        <w:t xml:space="preserve"> [</w:t>
-      </w:r>
-      <w:r>
-        <w:t>Aquí se deben detallar los requerimientos de confiabilidad del sistema. Describa las características</w:t>
-      </w:r>
-      <w:r>
-        <w:t xml:space="preserve"> </w:t>
-      </w:r>
-      <w:r>
-        <w:t>de confiabilidad explicando  la posibilidad del  sistema de  realizar   la</w:t>
-      </w:r>
-      <w:r>
-        <w:t xml:space="preserve">s  funciones para  las que  fue </w:t>
-      </w:r>
-      <w:r>
-        <w:t>diseñado sin presentar fallos. Entre estos requerimientos puede me</w:t>
-      </w:r>
-      <w:r>
-        <w:t xml:space="preserve">ncionar características como la </w:t>
-      </w:r>
-      <w:r>
-        <w:t>disponibilidad, el porcentaje de fallas máximo, etc.]</w:t>
-      </w:r>
-    </w:p>
-    <w:p>
-      <w:pPr>
-        <w:pStyle w:val="PSI-Comentario"/>
-      </w:pPr>
-    </w:p>
-    <w:p>
-      <w:pPr>
-        <w:pStyle w:val="PSI-Ttulo2"/>
-      </w:pPr>
-      <w:bookmarkStart w:id="103" w:name="_Toc235007279"/>
-      <w:bookmarkStart w:id="104" w:name="_Toc235009565"/>
-      <w:bookmarkStart w:id="105" w:name="_Toc493083852"/>
-      <w:r>
-        <w:t>Seguridad</w:t>
-      </w:r>
       <w:bookmarkEnd w:id="103"/>
       <w:bookmarkEnd w:id="104"/>
+    </w:p>
+    <w:p>
+      <w:pPr>
+        <w:jc w:val="both"/>
+      </w:pPr>
+      <w:r>
+        <w:br/>
+      </w:r>
+      <w:r>
+        <w:t>[</w:t>
+      </w:r>
+      <w:r>
+        <w:t>Aquí  se deben detallar  los requerimientos de seguridad del  sistema.  Esto  incluye si el  acceso al</w:t>
+      </w:r>
+      <w:r>
+        <w:t xml:space="preserve"> </w:t>
+      </w:r>
+      <w:r>
+        <w:t>sistema   será   controlado   con   nombres   de   usuario   y   contraseñas,   q</w:t>
+      </w:r>
+      <w:r>
+        <w:t xml:space="preserve">ue   solo   los   usuarios   con </w:t>
+      </w:r>
+      <w:r>
+        <w:t>privilegios de administrador podrán acceder a las funciones administr</w:t>
+      </w:r>
+      <w:r>
+        <w:t xml:space="preserve">ativas y los usuarios normales </w:t>
+      </w:r>
+      <w:r>
+        <w:t>no podrán. ]</w:t>
+      </w:r>
+    </w:p>
+    <w:p>
+      <w:pPr>
+        <w:pStyle w:val="PSI-Comentario"/>
+      </w:pPr>
+    </w:p>
+    <w:p>
+      <w:pPr>
+        <w:pStyle w:val="PSI-Ttulo2"/>
+      </w:pPr>
+      <w:r>
+        <w:lastRenderedPageBreak/>
+        <w:t xml:space="preserve"> </w:t>
+      </w:r>
+      <w:bookmarkStart w:id="105" w:name="_Toc235007280"/>
+      <w:bookmarkStart w:id="106" w:name="_Toc235009566"/>
+      <w:bookmarkStart w:id="107" w:name="_Toc493083853"/>
+      <w:r>
+        <w:t>Eficiencia</w:t>
+      </w:r>
       <w:bookmarkEnd w:id="105"/>
-    </w:p>
-    <w:p>
-      <w:pPr>
-        <w:jc w:val="both"/>
-      </w:pPr>
-      <w:r>
-        <w:br/>
-      </w:r>
-      <w:r>
-        <w:t>[</w:t>
-      </w:r>
-      <w:r>
-        <w:t>Aquí  se deben detallar  los requerimientos de seguridad del  sistema.  Esto  incluye si el  acceso al</w:t>
-      </w:r>
-      <w:r>
-        <w:t xml:space="preserve"> </w:t>
-      </w:r>
-      <w:r>
-        <w:t>sistema   será   controlado   con   nombres   de   usuario   y   contraseñas,   q</w:t>
-      </w:r>
-      <w:r>
-        <w:t xml:space="preserve">ue   solo   los   usuarios   con </w:t>
-      </w:r>
-      <w:r>
-        <w:t>privilegios de administrador podrán acceder a las funciones administr</w:t>
-      </w:r>
-      <w:r>
-        <w:t xml:space="preserve">ativas y los usuarios normales </w:t>
-      </w:r>
-      <w:r>
-        <w:t>no podrán. ]</w:t>
-      </w:r>
-    </w:p>
-    <w:p>
-      <w:pPr>
-        <w:pStyle w:val="PSI-Comentario"/>
-      </w:pPr>
-    </w:p>
-    <w:p>
-      <w:pPr>
-        <w:pStyle w:val="PSI-Ttulo2"/>
-      </w:pPr>
-      <w:r>
-        <w:t xml:space="preserve"> </w:t>
-      </w:r>
-      <w:bookmarkStart w:id="106" w:name="_Toc235007280"/>
-      <w:bookmarkStart w:id="107" w:name="_Toc235009566"/>
-      <w:bookmarkStart w:id="108" w:name="_Toc493083853"/>
-      <w:r>
-        <w:t>Eficiencia</w:t>
-      </w:r>
       <w:bookmarkEnd w:id="106"/>
       <w:bookmarkEnd w:id="107"/>
+    </w:p>
+    <w:p>
+      <w:pPr>
+        <w:jc w:val="both"/>
+      </w:pPr>
+      <w:r>
+        <w:t>[</w:t>
+      </w:r>
+      <w:r>
+        <w:t>En este  apartado  se debe ver   reflejado  las características  de ef</w:t>
+      </w:r>
+      <w:r>
+        <w:t xml:space="preserve">iciencia del  sistema.  Se debe </w:t>
+      </w:r>
+      <w:r>
+        <w:t xml:space="preserve">especificar: el tiempo de respuesta para una transacción (promedio), capacidad (número de clientes y   transacciones),   rendimiento   del   procesamiento   (Ej.   </w:t>
+      </w:r>
+      <w:r>
+        <w:t>Transacciones</w:t>
+      </w:r>
+      <w:r>
+        <w:t xml:space="preserve">   po</w:t>
+      </w:r>
+      <w:r>
+        <w:t xml:space="preserve">r   segundo)   y   cuando   el </w:t>
+      </w:r>
+      <w:r>
+        <w:t>sistema se ha degradado cuál es el modo aceptable de operación. ]</w:t>
+      </w:r>
+    </w:p>
+    <w:p>
+      <w:pPr>
+        <w:pStyle w:val="PSI-Comentario"/>
+      </w:pPr>
+    </w:p>
+    <w:p>
+      <w:pPr>
+        <w:pStyle w:val="PSI-Ttulo2"/>
+      </w:pPr>
+      <w:bookmarkStart w:id="108" w:name="_Toc235007281"/>
+      <w:bookmarkStart w:id="109" w:name="_Toc235009567"/>
+      <w:bookmarkStart w:id="110" w:name="_Toc493083854"/>
+      <w:r>
+        <w:t>Interfaces</w:t>
+      </w:r>
       <w:bookmarkEnd w:id="108"/>
-    </w:p>
-    <w:p>
-      <w:pPr>
-        <w:jc w:val="both"/>
-      </w:pPr>
-      <w:r>
-        <w:t>[</w:t>
-      </w:r>
-      <w:r>
-        <w:t>En este  apartado  se debe ver   reflejado  las características  de ef</w:t>
-      </w:r>
-      <w:r>
-        <w:t xml:space="preserve">iciencia del  sistema.  Se debe </w:t>
-      </w:r>
-      <w:r>
-        <w:t xml:space="preserve">especificar: el tiempo de respuesta para una transacción (promedio), capacidad (número de clientes y   transacciones),   rendimiento   del   procesamiento   (Ej.   </w:t>
-      </w:r>
-      <w:r>
-        <w:t>Transacciones</w:t>
-      </w:r>
-      <w:r>
-        <w:t xml:space="preserve">   po</w:t>
-      </w:r>
-      <w:r>
-        <w:t xml:space="preserve">r   segundo)   y   cuando   el </w:t>
-      </w:r>
-      <w:r>
-        <w:t>sistema se ha degradado cuál es el modo aceptable de operación. ]</w:t>
-      </w:r>
-    </w:p>
-    <w:p>
-      <w:pPr>
-        <w:pStyle w:val="PSI-Comentario"/>
-      </w:pPr>
-    </w:p>
-    <w:p>
-      <w:pPr>
-        <w:pStyle w:val="PSI-Ttulo2"/>
-      </w:pPr>
-      <w:bookmarkStart w:id="109" w:name="_Toc235007281"/>
-      <w:bookmarkStart w:id="110" w:name="_Toc235009567"/>
-      <w:bookmarkStart w:id="111" w:name="_Toc493083854"/>
-      <w:r>
-        <w:t>Interfaces</w:t>
-      </w:r>
       <w:bookmarkEnd w:id="109"/>
       <w:bookmarkEnd w:id="110"/>
+    </w:p>
+    <w:p>
+      <w:pPr>
+        <w:jc w:val="both"/>
+      </w:pPr>
+      <w:r>
+        <w:t xml:space="preserve">[En </w:t>
+      </w:r>
+      <w:r>
+        <w:t>este apartado se definen las interfaces que debe apoyar la aplicación, como son: las interfaces de usuario, interfaces de software, etc.</w:t>
+      </w:r>
+      <w:r>
+        <w:t>]</w:t>
+      </w:r>
+    </w:p>
+    <w:p>
+      <w:pPr>
+        <w:pStyle w:val="PSI-Comentario"/>
+      </w:pPr>
+    </w:p>
+    <w:p>
+      <w:pPr>
+        <w:pStyle w:val="PSI-Ttulo3"/>
+      </w:pPr>
+      <w:bookmarkStart w:id="111" w:name="_Toc235007282"/>
+      <w:bookmarkStart w:id="112" w:name="_Toc235009568"/>
+      <w:bookmarkStart w:id="113" w:name="_Toc493083855"/>
+      <w:r>
+        <w:t>Interfaces de Usuario</w:t>
+      </w:r>
       <w:bookmarkEnd w:id="111"/>
-    </w:p>
-    <w:p>
-      <w:pPr>
-        <w:jc w:val="both"/>
-      </w:pPr>
-      <w:r>
-        <w:t xml:space="preserve">[En </w:t>
-      </w:r>
-      <w:r>
-        <w:t>este apartado se definen las interfaces que debe apoyar la aplicación, como son: las interfaces de usuario, interfaces de software, etc.</w:t>
-      </w:r>
-      <w:r>
-        <w:t>]</w:t>
-      </w:r>
-    </w:p>
-    <w:p>
-      <w:pPr>
-        <w:pStyle w:val="PSI-Comentario"/>
-      </w:pPr>
-    </w:p>
-    <w:p>
-      <w:pPr>
-        <w:pStyle w:val="PSI-Ttulo3"/>
-      </w:pPr>
-      <w:bookmarkStart w:id="112" w:name="_Toc235007282"/>
-      <w:bookmarkStart w:id="113" w:name="_Toc235009568"/>
-      <w:bookmarkStart w:id="114" w:name="_Toc493083855"/>
-      <w:r>
-        <w:lastRenderedPageBreak/>
-        <w:t>Interfaces de Usuario</w:t>
-      </w:r>
       <w:bookmarkEnd w:id="112"/>
       <w:bookmarkEnd w:id="113"/>
+    </w:p>
+    <w:p>
+      <w:pPr>
+        <w:jc w:val="both"/>
+      </w:pPr>
+      <w:r>
+        <w:t xml:space="preserve"> [Esta sección describe las interfaces de usuario que se deben implementar. Incluye las características lógicas de cada interface entre el producto de software y el usuario que son necesarias para lograr los requerimientos del software, por ejemplo, formatos de pantalla, contenido de reportes y menús, o disponibilidad de teclas de función. Además incluye aspectos para optimizar la interface, que puede ser una lista de cómo debe aparecer el sistema al usuario o como no debe aparecer, por ejemplo, que aparezcan mensajes de error cortos o largos.]</w:t>
+      </w:r>
+    </w:p>
+    <w:p>
+      <w:pPr>
+        <w:pStyle w:val="PSI-Comentario"/>
+      </w:pPr>
+    </w:p>
+    <w:p>
+      <w:pPr>
+        <w:pStyle w:val="PSI-Ttulo3"/>
+      </w:pPr>
+      <w:bookmarkStart w:id="114" w:name="_Toc235007283"/>
+      <w:bookmarkStart w:id="115" w:name="_Toc235009569"/>
+      <w:bookmarkStart w:id="116" w:name="_Toc493083856"/>
+      <w:r>
+        <w:t>Interfaces de Software</w:t>
+      </w:r>
       <w:bookmarkEnd w:id="114"/>
-    </w:p>
-    <w:p>
-      <w:pPr>
-        <w:jc w:val="both"/>
-      </w:pPr>
-      <w:r>
-        <w:t xml:space="preserve"> [Esta sección describe las interfaces de usuario que se deben implementar. Incluye las características lógicas de cada interface entre el producto de software y el usuario que son necesarias para lograr los requerimientos del software, por ejemplo, formatos de pantalla, contenido de reportes y menús, o disponibilidad de teclas de función. Además incluye aspectos para optimizar la interface, que puede ser una lista de cómo debe aparecer el sistema al usuario o como no debe aparecer, por ejemplo, que aparezcan mensajes de error cortos o largos.]</w:t>
-      </w:r>
-    </w:p>
-    <w:p>
-      <w:pPr>
-        <w:pStyle w:val="PSI-Comentario"/>
-      </w:pPr>
-    </w:p>
-    <w:p>
-      <w:pPr>
-        <w:pStyle w:val="PSI-Ttulo3"/>
-      </w:pPr>
-      <w:bookmarkStart w:id="115" w:name="_Toc235007283"/>
-      <w:bookmarkStart w:id="116" w:name="_Toc235009569"/>
-      <w:bookmarkStart w:id="117" w:name="_Toc493083856"/>
-      <w:r>
-        <w:t>Interfaces de Software</w:t>
-      </w:r>
       <w:bookmarkEnd w:id="115"/>
       <w:bookmarkEnd w:id="116"/>
+    </w:p>
+    <w:p>
+      <w:pPr>
+        <w:jc w:val="both"/>
+      </w:pPr>
+      <w:r>
+        <w:t>[</w:t>
+      </w:r>
+      <w:r>
+        <w:t>En esta sección se deben</w:t>
+      </w:r>
+      <w:r>
+        <w:t xml:space="preserve"> describir  las  interfaces de software hacia otros componentes del  sistema. Pueden</w:t>
+      </w:r>
+      <w:r>
+        <w:t xml:space="preserve"> </w:t>
+      </w:r>
+      <w:r>
+        <w:t>ser: componentes comprados, reutilizados</w:t>
+      </w:r>
+      <w:r>
+        <w:t xml:space="preserve">, etc. </w:t>
+      </w:r>
+    </w:p>
+    <w:p>
+      <w:pPr>
+        <w:jc w:val="both"/>
+      </w:pPr>
+      <w:r>
+        <w:t xml:space="preserve">Para cada interface se debe indicar: propósito de la interface con el producto de software. </w:t>
+      </w:r>
+      <w:r>
+        <w:t>]</w:t>
+      </w:r>
+    </w:p>
+    <w:p>
+      <w:pPr>
+        <w:pStyle w:val="PSI-Comentario"/>
+      </w:pPr>
+    </w:p>
+    <w:p>
+      <w:pPr>
+        <w:pStyle w:val="PSI-Ttulo3"/>
+      </w:pPr>
+      <w:bookmarkStart w:id="117" w:name="_Toc235007284"/>
+      <w:bookmarkStart w:id="118" w:name="_Toc235009570"/>
+      <w:bookmarkStart w:id="119" w:name="_Toc493083857"/>
+      <w:r>
+        <w:t>Interfaces de Hardware</w:t>
+      </w:r>
       <w:bookmarkEnd w:id="117"/>
-    </w:p>
-    <w:p>
-      <w:pPr>
-        <w:jc w:val="both"/>
-      </w:pPr>
-      <w:r>
-        <w:t>[</w:t>
-      </w:r>
-      <w:r>
-        <w:t>En esta sección se deben</w:t>
-      </w:r>
-      <w:r>
-        <w:t xml:space="preserve"> describir  las  interfaces de software hacia otros componentes del  sistema. Pueden</w:t>
-      </w:r>
-      <w:r>
-        <w:t xml:space="preserve"> </w:t>
-      </w:r>
-      <w:r>
-        <w:t>ser: componentes comprados, reutilizados</w:t>
-      </w:r>
-      <w:r>
-        <w:t xml:space="preserve">, etc. </w:t>
-      </w:r>
-    </w:p>
-    <w:p>
-      <w:pPr>
-        <w:jc w:val="both"/>
-      </w:pPr>
-      <w:r>
-        <w:t xml:space="preserve">Para cada interface se debe indicar: propósito de la interface con el producto de software. </w:t>
-      </w:r>
-      <w:r>
-        <w:t>]</w:t>
-      </w:r>
-    </w:p>
-    <w:p>
-      <w:pPr>
-        <w:pStyle w:val="PSI-Comentario"/>
-      </w:pPr>
-    </w:p>
-    <w:p>
-      <w:pPr>
-        <w:pStyle w:val="PSI-Ttulo3"/>
-      </w:pPr>
-      <w:bookmarkStart w:id="118" w:name="_Toc235007284"/>
-      <w:bookmarkStart w:id="119" w:name="_Toc235009570"/>
-      <w:bookmarkStart w:id="120" w:name="_Toc493083857"/>
-      <w:r>
-        <w:t>Interfaces de Hardware</w:t>
-      </w:r>
       <w:bookmarkEnd w:id="118"/>
       <w:bookmarkEnd w:id="119"/>
+    </w:p>
+    <w:p>
+      <w:pPr>
+        <w:jc w:val="both"/>
+      </w:pPr>
+      <w:r>
+        <w:t>[</w:t>
+      </w:r>
+      <w:r>
+        <w:t>Esta Sección</w:t>
+      </w:r>
+      <w:r>
+        <w:t xml:space="preserve"> describe </w:t>
+      </w:r>
+      <w:r>
+        <w:t xml:space="preserve">las características de las interfaces entre el producto Software y los </w:t>
+      </w:r>
+      <w:r>
+        <w:t>com</w:t>
+      </w:r>
+      <w:r>
+        <w:t xml:space="preserve">ponentes </w:t>
+      </w:r>
+      <w:r>
+        <w:t xml:space="preserve">de hardware </w:t>
+      </w:r>
+      <w:r>
+        <w:t xml:space="preserve">del sistema. </w:t>
+      </w:r>
+      <w:r>
+        <w:t>Incluye características de configuración, dispositivos que se deben soportar, como deben ser soportados y protocolos.</w:t>
+      </w:r>
+      <w:r>
+        <w:t xml:space="preserve"> </w:t>
+      </w:r>
+      <w:r>
+        <w:t>]</w:t>
+      </w:r>
+    </w:p>
+    <w:p>
+      <w:pPr>
+        <w:pStyle w:val="PSI-Comentario"/>
+      </w:pPr>
+    </w:p>
+    <w:p>
+      <w:pPr>
+        <w:pStyle w:val="PSI-Ttulo3"/>
+      </w:pPr>
+      <w:bookmarkStart w:id="120" w:name="_Toc235007285"/>
+      <w:bookmarkStart w:id="121" w:name="_Toc235009571"/>
+      <w:bookmarkStart w:id="122" w:name="_Toc493083858"/>
+      <w:r>
+        <w:lastRenderedPageBreak/>
+        <w:t>Interfaces de Comunicaciones</w:t>
+      </w:r>
       <w:bookmarkEnd w:id="120"/>
-    </w:p>
-    <w:p>
-      <w:pPr>
-        <w:jc w:val="both"/>
-      </w:pPr>
-      <w:r>
-        <w:t>[</w:t>
-      </w:r>
-      <w:r>
-        <w:t>Esta Sección</w:t>
-      </w:r>
-      <w:r>
-        <w:t xml:space="preserve"> describe </w:t>
-      </w:r>
-      <w:r>
-        <w:t xml:space="preserve">las características de las interfaces entre el producto Software y los </w:t>
-      </w:r>
-      <w:r>
-        <w:t>com</w:t>
-      </w:r>
-      <w:r>
-        <w:t xml:space="preserve">ponentes </w:t>
-      </w:r>
-      <w:r>
-        <w:t xml:space="preserve">de hardware </w:t>
-      </w:r>
-      <w:r>
-        <w:t xml:space="preserve">del sistema. </w:t>
-      </w:r>
-      <w:r>
-        <w:t>Incluye características de configuración, dispositivos que se deben soportar, como deben ser soportados y protocolos.</w:t>
-      </w:r>
-      <w:r>
-        <w:t xml:space="preserve"> </w:t>
-      </w:r>
-      <w:r>
-        <w:t>]</w:t>
-      </w:r>
-    </w:p>
-    <w:p>
-      <w:pPr>
-        <w:pStyle w:val="PSI-Comentario"/>
-      </w:pPr>
-    </w:p>
-    <w:p>
-      <w:pPr>
-        <w:pStyle w:val="PSI-Ttulo3"/>
-      </w:pPr>
-      <w:bookmarkStart w:id="121" w:name="_Toc235007285"/>
-      <w:bookmarkStart w:id="122" w:name="_Toc235009571"/>
-      <w:bookmarkStart w:id="123" w:name="_Toc493083858"/>
-      <w:r>
-        <w:t>Interfaces de Comunicaciones</w:t>
-      </w:r>
       <w:bookmarkEnd w:id="121"/>
       <w:bookmarkEnd w:id="122"/>
+    </w:p>
+    <w:p>
+      <w:pPr>
+        <w:jc w:val="both"/>
+      </w:pPr>
+      <w:r>
+        <w:t xml:space="preserve">[Se debe definir las interfaces de comunicaciones a los demás sistemas o dispositivos como:  </w:t>
+      </w:r>
+    </w:p>
+    <w:p>
+      <w:pPr>
+        <w:jc w:val="both"/>
+      </w:pPr>
+      <w:r>
+        <w:t>Redes</w:t>
+      </w:r>
+      <w:r>
+        <w:t xml:space="preserve"> LAN y dispositivos seriales remotos</w:t>
+      </w:r>
+      <w:r>
+        <w:t>, etc.</w:t>
+      </w:r>
+      <w:r>
+        <w:t>]</w:t>
+      </w:r>
+    </w:p>
+    <w:p>
+      <w:pPr>
+        <w:pStyle w:val="PSI-Comentario"/>
+      </w:pPr>
+    </w:p>
+    <w:p>
+      <w:pPr>
+        <w:pStyle w:val="PSI-Ttulo2"/>
+      </w:pPr>
+      <w:bookmarkStart w:id="123" w:name="_Toc235007286"/>
+      <w:bookmarkStart w:id="124" w:name="_Toc235009572"/>
+      <w:bookmarkStart w:id="125" w:name="_Toc493083859"/>
+      <w:r>
+        <w:t>Restricción de Diseño</w:t>
+      </w:r>
       <w:bookmarkEnd w:id="123"/>
-    </w:p>
-    <w:p>
-      <w:pPr>
-        <w:jc w:val="both"/>
-      </w:pPr>
-      <w:r>
-        <w:t xml:space="preserve">[Se debe definir las interfaces de comunicaciones a los demás sistemas o dispositivos como:  </w:t>
-      </w:r>
-    </w:p>
-    <w:p>
-      <w:pPr>
-        <w:jc w:val="both"/>
-      </w:pPr>
-      <w:r>
-        <w:t>Redes</w:t>
-      </w:r>
-      <w:r>
-        <w:t xml:space="preserve"> LAN y dispositivos seriales remotos</w:t>
-      </w:r>
-      <w:r>
-        <w:t>, etc.</w:t>
-      </w:r>
-      <w:r>
-        <w:t>]</w:t>
-      </w:r>
-    </w:p>
-    <w:p>
-      <w:pPr>
-        <w:pStyle w:val="PSI-Comentario"/>
-      </w:pPr>
-    </w:p>
-    <w:p>
-      <w:pPr>
-        <w:pStyle w:val="PSI-Ttulo2"/>
-      </w:pPr>
-      <w:bookmarkStart w:id="124" w:name="_Toc235007286"/>
-      <w:bookmarkStart w:id="125" w:name="_Toc235009572"/>
-      <w:bookmarkStart w:id="126" w:name="_Toc493083859"/>
-      <w:r>
-        <w:t>Restricción de Diseño</w:t>
-      </w:r>
       <w:bookmarkEnd w:id="124"/>
       <w:bookmarkEnd w:id="125"/>
+    </w:p>
+    <w:p>
+      <w:pPr>
+        <w:jc w:val="both"/>
+      </w:pPr>
+      <w:r>
+        <w:t>[</w:t>
+      </w:r>
+      <w:r>
+        <w:t xml:space="preserve">En este apartado se debe indicar cualquier limitación de diseño </w:t>
+      </w:r>
+      <w:r>
+        <w:t>que se han tomado y que deben cumplirse. Por ejemplo:</w:t>
+      </w:r>
+      <w:r>
+        <w:t xml:space="preserve"> lenguajes de </w:t>
+      </w:r>
+      <w:r>
+        <w:t>programación</w:t>
+      </w:r>
+      <w:r>
+        <w:t>, requerimientos de proceso d</w:t>
+      </w:r>
+      <w:r>
+        <w:t xml:space="preserve">e software,  herramientas </w:t>
+      </w:r>
+      <w:r>
+        <w:t>de</w:t>
+      </w:r>
+      <w:r>
+        <w:t xml:space="preserve"> </w:t>
+      </w:r>
+      <w:r>
+        <w:t xml:space="preserve">desarrollo, </w:t>
+      </w:r>
+      <w:r>
+        <w:t xml:space="preserve">limitaciones de hardware, librerías, </w:t>
+      </w:r>
+      <w:r>
+        <w:t>componente</w:t>
+      </w:r>
+      <w:r>
+        <w:t>s comprados, etc.</w:t>
+      </w:r>
+      <w:r>
+        <w:t>]</w:t>
+      </w:r>
+    </w:p>
+    <w:p>
+      <w:pPr>
+        <w:pStyle w:val="PSI-Comentario"/>
+      </w:pPr>
+    </w:p>
+    <w:p>
+      <w:pPr>
+        <w:pStyle w:val="PSI-Ttulo1"/>
+      </w:pPr>
+      <w:bookmarkStart w:id="126" w:name="_Toc15572353"/>
+      <w:bookmarkStart w:id="127" w:name="_Toc227336277"/>
+      <w:bookmarkStart w:id="128" w:name="_Toc235007287"/>
+      <w:bookmarkStart w:id="129" w:name="_Toc235009573"/>
+      <w:bookmarkStart w:id="130" w:name="_Toc493083860"/>
+      <w:r>
+        <w:t>Requerimientos de Licencia</w:t>
+      </w:r>
       <w:bookmarkEnd w:id="126"/>
-    </w:p>
-    <w:p>
-      <w:pPr>
-        <w:jc w:val="both"/>
-      </w:pPr>
-      <w:r>
-        <w:t>[</w:t>
-      </w:r>
-      <w:r>
-        <w:t xml:space="preserve">En este apartado se debe indicar cualquier limitación de diseño </w:t>
-      </w:r>
-      <w:r>
-        <w:t>que se han tomado y que deben cumplirse. Por ejemplo:</w:t>
-      </w:r>
-      <w:r>
-        <w:t xml:space="preserve"> lenguajes de </w:t>
-      </w:r>
-      <w:r>
-        <w:t>programación</w:t>
-      </w:r>
-      <w:r>
-        <w:t>, requerimientos de proceso d</w:t>
-      </w:r>
-      <w:r>
-        <w:t xml:space="preserve">e software,  herramientas </w:t>
-      </w:r>
-      <w:r>
-        <w:t>de</w:t>
-      </w:r>
-      <w:r>
-        <w:t xml:space="preserve"> </w:t>
-      </w:r>
-      <w:r>
-        <w:t xml:space="preserve">desarrollo, </w:t>
-      </w:r>
-      <w:r>
-        <w:t xml:space="preserve">limitaciones de hardware, librerías, </w:t>
-      </w:r>
-      <w:r>
-        <w:t>componente</w:t>
-      </w:r>
-      <w:r>
-        <w:t>s comprados, etc.</w:t>
-      </w:r>
-      <w:r>
-        <w:t>]</w:t>
-      </w:r>
-    </w:p>
-    <w:p>
-      <w:pPr>
-        <w:pStyle w:val="PSI-Comentario"/>
-      </w:pPr>
-    </w:p>
-    <w:p>
-      <w:pPr>
-        <w:pStyle w:val="PSI-Ttulo1"/>
-      </w:pPr>
-      <w:bookmarkStart w:id="127" w:name="_Toc15572353"/>
-      <w:bookmarkStart w:id="128" w:name="_Toc227336277"/>
-      <w:bookmarkStart w:id="129" w:name="_Toc235007287"/>
-      <w:bookmarkStart w:id="130" w:name="_Toc235009573"/>
-      <w:bookmarkStart w:id="131" w:name="_Toc493083860"/>
-      <w:r>
-        <w:lastRenderedPageBreak/>
-        <w:t>Requerimientos de Licencia</w:t>
-      </w:r>
       <w:bookmarkEnd w:id="127"/>
+      <w:r>
+        <w:t>s</w:t>
+      </w:r>
       <w:bookmarkEnd w:id="128"/>
-      <w:r>
-        <w:t>s</w:t>
-      </w:r>
       <w:bookmarkEnd w:id="129"/>
       <w:bookmarkEnd w:id="130"/>
+    </w:p>
+    <w:p>
+      <w:pPr>
+        <w:jc w:val="both"/>
+      </w:pPr>
+      <w:r>
+        <w:rPr>
+          <w:lang w:val="es-AR"/>
+        </w:rPr>
+        <w:t>[Defin</w:t>
+      </w:r>
+      <w:r>
+        <w:rPr>
+          <w:lang w:val="es-AR"/>
+        </w:rPr>
+        <w:t xml:space="preserve">ir los </w:t>
+      </w:r>
+      <w:r>
+        <w:rPr>
+          <w:lang w:val="es-AR"/>
+        </w:rPr>
+        <w:t xml:space="preserve"> requerimientos de autorización o restricción de uso que debe tener el</w:t>
+      </w:r>
+      <w:r>
+        <w:t xml:space="preserve"> </w:t>
+      </w:r>
+      <w:r>
+        <w:rPr>
+          <w:lang w:val="es-AR"/>
+        </w:rPr>
+        <w:t>software.]</w:t>
+      </w:r>
+    </w:p>
+    <w:p>
+      <w:pPr>
+        <w:pStyle w:val="PSI-Comentario"/>
+      </w:pPr>
+    </w:p>
+    <w:p>
+      <w:pPr>
+        <w:pStyle w:val="PSI-Ttulo1"/>
+      </w:pPr>
+      <w:bookmarkStart w:id="131" w:name="_Toc235007288"/>
+      <w:bookmarkStart w:id="132" w:name="_Toc235009574"/>
+      <w:bookmarkStart w:id="133" w:name="_Toc493083861"/>
+      <w:r>
+        <w:t>Requerimientos de  Documentación</w:t>
+      </w:r>
       <w:bookmarkEnd w:id="131"/>
-    </w:p>
-    <w:p>
-      <w:pPr>
-        <w:jc w:val="both"/>
-      </w:pPr>
-      <w:r>
-        <w:rPr>
-          <w:lang w:val="es-AR"/>
-        </w:rPr>
-        <w:t>[Defin</w:t>
-      </w:r>
-      <w:r>
-        <w:rPr>
-          <w:lang w:val="es-AR"/>
-        </w:rPr>
-        <w:t xml:space="preserve">ir los </w:t>
-      </w:r>
-      <w:r>
-        <w:rPr>
-          <w:lang w:val="es-AR"/>
-        </w:rPr>
-        <w:t xml:space="preserve"> requerimientos de autorización o restricción de uso que debe tener el</w:t>
-      </w:r>
-      <w:r>
-        <w:t xml:space="preserve"> </w:t>
-      </w:r>
-      <w:r>
-        <w:rPr>
-          <w:lang w:val="es-AR"/>
-        </w:rPr>
-        <w:t>software.]</w:t>
-      </w:r>
-    </w:p>
-    <w:p>
-      <w:pPr>
-        <w:pStyle w:val="PSI-Comentario"/>
-      </w:pPr>
-    </w:p>
-    <w:p>
-      <w:pPr>
-        <w:pStyle w:val="PSI-Ttulo1"/>
-      </w:pPr>
-      <w:bookmarkStart w:id="132" w:name="_Toc235007288"/>
-      <w:bookmarkStart w:id="133" w:name="_Toc235009574"/>
-      <w:bookmarkStart w:id="134" w:name="_Toc493083861"/>
-      <w:r>
-        <w:t>Requerimientos de  Documentación</w:t>
-      </w:r>
       <w:bookmarkEnd w:id="132"/>
       <w:bookmarkEnd w:id="133"/>
+    </w:p>
+    <w:p>
+      <w:pPr>
+        <w:jc w:val="both"/>
+      </w:pPr>
+      <w:r>
+        <w:rPr>
+          <w:lang w:val="es-AR"/>
+        </w:rPr>
+        <w:t>A continuación</w:t>
+      </w:r>
+      <w:r>
+        <w:t xml:space="preserve"> se especifica el tipo de documentación que se requiere, el contenido y el formato.</w:t>
+      </w:r>
+    </w:p>
+    <w:p>
+      <w:pPr>
+        <w:pStyle w:val="PSI-Ttulo2"/>
+      </w:pPr>
+      <w:bookmarkStart w:id="134" w:name="_Toc235007289"/>
+      <w:bookmarkStart w:id="135" w:name="_Toc235009575"/>
+      <w:bookmarkStart w:id="136" w:name="_Toc493083862"/>
+      <w:r>
+        <w:t xml:space="preserve">Manual </w:t>
+      </w:r>
+      <w:r>
+        <w:t xml:space="preserve"> de Usuario</w:t>
+      </w:r>
       <w:bookmarkEnd w:id="134"/>
-    </w:p>
-    <w:p>
-      <w:pPr>
-        <w:jc w:val="both"/>
-      </w:pPr>
-      <w:r>
-        <w:t xml:space="preserve">[En </w:t>
-      </w:r>
-      <w:r>
-        <w:t>esta sección se especifica el tipo de documentación que se requiere, el contenido y el formato.</w:t>
-      </w:r>
-      <w:r>
-        <w:t>]</w:t>
-      </w:r>
-    </w:p>
-    <w:p>
-      <w:pPr>
-        <w:pStyle w:val="PSI-Comentario"/>
-      </w:pPr>
-    </w:p>
-    <w:p>
-      <w:pPr>
-        <w:pStyle w:val="PSI-Ttulo2"/>
-      </w:pPr>
-      <w:bookmarkStart w:id="135" w:name="_Toc235007289"/>
-      <w:bookmarkStart w:id="136" w:name="_Toc235009575"/>
-      <w:bookmarkStart w:id="137" w:name="_Toc493083862"/>
-      <w:r>
-        <w:t xml:space="preserve">Manual </w:t>
-      </w:r>
-      <w:r>
-        <w:t xml:space="preserve"> de Usuario</w:t>
-      </w:r>
       <w:bookmarkEnd w:id="135"/>
       <w:bookmarkEnd w:id="136"/>
+    </w:p>
+    <w:p>
+      <w:pPr>
+        <w:jc w:val="both"/>
+      </w:pPr>
+      <w:r>
+        <w:t>El manual de usuario tiene como propósito brindar una explicación completa del sistema para permitir a los usuarios un aprendizaje que requiera poco esfuerzo.</w:t>
+      </w:r>
+    </w:p>
+    <w:p>
+      <w:pPr>
+        <w:jc w:val="both"/>
+      </w:pPr>
+      <w:r>
+        <w:t>Preferiblemente el manual de usuario contendrá un máximo de 50 hojas con un alto nivel de detalle en las características más importantes y detalle medio en las demás. Dicho documento debe contar con un índice, glosario de términos y las siguientes secciones:</w:t>
+      </w:r>
+    </w:p>
+    <w:p>
+      <w:pPr>
+        <w:pStyle w:val="Prrafodelista"/>
+        <w:numPr>
+          <w:ilvl w:val="0"/>
+          <w:numId w:val="15"/>
+        </w:numPr>
+        <w:spacing w:before="120" w:after="120"/>
+        <w:ind w:left="1077" w:hanging="357"/>
+        <w:contextualSpacing w:val="0"/>
+        <w:jc w:val="both"/>
+      </w:pPr>
+      <w:r>
+        <w:t>Inicio de sesión: Una pequeña introducción y ejemplificación de como iniciar sesión en Tempus siendo usuario registrado.</w:t>
+      </w:r>
+    </w:p>
+    <w:p>
+      <w:pPr>
+        <w:pStyle w:val="Prrafodelista"/>
+        <w:numPr>
+          <w:ilvl w:val="0"/>
+          <w:numId w:val="15"/>
+        </w:numPr>
+        <w:spacing w:before="120" w:after="120"/>
+        <w:ind w:left="1077" w:hanging="357"/>
+        <w:contextualSpacing w:val="0"/>
+        <w:jc w:val="both"/>
+      </w:pPr>
+      <w:r>
+        <w:t>Menú principal: Un presentación del menú principal junto con las opciones disponibles para cada tipo de usuario.</w:t>
+      </w:r>
+    </w:p>
+    <w:p>
+      <w:pPr>
+        <w:pStyle w:val="Prrafodelista"/>
+        <w:numPr>
+          <w:ilvl w:val="0"/>
+          <w:numId w:val="15"/>
+        </w:numPr>
+        <w:spacing w:before="120" w:after="120"/>
+        <w:ind w:left="1077" w:hanging="357"/>
+        <w:contextualSpacing w:val="0"/>
+        <w:jc w:val="both"/>
+      </w:pPr>
+      <w:r>
+        <w:t>Carga y actualización de horarios de cursada: Se hace una explicación y ejemplificación detallada de cómo realizar cada una de las actividades sobre horarios de cursada y sus derivaciones.</w:t>
+      </w:r>
+    </w:p>
+    <w:p>
+      <w:pPr>
+        <w:pStyle w:val="Prrafodelista"/>
+        <w:numPr>
+          <w:ilvl w:val="0"/>
+          <w:numId w:val="15"/>
+        </w:numPr>
+        <w:spacing w:before="120" w:after="120"/>
+        <w:ind w:left="1077" w:hanging="357"/>
+        <w:contextualSpacing w:val="0"/>
+        <w:jc w:val="both"/>
+      </w:pPr>
+      <w:r>
+        <w:lastRenderedPageBreak/>
+        <w:t>Carga y actualización de mesas de examen: Se hace una explicación y ejemplificación detallada de cómo realizar cada una de las actividades sobre mesas de examen y sus derivaciones.</w:t>
+      </w:r>
+    </w:p>
+    <w:p>
+      <w:pPr>
+        <w:pStyle w:val="Prrafodelista"/>
+        <w:numPr>
+          <w:ilvl w:val="0"/>
+          <w:numId w:val="15"/>
+        </w:numPr>
+        <w:spacing w:before="120" w:after="120"/>
+        <w:ind w:left="1077" w:hanging="357"/>
+        <w:contextualSpacing w:val="0"/>
+        <w:jc w:val="both"/>
+      </w:pPr>
+      <w:r>
+        <w:t>Consulta de horarios de cursada: Se explica con un nivel medio de detalle sobre cómo realizar la consulta de horarios de cursada.</w:t>
+      </w:r>
+    </w:p>
+    <w:p>
+      <w:pPr>
+        <w:pStyle w:val="Prrafodelista"/>
+        <w:numPr>
+          <w:ilvl w:val="0"/>
+          <w:numId w:val="15"/>
+        </w:numPr>
+        <w:spacing w:before="120" w:after="120"/>
+        <w:ind w:left="1077" w:hanging="357"/>
+        <w:contextualSpacing w:val="0"/>
+        <w:jc w:val="both"/>
+      </w:pPr>
+      <w:r>
+        <w:t>Consulta de mesas de examen: Se explica con un nivel medio de detalle sobre cómo realizar la consulta de mesas de examen.</w:t>
+      </w:r>
+    </w:p>
+    <w:p>
+      <w:pPr>
+        <w:pStyle w:val="Prrafodelista"/>
+        <w:numPr>
+          <w:ilvl w:val="0"/>
+          <w:numId w:val="15"/>
+        </w:numPr>
+        <w:spacing w:before="120" w:after="120"/>
+        <w:ind w:left="1077" w:hanging="357"/>
+        <w:contextualSpacing w:val="0"/>
+        <w:jc w:val="both"/>
+      </w:pPr>
+      <w:r>
+        <w:t>Consulta y actualización de aulas y carreras. Se explica brevemente cada una de las tareas que corresponden a carreras y aulas. Se realiza énfasis en la generación de informe para aulas.</w:t>
+      </w:r>
+    </w:p>
+    <w:p>
+      <w:pPr>
+        <w:pStyle w:val="Prrafodelista"/>
+        <w:numPr>
+          <w:ilvl w:val="0"/>
+          <w:numId w:val="15"/>
+        </w:numPr>
+        <w:spacing w:before="120" w:after="120"/>
+        <w:ind w:left="1077" w:hanging="357"/>
+        <w:contextualSpacing w:val="0"/>
+        <w:jc w:val="both"/>
+      </w:pPr>
+      <w:r>
+        <w:t>Anexo.</w:t>
+      </w:r>
+    </w:p>
+    <w:p>
+      <w:pPr>
+        <w:pStyle w:val="PSI-Comentario"/>
+      </w:pPr>
+    </w:p>
+    <w:p>
+      <w:pPr>
+        <w:pStyle w:val="PSI-Ttulo2"/>
+      </w:pPr>
+      <w:bookmarkStart w:id="137" w:name="_Toc235007290"/>
+      <w:bookmarkStart w:id="138" w:name="_Toc235009576"/>
+      <w:bookmarkStart w:id="139" w:name="_Toc493083863"/>
+      <w:r>
+        <w:t>Ayuda en Línea</w:t>
+      </w:r>
       <w:bookmarkEnd w:id="137"/>
-    </w:p>
-    <w:p>
-      <w:pPr>
-        <w:jc w:val="both"/>
-      </w:pPr>
-      <w:r>
-        <w:t>[</w:t>
-      </w:r>
-      <w:r>
-        <w:t xml:space="preserve">En esta sección </w:t>
-      </w:r>
-      <w:r>
-        <w:t xml:space="preserve">se debe </w:t>
-      </w:r>
-      <w:r>
-        <w:t>describ</w:t>
-      </w:r>
-      <w:r>
-        <w:t>ir</w:t>
-      </w:r>
-      <w:r>
-        <w:t xml:space="preserve"> el propósito y contenido del Manual de Usuario. Especifique el largo deseado, nivel de detalle, necesidad de índice, glosario de términos, tutoriales o manual de referencia estratégica, etc. Especifique ta</w:t>
-      </w:r>
-      <w:r>
-        <w:t>mbién restricciones de formato</w:t>
-      </w:r>
-      <w:r>
-        <w:t>.</w:t>
-      </w:r>
-      <w:r>
-        <w:t xml:space="preserve"> </w:t>
-      </w:r>
-      <w:r>
-        <w:t>]</w:t>
-      </w:r>
-    </w:p>
-    <w:p>
-      <w:pPr>
-        <w:pStyle w:val="PSI-Comentario"/>
-      </w:pPr>
-    </w:p>
-    <w:p>
-      <w:pPr>
-        <w:pStyle w:val="PSI-Ttulo2"/>
-      </w:pPr>
-      <w:bookmarkStart w:id="138" w:name="_Toc235007290"/>
-      <w:bookmarkStart w:id="139" w:name="_Toc235009576"/>
-      <w:bookmarkStart w:id="140" w:name="_Toc493083863"/>
-      <w:r>
-        <w:t>Ayuda en Línea</w:t>
-      </w:r>
       <w:bookmarkEnd w:id="138"/>
       <w:bookmarkEnd w:id="139"/>
+    </w:p>
+    <w:p>
+      <w:pPr>
+        <w:jc w:val="both"/>
+      </w:pPr>
+      <w:r>
+        <w:t>[</w:t>
+      </w:r>
+      <w:r>
+        <w:t xml:space="preserve">En esta sección </w:t>
+      </w:r>
+      <w:r>
+        <w:t xml:space="preserve">se debe indicar  si el sistema </w:t>
+      </w:r>
+      <w:r>
+        <w:t>inclu</w:t>
+      </w:r>
+      <w:r>
+        <w:t>irá</w:t>
+      </w:r>
+      <w:r>
+        <w:t xml:space="preserve"> un sistema de ayuda en línea.]</w:t>
+      </w:r>
+    </w:p>
+    <w:p>
+      <w:pPr>
+        <w:jc w:val="center"/>
+        <w:rPr>
+          <w:b/>
+          <w:color w:val="E36C0A" w:themeColor="accent6" w:themeShade="BF"/>
+          <w:sz w:val="24"/>
+        </w:rPr>
+      </w:pPr>
+      <w:r>
+        <w:rPr>
+          <w:b/>
+          <w:color w:val="E36C0A" w:themeColor="accent6" w:themeShade="BF"/>
+          <w:sz w:val="24"/>
+        </w:rPr>
+        <w:t>¿El sistema debe incluir ayuda en línea?</w:t>
+      </w:r>
+    </w:p>
+    <w:p>
+      <w:pPr>
+        <w:pStyle w:val="PSI-Comentario"/>
+      </w:pPr>
+    </w:p>
+    <w:p>
+      <w:pPr>
+        <w:pStyle w:val="PSI-Ttulo2"/>
+      </w:pPr>
+      <w:bookmarkStart w:id="140" w:name="_Toc95287984"/>
+      <w:bookmarkStart w:id="141" w:name="_Toc235007291"/>
+      <w:bookmarkStart w:id="142" w:name="_Toc235009577"/>
+      <w:bookmarkStart w:id="143" w:name="_Toc493083864"/>
+      <w:r>
+        <w:t>Guías de instalación</w:t>
+      </w:r>
+      <w:r>
+        <w:t xml:space="preserve">  y </w:t>
+      </w:r>
       <w:bookmarkEnd w:id="140"/>
+      <w:bookmarkEnd w:id="141"/>
+      <w:r>
+        <w:t>C</w:t>
+      </w:r>
+      <w:r>
+        <w:t>onfiguración.</w:t>
+      </w:r>
+      <w:bookmarkEnd w:id="142"/>
+      <w:bookmarkEnd w:id="143"/>
     </w:p>
     <w:p>
       <w:pPr>
         <w:jc w:val="both"/>
       </w:pPr>
       <w:r>
-        <w:t>[</w:t>
-      </w:r>
-      <w:r>
-        <w:t xml:space="preserve">En esta sección </w:t>
-      </w:r>
-      <w:r>
-        <w:t xml:space="preserve">se debe indicar  si el sistema </w:t>
-      </w:r>
-      <w:r>
-        <w:t>inclu</w:t>
-      </w:r>
-      <w:r>
-        <w:t>irá</w:t>
-      </w:r>
-      <w:r>
-        <w:t xml:space="preserve"> un sistema de ayuda en línea.]</w:t>
+        <w:t>[En esta sección especifique si el sistema de software contendrá instrucciones para instalación y configuración.]</w:t>
+      </w:r>
+    </w:p>
+    <w:p>
+      <w:pPr>
+        <w:jc w:val="center"/>
+        <w:rPr>
+          <w:b/>
+          <w:color w:val="E36C0A" w:themeColor="accent6" w:themeShade="BF"/>
+          <w:sz w:val="24"/>
+        </w:rPr>
+      </w:pPr>
+      <w:r>
+        <w:rPr>
+          <w:b/>
+          <w:color w:val="E36C0A" w:themeColor="accent6" w:themeShade="BF"/>
+          <w:sz w:val="24"/>
+        </w:rPr>
+        <w:t>¿E</w:t>
+      </w:r>
+      <w:r>
+        <w:rPr>
+          <w:b/>
+          <w:color w:val="E36C0A" w:themeColor="accent6" w:themeShade="BF"/>
+          <w:sz w:val="24"/>
+        </w:rPr>
+        <w:t>l sistema debe contendrá instrucciones para instalación y configuración</w:t>
+      </w:r>
+      <w:bookmarkStart w:id="144" w:name="_GoBack"/>
+      <w:bookmarkEnd w:id="144"/>
+      <w:r>
+        <w:rPr>
+          <w:b/>
+          <w:color w:val="E36C0A" w:themeColor="accent6" w:themeShade="BF"/>
+          <w:sz w:val="24"/>
+        </w:rPr>
+        <w:t>?</w:t>
       </w:r>
     </w:p>
     <w:p>
       <w:pPr>
         <w:pStyle w:val="PSI-Comentario"/>
-      </w:pPr>
-    </w:p>
-    <w:p>
-      <w:pPr>
-        <w:pStyle w:val="PSI-Ttulo2"/>
-      </w:pPr>
-      <w:bookmarkStart w:id="141" w:name="_Toc95287984"/>
-      <w:bookmarkStart w:id="142" w:name="_Toc235007291"/>
-      <w:bookmarkStart w:id="143" w:name="_Toc235009577"/>
-      <w:bookmarkStart w:id="144" w:name="_Toc493083864"/>
-      <w:r>
-        <w:t>Guías de instalación</w:t>
-      </w:r>
-      <w:r>
-        <w:t xml:space="preserve">  y </w:t>
-      </w:r>
-      <w:bookmarkEnd w:id="141"/>
-      <w:bookmarkEnd w:id="142"/>
-      <w:r>
-        <w:t>C</w:t>
-      </w:r>
-      <w:r>
-        <w:t>onfiguración.</w:t>
-      </w:r>
-      <w:bookmarkEnd w:id="143"/>
-      <w:bookmarkEnd w:id="144"/>
-    </w:p>
-    <w:p>
-      <w:pPr>
-        <w:jc w:val="both"/>
-      </w:pPr>
-      <w:r>
-        <w:t>[En esta sección especifique si el sistema de software contendrá instrucciones para instalación y configuración.]</w:t>
-      </w:r>
-    </w:p>
-    <w:p>
-      <w:pPr>
-        <w:pStyle w:val="PSI-Comentario"/>
+        <w:rPr>
+          <w:lang w:val="es-ES"/>
+        </w:rPr>
       </w:pPr>
     </w:p>
     <w:p>
@@ -9062,7 +9988,35 @@
         <w:jc w:val="both"/>
       </w:pPr>
       <w:r>
-        <w:t>[En esta sección se debe especificar todos aquellos requerimientos candidatos que no serán implementados en el proyecto. Como así también funcionalidad que no será implementada y no fueron relevadas como requerimientos candidatos]</w:t>
+        <w:t xml:space="preserve">En </w:t>
+      </w:r>
+      <w:r>
+        <w:t>esta sección se debe especifican</w:t>
+      </w:r>
+      <w:r>
+        <w:t xml:space="preserve"> todos aquellos requerimientos candidatos que no serán implementados en el proye</w:t>
+      </w:r>
+      <w:r>
+        <w:t>cto, c</w:t>
+      </w:r>
+      <w:r>
+        <w:t>omo así también funcionalidad que no será implementada y no fueron relevadas</w:t>
+      </w:r>
+      <w:r>
+        <w:t xml:space="preserve"> como requerimientos candidatos.</w:t>
+      </w:r>
+    </w:p>
+    <w:p>
+      <w:pPr>
+        <w:pStyle w:val="Prrafodelista"/>
+        <w:numPr>
+          <w:ilvl w:val="0"/>
+          <w:numId w:val="13"/>
+        </w:numPr>
+        <w:jc w:val="both"/>
+      </w:pPr>
+      <w:r>
+        <w:t>El sistema deberá enviar notificaciones a los usuarios de la aplicación móvil.</w:t>
       </w:r>
     </w:p>
     <w:p>
@@ -9246,7 +10200,7 @@
             <w:rFonts w:asciiTheme="majorHAnsi" w:hAnsiTheme="majorHAnsi" w:cstheme="majorHAnsi"/>
             <w:noProof/>
           </w:rPr>
-          <w:t>11</w:t>
+          <w:t>18</w:t>
         </w:r>
         <w:r>
           <w:rPr>
@@ -9283,7 +10237,7 @@
             <w:rFonts w:asciiTheme="majorHAnsi" w:hAnsiTheme="majorHAnsi" w:cstheme="majorHAnsi"/>
             <w:noProof/>
           </w:rPr>
-          <w:t>14</w:t>
+          <w:t>19</w:t>
         </w:r>
         <w:r>
           <w:rPr>
@@ -10374,6 +11328,95 @@
     </w:lvl>
   </w:abstractNum>
   <w:abstractNum w:abstractNumId="7" w15:restartNumberingAfterBreak="0">
+    <w:nsid w:val="38566DE2"/>
+    <w:multiLevelType w:val="hybridMultilevel"/>
+    <w:tmpl w:val="027EDD0E"/>
+    <w:lvl w:ilvl="0" w:tplc="2C0A0001">
+      <w:start w:val="1"/>
+      <w:numFmt w:val="bullet"/>
+      <w:lvlText w:val=""/>
+      <w:lvlJc w:val="left"/>
+      <w:pPr>
+        <w:ind w:left="1080" w:hanging="360"/>
+      </w:pPr>
+      <w:rPr>
+        <w:rFonts w:ascii="Symbol" w:hAnsi="Symbol" w:hint="default"/>
+      </w:rPr>
+    </w:lvl>
+    <w:lvl w:ilvl="1" w:tplc="2C0A0019" w:tentative="1">
+      <w:start w:val="1"/>
+      <w:numFmt w:val="lowerLetter"/>
+      <w:lvlText w:val="%2."/>
+      <w:lvlJc w:val="left"/>
+      <w:pPr>
+        <w:ind w:left="1800" w:hanging="360"/>
+      </w:pPr>
+    </w:lvl>
+    <w:lvl w:ilvl="2" w:tplc="2C0A001B" w:tentative="1">
+      <w:start w:val="1"/>
+      <w:numFmt w:val="lowerRoman"/>
+      <w:lvlText w:val="%3."/>
+      <w:lvlJc w:val="right"/>
+      <w:pPr>
+        <w:ind w:left="2520" w:hanging="180"/>
+      </w:pPr>
+    </w:lvl>
+    <w:lvl w:ilvl="3" w:tplc="2C0A000F" w:tentative="1">
+      <w:start w:val="1"/>
+      <w:numFmt w:val="decimal"/>
+      <w:lvlText w:val="%4."/>
+      <w:lvlJc w:val="left"/>
+      <w:pPr>
+        <w:ind w:left="3240" w:hanging="360"/>
+      </w:pPr>
+    </w:lvl>
+    <w:lvl w:ilvl="4" w:tplc="2C0A0019" w:tentative="1">
+      <w:start w:val="1"/>
+      <w:numFmt w:val="lowerLetter"/>
+      <w:lvlText w:val="%5."/>
+      <w:lvlJc w:val="left"/>
+      <w:pPr>
+        <w:ind w:left="3960" w:hanging="360"/>
+      </w:pPr>
+    </w:lvl>
+    <w:lvl w:ilvl="5" w:tplc="2C0A001B" w:tentative="1">
+      <w:start w:val="1"/>
+      <w:numFmt w:val="lowerRoman"/>
+      <w:lvlText w:val="%6."/>
+      <w:lvlJc w:val="right"/>
+      <w:pPr>
+        <w:ind w:left="4680" w:hanging="180"/>
+      </w:pPr>
+    </w:lvl>
+    <w:lvl w:ilvl="6" w:tplc="2C0A000F" w:tentative="1">
+      <w:start w:val="1"/>
+      <w:numFmt w:val="decimal"/>
+      <w:lvlText w:val="%7."/>
+      <w:lvlJc w:val="left"/>
+      <w:pPr>
+        <w:ind w:left="5400" w:hanging="360"/>
+      </w:pPr>
+    </w:lvl>
+    <w:lvl w:ilvl="7" w:tplc="2C0A0019" w:tentative="1">
+      <w:start w:val="1"/>
+      <w:numFmt w:val="lowerLetter"/>
+      <w:lvlText w:val="%8."/>
+      <w:lvlJc w:val="left"/>
+      <w:pPr>
+        <w:ind w:left="6120" w:hanging="360"/>
+      </w:pPr>
+    </w:lvl>
+    <w:lvl w:ilvl="8" w:tplc="2C0A001B" w:tentative="1">
+      <w:start w:val="1"/>
+      <w:numFmt w:val="lowerRoman"/>
+      <w:lvlText w:val="%9."/>
+      <w:lvlJc w:val="right"/>
+      <w:pPr>
+        <w:ind w:left="6840" w:hanging="180"/>
+      </w:pPr>
+    </w:lvl>
+  </w:abstractNum>
+  <w:abstractNum w:abstractNumId="8" w15:restartNumberingAfterBreak="0">
     <w:nsid w:val="487036EC"/>
     <w:multiLevelType w:val="hybridMultilevel"/>
     <w:tmpl w:val="BDFE724A"/>
@@ -10459,7 +11502,7 @@
       </w:pPr>
     </w:lvl>
   </w:abstractNum>
-  <w:abstractNum w:abstractNumId="8" w15:restartNumberingAfterBreak="0">
+  <w:abstractNum w:abstractNumId="9" w15:restartNumberingAfterBreak="0">
     <w:nsid w:val="52D90BB8"/>
     <w:multiLevelType w:val="hybridMultilevel"/>
     <w:tmpl w:val="1D2461DE"/>
@@ -10573,7 +11616,7 @@
       </w:rPr>
     </w:lvl>
   </w:abstractNum>
-  <w:abstractNum w:abstractNumId="9" w15:restartNumberingAfterBreak="0">
+  <w:abstractNum w:abstractNumId="10" w15:restartNumberingAfterBreak="0">
     <w:nsid w:val="708E589C"/>
     <w:multiLevelType w:val="multilevel"/>
     <w:tmpl w:val="381042DE"/>
@@ -10713,7 +11756,7 @@
       </w:rPr>
     </w:lvl>
   </w:abstractNum>
-  <w:abstractNum w:abstractNumId="10" w15:restartNumberingAfterBreak="0">
+  <w:abstractNum w:abstractNumId="11" w15:restartNumberingAfterBreak="0">
     <w:nsid w:val="736E1DF8"/>
     <w:multiLevelType w:val="hybridMultilevel"/>
     <w:tmpl w:val="ABDEF410"/>
@@ -10825,7 +11868,7 @@
       </w:rPr>
     </w:lvl>
   </w:abstractNum>
-  <w:abstractNum w:abstractNumId="11" w15:restartNumberingAfterBreak="0">
+  <w:abstractNum w:abstractNumId="12" w15:restartNumberingAfterBreak="0">
     <w:nsid w:val="7DD64906"/>
     <w:multiLevelType w:val="hybridMultilevel"/>
     <w:tmpl w:val="795E7434"/>
@@ -10943,13 +11986,13 @@
     <w:abstractNumId w:val="5"/>
   </w:num>
   <w:num w:numId="2">
-    <w:abstractNumId w:val="7"/>
+    <w:abstractNumId w:val="8"/>
   </w:num>
   <w:num w:numId="3">
-    <w:abstractNumId w:val="7"/>
+    <w:abstractNumId w:val="8"/>
   </w:num>
   <w:num w:numId="4">
-    <w:abstractNumId w:val="7"/>
+    <w:abstractNumId w:val="8"/>
   </w:num>
   <w:num w:numId="5">
     <w:abstractNumId w:val="1"/>
@@ -10964,22 +12007,25 @@
     <w:abstractNumId w:val="0"/>
   </w:num>
   <w:num w:numId="9">
-    <w:abstractNumId w:val="9"/>
+    <w:abstractNumId w:val="10"/>
   </w:num>
   <w:num w:numId="10">
-    <w:abstractNumId w:val="11"/>
+    <w:abstractNumId w:val="12"/>
   </w:num>
   <w:num w:numId="11">
     <w:abstractNumId w:val="4"/>
   </w:num>
   <w:num w:numId="12">
-    <w:abstractNumId w:val="8"/>
+    <w:abstractNumId w:val="9"/>
   </w:num>
   <w:num w:numId="13">
-    <w:abstractNumId w:val="10"/>
+    <w:abstractNumId w:val="11"/>
   </w:num>
   <w:num w:numId="14">
     <w:abstractNumId w:val="6"/>
+  </w:num>
+  <w:num w:numId="15">
+    <w:abstractNumId w:val="7"/>
   </w:num>
 </w:numbering>
 </file>
@@ -11471,6 +12517,7 @@
   <w:style w:type="character" w:default="1" w:styleId="Fuentedeprrafopredeter">
     <w:name w:val="Default Paragraph Font"/>
     <w:uiPriority w:val="1"/>
+    <w:semiHidden/>
     <w:unhideWhenUsed/>
   </w:style>
   <w:style w:type="table" w:default="1" w:styleId="Tablanormal">
@@ -11499,7 +12546,7 @@
     <w:basedOn w:val="Normal"/>
     <w:autoRedefine/>
     <w:qFormat/>
-    <w:rsid w:val="000F4F97"/>
+    <w:rsid w:val="002D541B"/>
     <w:pPr>
       <w:tabs>
         <w:tab w:val="left" w:pos="0"/>
@@ -12468,7 +13515,7 @@
 </file>
 
 <file path=customXml/itemProps2.xml><?xml version="1.0" encoding="utf-8"?>
-<ds:datastoreItem xmlns:ds="http://schemas.openxmlformats.org/officeDocument/2006/customXml" ds:itemID="{52833CCC-0949-442D-91DB-E18985589A15}">
+<ds:datastoreItem xmlns:ds="http://schemas.openxmlformats.org/officeDocument/2006/customXml" ds:itemID="{444C24C3-211A-4124-8071-5FEED532FB5B}">
   <ds:schemaRefs>
     <ds:schemaRef ds:uri="http://schemas.openxmlformats.org/officeDocument/2006/bibliography"/>
   </ds:schemaRefs>

</xml_diff>

<commit_message>
Márquez: Actualización de documentos.
</commit_message>
<xml_diff>
--- a/02. Requerimientos/Especificación de Requerimientos.docx
+++ b/02. Requerimientos/Especificación de Requerimientos.docx
@@ -10989,6 +10989,12 @@
         </w:rPr>
         <w:t>El actor debe haber iniciado sesión en Tempus y este le debe haber permitido el acceso. A continuación, el actor invoca al presente caso de uso.</w:t>
       </w:r>
+      <w:r>
+        <w:rPr>
+          <w:lang w:eastAsia="ar-SA"/>
+        </w:rPr>
+        <w:t xml:space="preserve"> Puede completar el formulario necesario para realizar la generación de informes sobre aulas disponibles para cursadas.</w:t>
+      </w:r>
     </w:p>
     <w:p>
       <w:pPr>
@@ -11083,6 +11089,32 @@
         </w:rPr>
         <w:t>invoca al presente caso de uso.</w:t>
       </w:r>
+      <w:r>
+        <w:rPr>
+          <w:lang w:eastAsia="ar-SA"/>
+        </w:rPr>
+        <w:t xml:space="preserve"> </w:t>
+      </w:r>
+      <w:r>
+        <w:rPr>
+          <w:lang w:eastAsia="ar-SA"/>
+        </w:rPr>
+        <w:t xml:space="preserve">Puede completar el formulario necesario para realizar la generación de informes sobre aulas disponibles para </w:t>
+      </w:r>
+      <w:r>
+        <w:rPr>
+          <w:lang w:eastAsia="ar-SA"/>
+        </w:rPr>
+        <w:t>mesas de examen</w:t>
+      </w:r>
+      <w:bookmarkStart w:id="69" w:name="_GoBack"/>
+      <w:bookmarkEnd w:id="69"/>
+      <w:r>
+        <w:rPr>
+          <w:lang w:eastAsia="ar-SA"/>
+        </w:rPr>
+        <w:t>.</w:t>
+      </w:r>
     </w:p>
     <w:p>
       <w:pPr>
@@ -11091,7 +11123,7 @@
           <w:lang w:eastAsia="ar-SA"/>
         </w:rPr>
       </w:pPr>
-      <w:bookmarkStart w:id="69" w:name="_Toc493499168"/>
+      <w:bookmarkStart w:id="70" w:name="_Toc493499168"/>
       <w:r>
         <w:rPr>
           <w:lang w:eastAsia="ar-SA"/>
@@ -11116,7 +11148,7 @@
         </w:rPr>
         <w:t>Buscar aulas</w:t>
       </w:r>
-      <w:bookmarkEnd w:id="69"/>
+      <w:bookmarkEnd w:id="70"/>
     </w:p>
     <w:p>
       <w:pPr>
@@ -11125,14 +11157,14 @@
           <w:lang w:eastAsia="ar-SA"/>
         </w:rPr>
       </w:pPr>
-      <w:bookmarkStart w:id="70" w:name="_Toc493499169"/>
+      <w:bookmarkStart w:id="71" w:name="_Toc493499169"/>
       <w:r>
         <w:rPr>
           <w:lang w:eastAsia="ar-SA"/>
         </w:rPr>
         <w:t>Actores</w:t>
       </w:r>
-      <w:bookmarkEnd w:id="70"/>
+      <w:bookmarkEnd w:id="71"/>
     </w:p>
     <w:p>
       <w:pPr>
@@ -11154,14 +11186,14 @@
           <w:lang w:eastAsia="ar-SA"/>
         </w:rPr>
       </w:pPr>
-      <w:bookmarkStart w:id="71" w:name="_Toc493499170"/>
+      <w:bookmarkStart w:id="72" w:name="_Toc493499170"/>
       <w:r>
         <w:rPr>
           <w:lang w:eastAsia="ar-SA"/>
         </w:rPr>
         <w:t>Descripción</w:t>
       </w:r>
-      <w:bookmarkEnd w:id="71"/>
+      <w:bookmarkEnd w:id="72"/>
     </w:p>
     <w:p>
       <w:pPr>
@@ -11188,6 +11220,7 @@
         <w:rPr>
           <w:lang w:eastAsia="ar-SA"/>
         </w:rPr>
+        <w:lastRenderedPageBreak/>
         <w:t xml:space="preserve">Se le presenta el formulario para que el actor ingrese la información correspondiente. En caso de existir resultados, se muestra el/las aulas encontradas. Caso contrario se indica que no se han encontrado resultados para los criterios ingresados. </w:t>
       </w:r>
     </w:p>
@@ -11202,8 +11235,372 @@
         <w:rPr>
           <w:lang w:eastAsia="ar-SA"/>
         </w:rPr>
+        <w:t>El caso de uso finaliza cuando se presenta el resultado de la búsqueda.</w:t>
+      </w:r>
+    </w:p>
+    <w:p>
+      <w:pPr>
+        <w:pStyle w:val="Ttulo2"/>
+        <w:rPr>
+          <w:lang w:eastAsia="ar-SA"/>
+        </w:rPr>
+      </w:pPr>
+      <w:bookmarkStart w:id="73" w:name="_Toc493499171"/>
+      <w:r>
+        <w:rPr>
+          <w:lang w:eastAsia="ar-SA"/>
+        </w:rPr>
+        <w:t>CU1</w:t>
+      </w:r>
+      <w:r>
+        <w:rPr>
+          <w:lang w:eastAsia="ar-SA"/>
+        </w:rPr>
+        <w:t>4</w:t>
+      </w:r>
+      <w:r>
+        <w:rPr>
+          <w:lang w:eastAsia="ar-SA"/>
+        </w:rPr>
+        <w:t xml:space="preserve"> - </w:t>
+      </w:r>
+      <w:r>
+        <w:rPr>
+          <w:lang w:eastAsia="ar-SA"/>
+        </w:rPr>
+        <w:t>Modificar aula</w:t>
+      </w:r>
+      <w:bookmarkEnd w:id="73"/>
+    </w:p>
+    <w:p>
+      <w:pPr>
+        <w:pStyle w:val="Ttulo3"/>
+        <w:rPr>
+          <w:lang w:eastAsia="ar-SA"/>
+        </w:rPr>
+      </w:pPr>
+      <w:bookmarkStart w:id="74" w:name="_Toc493499172"/>
+      <w:r>
+        <w:rPr>
+          <w:lang w:eastAsia="ar-SA"/>
+        </w:rPr>
+        <w:t>Actores</w:t>
+      </w:r>
+      <w:bookmarkEnd w:id="74"/>
+    </w:p>
+    <w:p>
+      <w:pPr>
+        <w:rPr>
+          <w:lang w:eastAsia="ar-SA"/>
+        </w:rPr>
+      </w:pPr>
+      <w:r>
+        <w:rPr>
+          <w:lang w:eastAsia="ar-SA"/>
+        </w:rPr>
+        <w:t>Administrador y Secretaría Académica.</w:t>
+      </w:r>
+    </w:p>
+    <w:p>
+      <w:pPr>
+        <w:pStyle w:val="Ttulo3"/>
+        <w:rPr>
+          <w:lang w:eastAsia="ar-SA"/>
+        </w:rPr>
+      </w:pPr>
+      <w:bookmarkStart w:id="75" w:name="_Toc493499173"/>
+      <w:r>
+        <w:rPr>
+          <w:lang w:eastAsia="ar-SA"/>
+        </w:rPr>
+        <w:t>Descripción</w:t>
+      </w:r>
+      <w:bookmarkEnd w:id="75"/>
+    </w:p>
+    <w:p>
+      <w:pPr>
+        <w:jc w:val="both"/>
+        <w:rPr>
+          <w:lang w:eastAsia="ar-SA"/>
+        </w:rPr>
+      </w:pPr>
+      <w:r>
+        <w:rPr>
+          <w:lang w:eastAsia="ar-SA"/>
+        </w:rPr>
+        <w:t>El actor debe haber iniciado sesión en el sistema y este le debe haber permitido el acceso. A continuación, el actor invoca al presente caso de uso.</w:t>
+      </w:r>
+    </w:p>
+    <w:p>
+      <w:pPr>
+        <w:jc w:val="both"/>
+        <w:rPr>
+          <w:lang w:eastAsia="ar-SA"/>
+        </w:rPr>
+      </w:pPr>
+      <w:r>
+        <w:rPr>
+          <w:lang w:eastAsia="ar-SA"/>
+        </w:rPr>
+        <w:t>Se presenta la información del aula, previamente seleccionada, al actor. El actor</w:t>
+      </w:r>
+      <w:r>
+        <w:rPr>
+          <w:lang w:eastAsia="ar-SA"/>
+        </w:rPr>
+        <w:t xml:space="preserve"> introduce los cambios necesarios sobre la información modificable del aula. Luego, el actor realiza la operación y se le presenta el resultado de la misma.</w:t>
+      </w:r>
+    </w:p>
+    <w:p>
+      <w:pPr>
+        <w:jc w:val="both"/>
+        <w:rPr>
+          <w:lang w:eastAsia="ar-SA"/>
+        </w:rPr>
+      </w:pPr>
+      <w:r>
+        <w:rPr>
+          <w:lang w:eastAsia="ar-SA"/>
+        </w:rPr>
+        <w:t>El caso de uso finaliza cuando se realiza la modificación del aula.</w:t>
+      </w:r>
+    </w:p>
+    <w:p>
+      <w:pPr>
+        <w:pStyle w:val="Ttulo2"/>
+        <w:rPr>
+          <w:lang w:eastAsia="ar-SA"/>
+        </w:rPr>
+      </w:pPr>
+      <w:bookmarkStart w:id="76" w:name="_Toc493499174"/>
+      <w:r>
+        <w:rPr>
+          <w:lang w:eastAsia="ar-SA"/>
+        </w:rPr>
+        <w:t>CU1</w:t>
+      </w:r>
+      <w:r>
+        <w:rPr>
+          <w:lang w:eastAsia="ar-SA"/>
+        </w:rPr>
+        <w:t>5</w:t>
+      </w:r>
+      <w:r>
+        <w:rPr>
+          <w:lang w:eastAsia="ar-SA"/>
+        </w:rPr>
+        <w:t xml:space="preserve"> - </w:t>
+      </w:r>
+      <w:r>
+        <w:rPr>
+          <w:lang w:eastAsia="ar-SA"/>
+        </w:rPr>
+        <w:t>Borrar aula</w:t>
+      </w:r>
+      <w:bookmarkEnd w:id="76"/>
+    </w:p>
+    <w:p>
+      <w:pPr>
+        <w:pStyle w:val="Ttulo3"/>
+        <w:rPr>
+          <w:lang w:eastAsia="ar-SA"/>
+        </w:rPr>
+      </w:pPr>
+      <w:bookmarkStart w:id="77" w:name="_Toc493499175"/>
+      <w:r>
+        <w:rPr>
+          <w:lang w:eastAsia="ar-SA"/>
+        </w:rPr>
+        <w:t>Actores</w:t>
+      </w:r>
+      <w:bookmarkEnd w:id="77"/>
+    </w:p>
+    <w:p>
+      <w:pPr>
+        <w:rPr>
+          <w:lang w:eastAsia="ar-SA"/>
+        </w:rPr>
+      </w:pPr>
+      <w:r>
+        <w:rPr>
+          <w:lang w:eastAsia="ar-SA"/>
+        </w:rPr>
+        <w:t>Administrador y Secretaría Académica.</w:t>
+      </w:r>
+    </w:p>
+    <w:p>
+      <w:pPr>
+        <w:pStyle w:val="Ttulo3"/>
+        <w:rPr>
+          <w:lang w:eastAsia="ar-SA"/>
+        </w:rPr>
+      </w:pPr>
+      <w:bookmarkStart w:id="78" w:name="_Toc493499176"/>
+      <w:r>
+        <w:rPr>
+          <w:lang w:eastAsia="ar-SA"/>
+        </w:rPr>
+        <w:t>Descripción</w:t>
+      </w:r>
+      <w:bookmarkEnd w:id="78"/>
+    </w:p>
+    <w:p>
+      <w:pPr>
+        <w:jc w:val="both"/>
+        <w:rPr>
+          <w:lang w:eastAsia="ar-SA"/>
+        </w:rPr>
+      </w:pPr>
+      <w:r>
+        <w:rPr>
+          <w:lang w:eastAsia="ar-SA"/>
+        </w:rPr>
+        <w:t>El actor debe haber iniciado sesión en el sistema y este le debe haber permitido el acceso. A continuación, el actor invoca al presente caso de uso.</w:t>
+      </w:r>
+    </w:p>
+    <w:p>
+      <w:pPr>
+        <w:jc w:val="both"/>
+        <w:rPr>
+          <w:lang w:eastAsia="ar-SA"/>
+        </w:rPr>
+      </w:pPr>
+      <w:r>
+        <w:rPr>
+          <w:lang w:eastAsia="ar-SA"/>
+        </w:rPr>
+        <w:t>El sistema le presenta la información del aula previamente seleccionada. En caso que el aula tenga información asociada (horario de cursada o mesa de examen) se le indica al usuario. El actor confirma la operación y luego el sistema le muestra el resultado de la misma.</w:t>
+      </w:r>
+    </w:p>
+    <w:p>
+      <w:pPr>
+        <w:jc w:val="both"/>
+        <w:rPr>
+          <w:lang w:eastAsia="ar-SA"/>
+        </w:rPr>
+      </w:pPr>
+      <w:r>
+        <w:rPr>
+          <w:lang w:eastAsia="ar-SA"/>
+        </w:rPr>
+        <w:t>El caso de uso finaliza cuando se realiza la eliminación del aula.</w:t>
+      </w:r>
+    </w:p>
+    <w:p>
+      <w:pPr>
+        <w:pStyle w:val="Ttulo2"/>
+        <w:rPr>
+          <w:lang w:eastAsia="ar-SA"/>
+        </w:rPr>
+      </w:pPr>
+      <w:bookmarkStart w:id="79" w:name="_Toc493499177"/>
+      <w:r>
+        <w:rPr>
+          <w:lang w:eastAsia="ar-SA"/>
+        </w:rPr>
+        <w:t>CU1</w:t>
+      </w:r>
+      <w:r>
+        <w:rPr>
+          <w:lang w:eastAsia="ar-SA"/>
+        </w:rPr>
+        <w:t>6</w:t>
+      </w:r>
+      <w:r>
+        <w:rPr>
+          <w:lang w:eastAsia="ar-SA"/>
+        </w:rPr>
+        <w:t xml:space="preserve"> – Generar horarios de aula</w:t>
+      </w:r>
+      <w:bookmarkEnd w:id="79"/>
+    </w:p>
+    <w:p>
+      <w:pPr>
+        <w:pStyle w:val="Ttulo3"/>
+        <w:rPr>
+          <w:lang w:eastAsia="ar-SA"/>
+        </w:rPr>
+      </w:pPr>
+      <w:bookmarkStart w:id="80" w:name="_Toc493499178"/>
+      <w:r>
+        <w:rPr>
+          <w:lang w:eastAsia="ar-SA"/>
+        </w:rPr>
+        <w:t>Actores</w:t>
+      </w:r>
+      <w:bookmarkEnd w:id="80"/>
+    </w:p>
+    <w:p>
+      <w:pPr>
+        <w:jc w:val="both"/>
+        <w:rPr>
+          <w:lang w:eastAsia="ar-SA"/>
+        </w:rPr>
+      </w:pPr>
+      <w:r>
+        <w:rPr>
+          <w:lang w:eastAsia="ar-SA"/>
+        </w:rPr>
+        <w:t>Administrador y Secretaría Académica.</w:t>
+      </w:r>
+    </w:p>
+    <w:p>
+      <w:pPr>
+        <w:pStyle w:val="Ttulo3"/>
+        <w:rPr>
+          <w:lang w:eastAsia="ar-SA"/>
+        </w:rPr>
+      </w:pPr>
+      <w:bookmarkStart w:id="81" w:name="_Toc493499179"/>
+      <w:r>
+        <w:rPr>
+          <w:lang w:eastAsia="ar-SA"/>
+        </w:rPr>
+        <w:t>Descripción</w:t>
+      </w:r>
+      <w:bookmarkEnd w:id="81"/>
+    </w:p>
+    <w:p>
+      <w:pPr>
+        <w:jc w:val="both"/>
+        <w:rPr>
+          <w:lang w:eastAsia="ar-SA"/>
+        </w:rPr>
+      </w:pPr>
+      <w:r>
+        <w:rPr>
+          <w:lang w:eastAsia="ar-SA"/>
+        </w:rPr>
+        <w:t>El actor debe haber iniciado sesión en el sistema y este le debe haber permitido el acceso. A continuación, el actor invoca a este caso de uso.</w:t>
+      </w:r>
+    </w:p>
+    <w:p>
+      <w:pPr>
+        <w:jc w:val="both"/>
+        <w:rPr>
+          <w:lang w:eastAsia="ar-SA"/>
+        </w:rPr>
+      </w:pPr>
+      <w:r>
+        <w:rPr>
+          <w:lang w:eastAsia="ar-SA"/>
+        </w:rPr>
         <w:lastRenderedPageBreak/>
-        <w:t>El caso de uso finaliza cuando se presenta el resultado de la búsqueda.</w:t>
+        <w:t>El sistema muestra los horarios donde se encuentra ocupada el aula seleccionada. Se muestra para cada asignatura que se dicta en el aula el nombre, hora de inicio y hora de fin. En caso de estar disponible, el sistema se lo indica al usuario.</w:t>
+      </w:r>
+    </w:p>
+    <w:p>
+      <w:pPr>
+        <w:jc w:val="both"/>
+        <w:rPr>
+          <w:lang w:eastAsia="ar-SA"/>
+        </w:rPr>
+      </w:pPr>
+      <w:r>
+        <w:rPr>
+          <w:lang w:eastAsia="ar-SA"/>
+        </w:rPr>
+        <w:t xml:space="preserve">El caso de uso finaliza cuando se realiza la presentación de horarios para el aula. </w:t>
       </w:r>
     </w:p>
     <w:p>
@@ -11213,7 +11610,7 @@
           <w:lang w:eastAsia="ar-SA"/>
         </w:rPr>
       </w:pPr>
-      <w:bookmarkStart w:id="72" w:name="_Toc493499171"/>
+      <w:bookmarkStart w:id="82" w:name="_Toc493499180"/>
       <w:r>
         <w:rPr>
           <w:lang w:eastAsia="ar-SA"/>
@@ -11224,7 +11621,7 @@
         <w:rPr>
           <w:lang w:eastAsia="ar-SA"/>
         </w:rPr>
-        <w:t>4</w:t>
+        <w:t>7</w:t>
       </w:r>
       <w:r>
         <w:rPr>
@@ -11236,9 +11633,9 @@
         <w:rPr>
           <w:lang w:eastAsia="ar-SA"/>
         </w:rPr>
-        <w:t>Modificar aula</w:t>
-      </w:r>
-      <w:bookmarkEnd w:id="72"/>
+        <w:t>Buscar carreras</w:t>
+      </w:r>
+      <w:bookmarkEnd w:id="82"/>
     </w:p>
     <w:p>
       <w:pPr>
@@ -11247,14 +11644,14 @@
           <w:lang w:eastAsia="ar-SA"/>
         </w:rPr>
       </w:pPr>
-      <w:bookmarkStart w:id="73" w:name="_Toc493499172"/>
+      <w:bookmarkStart w:id="83" w:name="_Toc493499181"/>
       <w:r>
         <w:rPr>
           <w:lang w:eastAsia="ar-SA"/>
         </w:rPr>
         <w:t>Actores</w:t>
       </w:r>
-      <w:bookmarkEnd w:id="73"/>
+      <w:bookmarkEnd w:id="83"/>
     </w:p>
     <w:p>
       <w:pPr>
@@ -11276,14 +11673,14 @@
           <w:lang w:eastAsia="ar-SA"/>
         </w:rPr>
       </w:pPr>
-      <w:bookmarkStart w:id="74" w:name="_Toc493499173"/>
+      <w:bookmarkStart w:id="84" w:name="_Toc493499182"/>
       <w:r>
         <w:rPr>
           <w:lang w:eastAsia="ar-SA"/>
         </w:rPr>
         <w:t>Descripción</w:t>
       </w:r>
-      <w:bookmarkEnd w:id="74"/>
+      <w:bookmarkEnd w:id="84"/>
     </w:p>
     <w:p>
       <w:pPr>
@@ -11296,7 +11693,7 @@
         <w:rPr>
           <w:lang w:eastAsia="ar-SA"/>
         </w:rPr>
-        <w:t>El actor debe haber iniciado sesión en el sistema y este le debe haber permitido el acceso. A continuación, el actor invoca al presente caso de uso.</w:t>
+        <w:t>El actor emplea el caso de uso para buscar la información de carreras. Para ello, debe haber iniciado sesión en Tempus y este le debe haber permitido el acceso. A continuación, el actor invoca al caso de uso.</w:t>
       </w:r>
     </w:p>
     <w:p>
@@ -11310,13 +11707,7 @@
         <w:rPr>
           <w:lang w:eastAsia="ar-SA"/>
         </w:rPr>
-        <w:t>Se presenta la información del aula, previamente seleccionada, al actor. El actor</w:t>
-      </w:r>
-      <w:r>
-        <w:rPr>
-          <w:lang w:eastAsia="ar-SA"/>
-        </w:rPr>
-        <w:t xml:space="preserve"> introduce los cambios necesarios sobre la información modificable del aula. Luego, el actor realiza la operación y se le presenta el resultado de la misma.</w:t>
+        <w:t>El sistema presenta el formulario donde el actor puede introducir los criterios de búsqueda. En base a la información introducida, el sistema realiza de la/las carrera/s que coincidan con dichos criterios. En caso que existan resultados, se muestran la/s carrera/s al usuario. En caso contrario, se indica que no se hallaron resultados para los criterios indicados.</w:t>
       </w:r>
     </w:p>
     <w:p>
@@ -11330,7 +11721,7 @@
         <w:rPr>
           <w:lang w:eastAsia="ar-SA"/>
         </w:rPr>
-        <w:t>El caso de uso finaliza cuando se realiza la modificación del aula.</w:t>
+        <w:t>El caso de uso finaliza cuando se muestran los resultados al actor.</w:t>
       </w:r>
     </w:p>
     <w:p>
@@ -11340,7 +11731,7 @@
           <w:lang w:eastAsia="ar-SA"/>
         </w:rPr>
       </w:pPr>
-      <w:bookmarkStart w:id="75" w:name="_Toc493499174"/>
+      <w:bookmarkStart w:id="85" w:name="_Toc493499183"/>
       <w:r>
         <w:rPr>
           <w:lang w:eastAsia="ar-SA"/>
@@ -11351,7 +11742,7 @@
         <w:rPr>
           <w:lang w:eastAsia="ar-SA"/>
         </w:rPr>
-        <w:t>5</w:t>
+        <w:t>8</w:t>
       </w:r>
       <w:r>
         <w:rPr>
@@ -11363,9 +11754,9 @@
         <w:rPr>
           <w:lang w:eastAsia="ar-SA"/>
         </w:rPr>
-        <w:t>Borrar aula</w:t>
-      </w:r>
-      <w:bookmarkEnd w:id="75"/>
+        <w:t>Modificar carrera</w:t>
+      </w:r>
+      <w:bookmarkEnd w:id="85"/>
     </w:p>
     <w:p>
       <w:pPr>
@@ -11374,14 +11765,14 @@
           <w:lang w:eastAsia="ar-SA"/>
         </w:rPr>
       </w:pPr>
-      <w:bookmarkStart w:id="76" w:name="_Toc493499175"/>
+      <w:bookmarkStart w:id="86" w:name="_Toc493499184"/>
       <w:r>
         <w:rPr>
           <w:lang w:eastAsia="ar-SA"/>
         </w:rPr>
         <w:t>Actores</w:t>
       </w:r>
-      <w:bookmarkEnd w:id="76"/>
+      <w:bookmarkEnd w:id="86"/>
     </w:p>
     <w:p>
       <w:pPr>
@@ -11403,14 +11794,14 @@
           <w:lang w:eastAsia="ar-SA"/>
         </w:rPr>
       </w:pPr>
-      <w:bookmarkStart w:id="77" w:name="_Toc493499176"/>
+      <w:bookmarkStart w:id="87" w:name="_Toc493499185"/>
       <w:r>
         <w:rPr>
           <w:lang w:eastAsia="ar-SA"/>
         </w:rPr>
         <w:t>Descripción</w:t>
       </w:r>
-      <w:bookmarkEnd w:id="77"/>
+      <w:bookmarkEnd w:id="87"/>
     </w:p>
     <w:p>
       <w:pPr>
@@ -11423,7 +11814,7 @@
         <w:rPr>
           <w:lang w:eastAsia="ar-SA"/>
         </w:rPr>
-        <w:t>El actor debe haber iniciado sesión en el sistema y este le debe haber permitido el acceso. A continuación, el actor invoca al presente caso de uso.</w:t>
+        <w:t>El actor utiliza el caso de uso para modificar la información de una determinada carrera. El caso de uso comienza luego que el actor haya iniciado sesión en el sistema y este le haya permitido el acceso.</w:t>
       </w:r>
     </w:p>
     <w:p>
@@ -11437,7 +11828,7 @@
         <w:rPr>
           <w:lang w:eastAsia="ar-SA"/>
         </w:rPr>
-        <w:t>El sistema le presenta la información del aula previamente seleccionada. En caso que el aula tenga información asociada (horario de cursada o mesa de examen) se le indica al usuario. El actor confirma la operación y luego el sistema le muestra el resultado de la misma.</w:t>
+        <w:t>El sistema muestra la información de la carrera que ha sido previamente seleccionada. El actor introduce los cambios necesarios sobre los campos modificables de la carrera. El actor modifica la carrera y el sistema verifica la información introducida y realiza la operación. Luego se muestra el resultado de la modificación de carrera.</w:t>
       </w:r>
     </w:p>
     <w:p>
@@ -11451,7 +11842,7 @@
         <w:rPr>
           <w:lang w:eastAsia="ar-SA"/>
         </w:rPr>
-        <w:t>El caso de uso finaliza cuando se realiza la eliminación del aula.</w:t>
+        <w:t>El caso de uso finaliza cuando se realiza la modificación de carrera.</w:t>
       </w:r>
     </w:p>
     <w:p>
@@ -11461,7 +11852,7 @@
           <w:lang w:eastAsia="ar-SA"/>
         </w:rPr>
       </w:pPr>
-      <w:bookmarkStart w:id="78" w:name="_Toc493499177"/>
+      <w:bookmarkStart w:id="88" w:name="_Toc493499186"/>
       <w:r>
         <w:rPr>
           <w:lang w:eastAsia="ar-SA"/>
@@ -11472,15 +11863,21 @@
         <w:rPr>
           <w:lang w:eastAsia="ar-SA"/>
         </w:rPr>
-        <w:t>6</w:t>
-      </w:r>
-      <w:r>
-        <w:rPr>
-          <w:lang w:eastAsia="ar-SA"/>
-        </w:rPr>
-        <w:t xml:space="preserve"> – Generar horarios de aula</w:t>
-      </w:r>
-      <w:bookmarkEnd w:id="78"/>
+        <w:t>9</w:t>
+      </w:r>
+      <w:r>
+        <w:rPr>
+          <w:lang w:eastAsia="ar-SA"/>
+        </w:rPr>
+        <w:t xml:space="preserve"> - </w:t>
+      </w:r>
+      <w:r>
+        <w:rPr>
+          <w:lang w:eastAsia="ar-SA"/>
+        </w:rPr>
+        <w:t>Borrar carrera</w:t>
+      </w:r>
+      <w:bookmarkEnd w:id="88"/>
     </w:p>
     <w:p>
       <w:pPr>
@@ -11489,18 +11886,17 @@
           <w:lang w:eastAsia="ar-SA"/>
         </w:rPr>
       </w:pPr>
-      <w:bookmarkStart w:id="79" w:name="_Toc493499178"/>
+      <w:bookmarkStart w:id="89" w:name="_Toc493499187"/>
       <w:r>
         <w:rPr>
           <w:lang w:eastAsia="ar-SA"/>
         </w:rPr>
         <w:t>Actores</w:t>
       </w:r>
-      <w:bookmarkEnd w:id="79"/>
-    </w:p>
-    <w:p>
-      <w:pPr>
-        <w:jc w:val="both"/>
+      <w:bookmarkEnd w:id="89"/>
+    </w:p>
+    <w:p>
+      <w:pPr>
         <w:rPr>
           <w:lang w:eastAsia="ar-SA"/>
         </w:rPr>
@@ -11519,371 +11915,7 @@
           <w:lang w:eastAsia="ar-SA"/>
         </w:rPr>
       </w:pPr>
-      <w:bookmarkStart w:id="80" w:name="_Toc493499179"/>
-      <w:r>
-        <w:rPr>
-          <w:lang w:eastAsia="ar-SA"/>
-        </w:rPr>
-        <w:t>Descripción</w:t>
-      </w:r>
-      <w:bookmarkEnd w:id="80"/>
-    </w:p>
-    <w:p>
-      <w:pPr>
-        <w:jc w:val="both"/>
-        <w:rPr>
-          <w:lang w:eastAsia="ar-SA"/>
-        </w:rPr>
-      </w:pPr>
-      <w:r>
-        <w:rPr>
-          <w:lang w:eastAsia="ar-SA"/>
-        </w:rPr>
-        <w:t>El actor debe haber iniciado sesión en el sistema y este le debe haber permitido el acceso. A continuación, el actor invoca a este caso de uso.</w:t>
-      </w:r>
-    </w:p>
-    <w:p>
-      <w:pPr>
-        <w:jc w:val="both"/>
-        <w:rPr>
-          <w:lang w:eastAsia="ar-SA"/>
-        </w:rPr>
-      </w:pPr>
-      <w:r>
-        <w:rPr>
-          <w:lang w:eastAsia="ar-SA"/>
-        </w:rPr>
-        <w:t>El sistema muestra los horarios donde se encuentra ocupada el aula seleccionada. Se muestra para cada asignatura que se dicta en el aula el nombre, hora de inicio y hora de fin. En caso de estar disponible, el sistema se lo indica al usuario.</w:t>
-      </w:r>
-    </w:p>
-    <w:p>
-      <w:pPr>
-        <w:jc w:val="both"/>
-        <w:rPr>
-          <w:lang w:eastAsia="ar-SA"/>
-        </w:rPr>
-      </w:pPr>
-      <w:r>
-        <w:rPr>
-          <w:lang w:eastAsia="ar-SA"/>
-        </w:rPr>
-        <w:lastRenderedPageBreak/>
-        <w:t xml:space="preserve">El caso de uso finaliza cuando se realiza la presentación de horarios para el aula. </w:t>
-      </w:r>
-    </w:p>
-    <w:p>
-      <w:pPr>
-        <w:pStyle w:val="Ttulo2"/>
-        <w:rPr>
-          <w:lang w:eastAsia="ar-SA"/>
-        </w:rPr>
-      </w:pPr>
-      <w:bookmarkStart w:id="81" w:name="_Toc493499180"/>
-      <w:r>
-        <w:rPr>
-          <w:lang w:eastAsia="ar-SA"/>
-        </w:rPr>
-        <w:t>CU1</w:t>
-      </w:r>
-      <w:r>
-        <w:rPr>
-          <w:lang w:eastAsia="ar-SA"/>
-        </w:rPr>
-        <w:t>7</w:t>
-      </w:r>
-      <w:r>
-        <w:rPr>
-          <w:lang w:eastAsia="ar-SA"/>
-        </w:rPr>
-        <w:t xml:space="preserve"> - </w:t>
-      </w:r>
-      <w:r>
-        <w:rPr>
-          <w:lang w:eastAsia="ar-SA"/>
-        </w:rPr>
-        <w:t>Buscar carreras</w:t>
-      </w:r>
-      <w:bookmarkEnd w:id="81"/>
-    </w:p>
-    <w:p>
-      <w:pPr>
-        <w:pStyle w:val="Ttulo3"/>
-        <w:rPr>
-          <w:lang w:eastAsia="ar-SA"/>
-        </w:rPr>
-      </w:pPr>
-      <w:bookmarkStart w:id="82" w:name="_Toc493499181"/>
-      <w:r>
-        <w:rPr>
-          <w:lang w:eastAsia="ar-SA"/>
-        </w:rPr>
-        <w:t>Actores</w:t>
-      </w:r>
-      <w:bookmarkEnd w:id="82"/>
-    </w:p>
-    <w:p>
-      <w:pPr>
-        <w:rPr>
-          <w:lang w:eastAsia="ar-SA"/>
-        </w:rPr>
-      </w:pPr>
-      <w:r>
-        <w:rPr>
-          <w:lang w:eastAsia="ar-SA"/>
-        </w:rPr>
-        <w:t>Administrador y Secretaría Académica.</w:t>
-      </w:r>
-    </w:p>
-    <w:p>
-      <w:pPr>
-        <w:pStyle w:val="Ttulo3"/>
-        <w:rPr>
-          <w:lang w:eastAsia="ar-SA"/>
-        </w:rPr>
-      </w:pPr>
-      <w:bookmarkStart w:id="83" w:name="_Toc493499182"/>
-      <w:r>
-        <w:rPr>
-          <w:lang w:eastAsia="ar-SA"/>
-        </w:rPr>
-        <w:t>Descripción</w:t>
-      </w:r>
-      <w:bookmarkEnd w:id="83"/>
-    </w:p>
-    <w:p>
-      <w:pPr>
-        <w:jc w:val="both"/>
-        <w:rPr>
-          <w:lang w:eastAsia="ar-SA"/>
-        </w:rPr>
-      </w:pPr>
-      <w:r>
-        <w:rPr>
-          <w:lang w:eastAsia="ar-SA"/>
-        </w:rPr>
-        <w:t>El actor emplea el caso de uso para buscar la información de carreras. Para ello, debe haber iniciado sesión en Tempus y este le debe haber permitido el acceso. A continuación, el actor invoca al caso de uso.</w:t>
-      </w:r>
-    </w:p>
-    <w:p>
-      <w:pPr>
-        <w:jc w:val="both"/>
-        <w:rPr>
-          <w:lang w:eastAsia="ar-SA"/>
-        </w:rPr>
-      </w:pPr>
-      <w:r>
-        <w:rPr>
-          <w:lang w:eastAsia="ar-SA"/>
-        </w:rPr>
-        <w:t>El sistema presenta el formulario donde el actor puede introducir los criterios de búsqueda. En base a la información introducida, el sistema realiza de la/las carrera/s que coincidan con dichos criterios. En caso que existan resultados, se muestran la/s carrera/s al usuario. En caso contrario, se indica que no se hallaron resultados para los criterios indicados.</w:t>
-      </w:r>
-    </w:p>
-    <w:p>
-      <w:pPr>
-        <w:jc w:val="both"/>
-        <w:rPr>
-          <w:lang w:eastAsia="ar-SA"/>
-        </w:rPr>
-      </w:pPr>
-      <w:r>
-        <w:rPr>
-          <w:lang w:eastAsia="ar-SA"/>
-        </w:rPr>
-        <w:t>El caso de uso finaliza cuando se muestran los resultados al actor.</w:t>
-      </w:r>
-    </w:p>
-    <w:p>
-      <w:pPr>
-        <w:pStyle w:val="Ttulo2"/>
-        <w:rPr>
-          <w:lang w:eastAsia="ar-SA"/>
-        </w:rPr>
-      </w:pPr>
-      <w:bookmarkStart w:id="84" w:name="_Toc493499183"/>
-      <w:r>
-        <w:rPr>
-          <w:lang w:eastAsia="ar-SA"/>
-        </w:rPr>
-        <w:t>CU1</w:t>
-      </w:r>
-      <w:r>
-        <w:rPr>
-          <w:lang w:eastAsia="ar-SA"/>
-        </w:rPr>
-        <w:t>8</w:t>
-      </w:r>
-      <w:r>
-        <w:rPr>
-          <w:lang w:eastAsia="ar-SA"/>
-        </w:rPr>
-        <w:t xml:space="preserve"> - </w:t>
-      </w:r>
-      <w:r>
-        <w:rPr>
-          <w:lang w:eastAsia="ar-SA"/>
-        </w:rPr>
-        <w:t>Modificar carrera</w:t>
-      </w:r>
-      <w:bookmarkEnd w:id="84"/>
-    </w:p>
-    <w:p>
-      <w:pPr>
-        <w:pStyle w:val="Ttulo3"/>
-        <w:rPr>
-          <w:lang w:eastAsia="ar-SA"/>
-        </w:rPr>
-      </w:pPr>
-      <w:bookmarkStart w:id="85" w:name="_Toc493499184"/>
-      <w:r>
-        <w:rPr>
-          <w:lang w:eastAsia="ar-SA"/>
-        </w:rPr>
-        <w:t>Actores</w:t>
-      </w:r>
-      <w:bookmarkEnd w:id="85"/>
-    </w:p>
-    <w:p>
-      <w:pPr>
-        <w:rPr>
-          <w:lang w:eastAsia="ar-SA"/>
-        </w:rPr>
-      </w:pPr>
-      <w:r>
-        <w:rPr>
-          <w:lang w:eastAsia="ar-SA"/>
-        </w:rPr>
-        <w:t>Administrador y Secretaría Académica.</w:t>
-      </w:r>
-    </w:p>
-    <w:p>
-      <w:pPr>
-        <w:pStyle w:val="Ttulo3"/>
-        <w:rPr>
-          <w:lang w:eastAsia="ar-SA"/>
-        </w:rPr>
-      </w:pPr>
-      <w:bookmarkStart w:id="86" w:name="_Toc493499185"/>
-      <w:r>
-        <w:rPr>
-          <w:lang w:eastAsia="ar-SA"/>
-        </w:rPr>
-        <w:t>Descripción</w:t>
-      </w:r>
-      <w:bookmarkEnd w:id="86"/>
-    </w:p>
-    <w:p>
-      <w:pPr>
-        <w:jc w:val="both"/>
-        <w:rPr>
-          <w:lang w:eastAsia="ar-SA"/>
-        </w:rPr>
-      </w:pPr>
-      <w:r>
-        <w:rPr>
-          <w:lang w:eastAsia="ar-SA"/>
-        </w:rPr>
-        <w:t>El actor utiliza el caso de uso para modificar la información de una determinada carrera. El caso de uso comienza luego que el actor haya iniciado sesión en el sistema y este le haya permitido el acceso.</w:t>
-      </w:r>
-    </w:p>
-    <w:p>
-      <w:pPr>
-        <w:jc w:val="both"/>
-        <w:rPr>
-          <w:lang w:eastAsia="ar-SA"/>
-        </w:rPr>
-      </w:pPr>
-      <w:r>
-        <w:rPr>
-          <w:lang w:eastAsia="ar-SA"/>
-        </w:rPr>
-        <w:t>El sistema muestra la información de la carrera que ha sido previamente seleccionada. El actor introduce los cambios necesarios sobre los campos modificables de la carrera. El actor modifica la carrera y el sistema verifica la información introducida y realiza la operación. Luego se muestra el resultado de la modificación de carrera.</w:t>
-      </w:r>
-    </w:p>
-    <w:p>
-      <w:pPr>
-        <w:jc w:val="both"/>
-        <w:rPr>
-          <w:lang w:eastAsia="ar-SA"/>
-        </w:rPr>
-      </w:pPr>
-      <w:r>
-        <w:rPr>
-          <w:lang w:eastAsia="ar-SA"/>
-        </w:rPr>
-        <w:t>El caso de uso finaliza cuando se realiza la modificación de carrera.</w:t>
-      </w:r>
-    </w:p>
-    <w:p>
-      <w:pPr>
-        <w:pStyle w:val="Ttulo2"/>
-        <w:rPr>
-          <w:lang w:eastAsia="ar-SA"/>
-        </w:rPr>
-      </w:pPr>
-      <w:bookmarkStart w:id="87" w:name="_Toc493499186"/>
-      <w:r>
-        <w:rPr>
-          <w:lang w:eastAsia="ar-SA"/>
-        </w:rPr>
-        <w:t>CU1</w:t>
-      </w:r>
-      <w:r>
-        <w:rPr>
-          <w:lang w:eastAsia="ar-SA"/>
-        </w:rPr>
-        <w:t>9</w:t>
-      </w:r>
-      <w:r>
-        <w:rPr>
-          <w:lang w:eastAsia="ar-SA"/>
-        </w:rPr>
-        <w:t xml:space="preserve"> - </w:t>
-      </w:r>
-      <w:r>
-        <w:rPr>
-          <w:lang w:eastAsia="ar-SA"/>
-        </w:rPr>
-        <w:t>Borrar carrera</w:t>
-      </w:r>
-      <w:bookmarkEnd w:id="87"/>
-    </w:p>
-    <w:p>
-      <w:pPr>
-        <w:pStyle w:val="Ttulo3"/>
-        <w:rPr>
-          <w:lang w:eastAsia="ar-SA"/>
-        </w:rPr>
-      </w:pPr>
-      <w:bookmarkStart w:id="88" w:name="_Toc493499187"/>
-      <w:r>
-        <w:rPr>
-          <w:lang w:eastAsia="ar-SA"/>
-        </w:rPr>
-        <w:t>Actores</w:t>
-      </w:r>
-      <w:bookmarkEnd w:id="88"/>
-    </w:p>
-    <w:p>
-      <w:pPr>
-        <w:rPr>
-          <w:lang w:eastAsia="ar-SA"/>
-        </w:rPr>
-      </w:pPr>
-      <w:r>
-        <w:rPr>
-          <w:lang w:eastAsia="ar-SA"/>
-        </w:rPr>
-        <w:t>Administrador y Secretaría Académica.</w:t>
-      </w:r>
-    </w:p>
-    <w:p>
-      <w:pPr>
-        <w:pStyle w:val="Ttulo3"/>
-        <w:rPr>
-          <w:lang w:eastAsia="ar-SA"/>
-        </w:rPr>
-      </w:pPr>
-      <w:bookmarkStart w:id="89" w:name="_Toc493499188"/>
+      <w:bookmarkStart w:id="90" w:name="_Toc493499188"/>
       <w:r>
         <w:rPr>
           <w:lang w:eastAsia="ar-SA"/>
@@ -11891,7 +11923,7 @@
         <w:lastRenderedPageBreak/>
         <w:t>Descripción</w:t>
       </w:r>
-      <w:bookmarkEnd w:id="89"/>
+      <w:bookmarkEnd w:id="90"/>
     </w:p>
     <w:p>
       <w:pPr>
@@ -11942,7 +11974,7 @@
           <w:lang w:eastAsia="ar-SA"/>
         </w:rPr>
       </w:pPr>
-      <w:bookmarkStart w:id="90" w:name="_Toc493499189"/>
+      <w:bookmarkStart w:id="91" w:name="_Toc493499189"/>
       <w:r>
         <w:rPr>
           <w:lang w:eastAsia="ar-SA"/>
@@ -11967,7 +11999,7 @@
         </w:rPr>
         <w:t>Crear usuario</w:t>
       </w:r>
-      <w:bookmarkEnd w:id="90"/>
+      <w:bookmarkEnd w:id="91"/>
       <w:r>
         <w:rPr>
           <w:lang w:eastAsia="ar-SA"/>
@@ -11982,14 +12014,14 @@
           <w:lang w:eastAsia="ar-SA"/>
         </w:rPr>
       </w:pPr>
-      <w:bookmarkStart w:id="91" w:name="_Toc493499190"/>
+      <w:bookmarkStart w:id="92" w:name="_Toc493499190"/>
       <w:r>
         <w:rPr>
           <w:lang w:eastAsia="ar-SA"/>
         </w:rPr>
         <w:t>Actores</w:t>
       </w:r>
-      <w:bookmarkEnd w:id="91"/>
+      <w:bookmarkEnd w:id="92"/>
     </w:p>
     <w:p>
       <w:pPr>
@@ -12017,14 +12049,14 @@
           <w:lang w:eastAsia="ar-SA"/>
         </w:rPr>
       </w:pPr>
-      <w:bookmarkStart w:id="92" w:name="_Toc493499191"/>
+      <w:bookmarkStart w:id="93" w:name="_Toc493499191"/>
       <w:r>
         <w:rPr>
           <w:lang w:eastAsia="ar-SA"/>
         </w:rPr>
         <w:t>Descripción</w:t>
       </w:r>
-      <w:bookmarkEnd w:id="92"/>
+      <w:bookmarkEnd w:id="93"/>
     </w:p>
     <w:p>
       <w:pPr>
@@ -12075,7 +12107,7 @@
           <w:lang w:eastAsia="ar-SA"/>
         </w:rPr>
       </w:pPr>
-      <w:bookmarkStart w:id="93" w:name="_Toc493499192"/>
+      <w:bookmarkStart w:id="94" w:name="_Toc493499192"/>
       <w:r>
         <w:rPr>
           <w:lang w:eastAsia="ar-SA"/>
@@ -12100,7 +12132,7 @@
         </w:rPr>
         <w:t>Buscar usuario</w:t>
       </w:r>
-      <w:bookmarkEnd w:id="93"/>
+      <w:bookmarkEnd w:id="94"/>
     </w:p>
     <w:p>
       <w:pPr>
@@ -12109,14 +12141,14 @@
           <w:lang w:eastAsia="ar-SA"/>
         </w:rPr>
       </w:pPr>
-      <w:bookmarkStart w:id="94" w:name="_Toc493499193"/>
+      <w:bookmarkStart w:id="95" w:name="_Toc493499193"/>
       <w:r>
         <w:rPr>
           <w:lang w:eastAsia="ar-SA"/>
         </w:rPr>
         <w:t>Actores</w:t>
       </w:r>
-      <w:bookmarkEnd w:id="94"/>
+      <w:bookmarkEnd w:id="95"/>
     </w:p>
     <w:p>
       <w:pPr>
@@ -12138,14 +12170,14 @@
           <w:lang w:eastAsia="ar-SA"/>
         </w:rPr>
       </w:pPr>
-      <w:bookmarkStart w:id="95" w:name="_Toc493499194"/>
+      <w:bookmarkStart w:id="96" w:name="_Toc493499194"/>
       <w:r>
         <w:rPr>
           <w:lang w:eastAsia="ar-SA"/>
         </w:rPr>
         <w:t>Descripción</w:t>
       </w:r>
-      <w:bookmarkEnd w:id="95"/>
+      <w:bookmarkEnd w:id="96"/>
     </w:p>
     <w:p>
       <w:pPr>
@@ -12195,7 +12227,7 @@
           <w:lang w:eastAsia="ar-SA"/>
         </w:rPr>
       </w:pPr>
-      <w:bookmarkStart w:id="96" w:name="_Toc493499195"/>
+      <w:bookmarkStart w:id="97" w:name="_Toc493499195"/>
       <w:r>
         <w:rPr>
           <w:lang w:eastAsia="ar-SA"/>
@@ -12221,7 +12253,7 @@
         </w:rPr>
         <w:t>Modificar usuario</w:t>
       </w:r>
-      <w:bookmarkEnd w:id="96"/>
+      <w:bookmarkEnd w:id="97"/>
     </w:p>
     <w:p>
       <w:pPr>
@@ -12230,14 +12262,14 @@
           <w:lang w:eastAsia="ar-SA"/>
         </w:rPr>
       </w:pPr>
-      <w:bookmarkStart w:id="97" w:name="_Toc493499196"/>
+      <w:bookmarkStart w:id="98" w:name="_Toc493499196"/>
       <w:r>
         <w:rPr>
           <w:lang w:eastAsia="ar-SA"/>
         </w:rPr>
         <w:t>Actores</w:t>
       </w:r>
-      <w:bookmarkEnd w:id="97"/>
+      <w:bookmarkEnd w:id="98"/>
     </w:p>
     <w:p>
       <w:pPr>
@@ -12259,14 +12291,14 @@
           <w:lang w:eastAsia="ar-SA"/>
         </w:rPr>
       </w:pPr>
-      <w:bookmarkStart w:id="98" w:name="_Toc493499197"/>
+      <w:bookmarkStart w:id="99" w:name="_Toc493499197"/>
       <w:r>
         <w:rPr>
           <w:lang w:eastAsia="ar-SA"/>
         </w:rPr>
         <w:t>Descripción</w:t>
       </w:r>
-      <w:bookmarkEnd w:id="98"/>
+      <w:bookmarkEnd w:id="99"/>
     </w:p>
     <w:p>
       <w:pPr>
@@ -12317,7 +12349,7 @@
           <w:lang w:eastAsia="ar-SA"/>
         </w:rPr>
       </w:pPr>
-      <w:bookmarkStart w:id="99" w:name="_Toc493499198"/>
+      <w:bookmarkStart w:id="100" w:name="_Toc493499198"/>
       <w:r>
         <w:rPr>
           <w:lang w:eastAsia="ar-SA"/>
@@ -12342,7 +12374,7 @@
         </w:rPr>
         <w:t>Borrar usuario</w:t>
       </w:r>
-      <w:bookmarkEnd w:id="99"/>
+      <w:bookmarkEnd w:id="100"/>
     </w:p>
     <w:p>
       <w:pPr>
@@ -12351,14 +12383,14 @@
           <w:lang w:eastAsia="ar-SA"/>
         </w:rPr>
       </w:pPr>
-      <w:bookmarkStart w:id="100" w:name="_Toc493499199"/>
+      <w:bookmarkStart w:id="101" w:name="_Toc493499199"/>
       <w:r>
         <w:rPr>
           <w:lang w:eastAsia="ar-SA"/>
         </w:rPr>
         <w:t>Actor</w:t>
       </w:r>
-      <w:bookmarkEnd w:id="100"/>
+      <w:bookmarkEnd w:id="101"/>
     </w:p>
     <w:p>
       <w:pPr>
@@ -12380,14 +12412,14 @@
           <w:lang w:eastAsia="ar-SA"/>
         </w:rPr>
       </w:pPr>
-      <w:bookmarkStart w:id="101" w:name="_Toc493499200"/>
+      <w:bookmarkStart w:id="102" w:name="_Toc493499200"/>
       <w:r>
         <w:rPr>
           <w:lang w:eastAsia="ar-SA"/>
         </w:rPr>
         <w:t>Descripción</w:t>
       </w:r>
-      <w:bookmarkEnd w:id="101"/>
+      <w:bookmarkEnd w:id="102"/>
     </w:p>
     <w:p>
       <w:pPr>
@@ -12438,7 +12470,7 @@
           <w:lang w:eastAsia="ar-SA"/>
         </w:rPr>
       </w:pPr>
-      <w:bookmarkStart w:id="102" w:name="_Toc493499201"/>
+      <w:bookmarkStart w:id="103" w:name="_Toc493499201"/>
       <w:r>
         <w:rPr>
           <w:lang w:eastAsia="ar-SA"/>
@@ -12463,7 +12495,7 @@
         </w:rPr>
         <w:t>Crear rol</w:t>
       </w:r>
-      <w:bookmarkEnd w:id="102"/>
+      <w:bookmarkEnd w:id="103"/>
     </w:p>
     <w:p>
       <w:pPr>
@@ -12472,14 +12504,14 @@
           <w:lang w:eastAsia="ar-SA"/>
         </w:rPr>
       </w:pPr>
-      <w:bookmarkStart w:id="103" w:name="_Toc493499202"/>
+      <w:bookmarkStart w:id="104" w:name="_Toc493499202"/>
       <w:r>
         <w:rPr>
           <w:lang w:eastAsia="ar-SA"/>
         </w:rPr>
         <w:t>Actores</w:t>
       </w:r>
-      <w:bookmarkEnd w:id="103"/>
+      <w:bookmarkEnd w:id="104"/>
     </w:p>
     <w:p>
       <w:pPr>
@@ -12501,14 +12533,14 @@
           <w:lang w:eastAsia="ar-SA"/>
         </w:rPr>
       </w:pPr>
-      <w:bookmarkStart w:id="104" w:name="_Toc493499203"/>
+      <w:bookmarkStart w:id="105" w:name="_Toc493499203"/>
       <w:r>
         <w:rPr>
           <w:lang w:eastAsia="ar-SA"/>
         </w:rPr>
         <w:t>Descripción</w:t>
       </w:r>
-      <w:bookmarkEnd w:id="104"/>
+      <w:bookmarkEnd w:id="105"/>
     </w:p>
     <w:p>
       <w:pPr>
@@ -12566,7 +12598,7 @@
           <w:lang w:eastAsia="ar-SA"/>
         </w:rPr>
       </w:pPr>
-      <w:bookmarkStart w:id="105" w:name="_Toc493499204"/>
+      <w:bookmarkStart w:id="106" w:name="_Toc493499204"/>
       <w:r>
         <w:rPr>
           <w:lang w:eastAsia="ar-SA"/>
@@ -12591,7 +12623,7 @@
         </w:rPr>
         <w:t>Buscar rol</w:t>
       </w:r>
-      <w:bookmarkEnd w:id="105"/>
+      <w:bookmarkEnd w:id="106"/>
     </w:p>
     <w:p>
       <w:pPr>
@@ -12600,14 +12632,14 @@
           <w:lang w:eastAsia="ar-SA"/>
         </w:rPr>
       </w:pPr>
-      <w:bookmarkStart w:id="106" w:name="_Toc493499205"/>
+      <w:bookmarkStart w:id="107" w:name="_Toc493499205"/>
       <w:r>
         <w:rPr>
           <w:lang w:eastAsia="ar-SA"/>
         </w:rPr>
         <w:t>Actores</w:t>
       </w:r>
-      <w:bookmarkEnd w:id="106"/>
+      <w:bookmarkEnd w:id="107"/>
     </w:p>
     <w:p>
       <w:pPr>
@@ -12629,14 +12661,14 @@
           <w:lang w:eastAsia="ar-SA"/>
         </w:rPr>
       </w:pPr>
-      <w:bookmarkStart w:id="107" w:name="_Toc493499206"/>
+      <w:bookmarkStart w:id="108" w:name="_Toc493499206"/>
       <w:r>
         <w:rPr>
           <w:lang w:eastAsia="ar-SA"/>
         </w:rPr>
         <w:t>Descripción</w:t>
       </w:r>
-      <w:bookmarkEnd w:id="107"/>
+      <w:bookmarkEnd w:id="108"/>
     </w:p>
     <w:p>
       <w:pPr>
@@ -12686,7 +12718,7 @@
           <w:lang w:eastAsia="ar-SA"/>
         </w:rPr>
       </w:pPr>
-      <w:bookmarkStart w:id="108" w:name="_Toc493499207"/>
+      <w:bookmarkStart w:id="109" w:name="_Toc493499207"/>
       <w:r>
         <w:rPr>
           <w:lang w:eastAsia="ar-SA"/>
@@ -12711,7 +12743,7 @@
         </w:rPr>
         <w:t>Modificar rol</w:t>
       </w:r>
-      <w:bookmarkEnd w:id="108"/>
+      <w:bookmarkEnd w:id="109"/>
     </w:p>
     <w:p>
       <w:pPr>
@@ -12720,14 +12752,14 @@
           <w:lang w:eastAsia="ar-SA"/>
         </w:rPr>
       </w:pPr>
-      <w:bookmarkStart w:id="109" w:name="_Toc493499208"/>
+      <w:bookmarkStart w:id="110" w:name="_Toc493499208"/>
       <w:r>
         <w:rPr>
           <w:lang w:eastAsia="ar-SA"/>
         </w:rPr>
         <w:t>Actores</w:t>
       </w:r>
-      <w:bookmarkEnd w:id="109"/>
+      <w:bookmarkEnd w:id="110"/>
     </w:p>
     <w:p>
       <w:pPr>
@@ -12749,14 +12781,14 @@
           <w:lang w:eastAsia="ar-SA"/>
         </w:rPr>
       </w:pPr>
-      <w:bookmarkStart w:id="110" w:name="_Toc493499209"/>
+      <w:bookmarkStart w:id="111" w:name="_Toc493499209"/>
       <w:r>
         <w:rPr>
           <w:lang w:eastAsia="ar-SA"/>
         </w:rPr>
         <w:t>Descripción</w:t>
       </w:r>
-      <w:bookmarkEnd w:id="110"/>
+      <w:bookmarkEnd w:id="111"/>
     </w:p>
     <w:p>
       <w:pPr>
@@ -12819,7 +12851,7 @@
           <w:lang w:eastAsia="ar-SA"/>
         </w:rPr>
       </w:pPr>
-      <w:bookmarkStart w:id="111" w:name="_Toc493499210"/>
+      <w:bookmarkStart w:id="112" w:name="_Toc493499210"/>
       <w:r>
         <w:rPr>
           <w:lang w:eastAsia="ar-SA"/>
@@ -12838,7 +12870,7 @@
         </w:rPr>
         <w:t>Borrar rol</w:t>
       </w:r>
-      <w:bookmarkEnd w:id="111"/>
+      <w:bookmarkEnd w:id="112"/>
     </w:p>
     <w:p>
       <w:pPr>
@@ -12847,14 +12879,14 @@
           <w:lang w:eastAsia="ar-SA"/>
         </w:rPr>
       </w:pPr>
-      <w:bookmarkStart w:id="112" w:name="_Toc493499211"/>
+      <w:bookmarkStart w:id="113" w:name="_Toc493499211"/>
       <w:r>
         <w:rPr>
           <w:lang w:eastAsia="ar-SA"/>
         </w:rPr>
         <w:t>Actores</w:t>
       </w:r>
-      <w:bookmarkEnd w:id="112"/>
+      <w:bookmarkEnd w:id="113"/>
     </w:p>
     <w:p>
       <w:pPr>
@@ -12876,14 +12908,14 @@
           <w:lang w:eastAsia="ar-SA"/>
         </w:rPr>
       </w:pPr>
-      <w:bookmarkStart w:id="113" w:name="_Toc493499212"/>
+      <w:bookmarkStart w:id="114" w:name="_Toc493499212"/>
       <w:r>
         <w:rPr>
           <w:lang w:eastAsia="ar-SA"/>
         </w:rPr>
         <w:t>Descripción</w:t>
       </w:r>
-      <w:bookmarkEnd w:id="113"/>
+      <w:bookmarkEnd w:id="114"/>
     </w:p>
     <w:p>
       <w:pPr>
@@ -12935,7 +12967,7 @@
           <w:lang w:eastAsia="ar-SA"/>
         </w:rPr>
       </w:pPr>
-      <w:bookmarkStart w:id="114" w:name="_Toc493499213"/>
+      <w:bookmarkStart w:id="115" w:name="_Toc493499213"/>
       <w:r>
         <w:rPr>
           <w:lang w:eastAsia="ar-SA"/>
@@ -12954,7 +12986,7 @@
         </w:rPr>
         <w:t>Crear permiso</w:t>
       </w:r>
-      <w:bookmarkEnd w:id="114"/>
+      <w:bookmarkEnd w:id="115"/>
       <w:r>
         <w:rPr>
           <w:lang w:eastAsia="ar-SA"/>
@@ -12969,14 +13001,14 @@
           <w:lang w:eastAsia="ar-SA"/>
         </w:rPr>
       </w:pPr>
-      <w:bookmarkStart w:id="115" w:name="_Toc493499214"/>
+      <w:bookmarkStart w:id="116" w:name="_Toc493499214"/>
       <w:r>
         <w:rPr>
           <w:lang w:eastAsia="ar-SA"/>
         </w:rPr>
         <w:t>Actores</w:t>
       </w:r>
-      <w:bookmarkEnd w:id="115"/>
+      <w:bookmarkEnd w:id="116"/>
     </w:p>
     <w:p>
       <w:pPr>
@@ -13004,14 +13036,14 @@
           <w:lang w:eastAsia="ar-SA"/>
         </w:rPr>
       </w:pPr>
-      <w:bookmarkStart w:id="116" w:name="_Toc493499215"/>
+      <w:bookmarkStart w:id="117" w:name="_Toc493499215"/>
       <w:r>
         <w:rPr>
           <w:lang w:eastAsia="ar-SA"/>
         </w:rPr>
         <w:t>Descripción</w:t>
       </w:r>
-      <w:bookmarkEnd w:id="116"/>
+      <w:bookmarkEnd w:id="117"/>
     </w:p>
     <w:p>
       <w:pPr>
@@ -13062,7 +13094,7 @@
           <w:lang w:eastAsia="ar-SA"/>
         </w:rPr>
       </w:pPr>
-      <w:bookmarkStart w:id="117" w:name="_Toc493499216"/>
+      <w:bookmarkStart w:id="118" w:name="_Toc493499216"/>
       <w:r>
         <w:rPr>
           <w:lang w:eastAsia="ar-SA"/>
@@ -13075,7 +13107,7 @@
         </w:rPr>
         <w:t xml:space="preserve"> - Buscar permiso</w:t>
       </w:r>
-      <w:bookmarkEnd w:id="117"/>
+      <w:bookmarkEnd w:id="118"/>
     </w:p>
     <w:p>
       <w:pPr>
@@ -13084,14 +13116,14 @@
           <w:lang w:eastAsia="ar-SA"/>
         </w:rPr>
       </w:pPr>
-      <w:bookmarkStart w:id="118" w:name="_Toc493499217"/>
+      <w:bookmarkStart w:id="119" w:name="_Toc493499217"/>
       <w:r>
         <w:rPr>
           <w:lang w:eastAsia="ar-SA"/>
         </w:rPr>
         <w:t>Actores</w:t>
       </w:r>
-      <w:bookmarkEnd w:id="118"/>
+      <w:bookmarkEnd w:id="119"/>
     </w:p>
     <w:p>
       <w:pPr>
@@ -13113,14 +13145,14 @@
           <w:lang w:eastAsia="ar-SA"/>
         </w:rPr>
       </w:pPr>
-      <w:bookmarkStart w:id="119" w:name="_Toc493499218"/>
+      <w:bookmarkStart w:id="120" w:name="_Toc493499218"/>
       <w:r>
         <w:rPr>
           <w:lang w:eastAsia="ar-SA"/>
         </w:rPr>
         <w:t>Descripción</w:t>
       </w:r>
-      <w:bookmarkEnd w:id="119"/>
+      <w:bookmarkEnd w:id="120"/>
     </w:p>
     <w:p>
       <w:pPr>
@@ -13170,7 +13202,7 @@
           <w:lang w:eastAsia="ar-SA"/>
         </w:rPr>
       </w:pPr>
-      <w:bookmarkStart w:id="120" w:name="_Toc493499219"/>
+      <w:bookmarkStart w:id="121" w:name="_Toc493499219"/>
       <w:r>
         <w:rPr>
           <w:lang w:eastAsia="ar-SA"/>
@@ -13189,7 +13221,7 @@
         </w:rPr>
         <w:t>Borrar permiso</w:t>
       </w:r>
-      <w:bookmarkEnd w:id="120"/>
+      <w:bookmarkEnd w:id="121"/>
     </w:p>
     <w:p>
       <w:pPr>
@@ -13198,14 +13230,14 @@
           <w:lang w:eastAsia="ar-SA"/>
         </w:rPr>
       </w:pPr>
-      <w:bookmarkStart w:id="121" w:name="_Toc493499220"/>
+      <w:bookmarkStart w:id="122" w:name="_Toc493499220"/>
       <w:r>
         <w:rPr>
           <w:lang w:eastAsia="ar-SA"/>
         </w:rPr>
         <w:t>Actores</w:t>
       </w:r>
-      <w:bookmarkEnd w:id="121"/>
+      <w:bookmarkEnd w:id="122"/>
     </w:p>
     <w:p>
       <w:pPr>
@@ -13227,14 +13259,14 @@
           <w:lang w:eastAsia="ar-SA"/>
         </w:rPr>
       </w:pPr>
-      <w:bookmarkStart w:id="122" w:name="_Toc493499221"/>
+      <w:bookmarkStart w:id="123" w:name="_Toc493499221"/>
       <w:r>
         <w:rPr>
           <w:lang w:eastAsia="ar-SA"/>
         </w:rPr>
         <w:t>Descripción</w:t>
       </w:r>
-      <w:bookmarkEnd w:id="122"/>
+      <w:bookmarkEnd w:id="123"/>
     </w:p>
     <w:p>
       <w:pPr>
@@ -13283,24 +13315,24 @@
       <w:pPr>
         <w:pStyle w:val="PSI-Ttulo1"/>
       </w:pPr>
-      <w:bookmarkStart w:id="123" w:name="_Toc235007272"/>
-      <w:bookmarkStart w:id="124" w:name="_Toc235009559"/>
-      <w:bookmarkStart w:id="125" w:name="_Toc493499222"/>
+      <w:bookmarkStart w:id="124" w:name="_Toc235007272"/>
+      <w:bookmarkStart w:id="125" w:name="_Toc235009559"/>
+      <w:bookmarkStart w:id="126" w:name="_Toc493499222"/>
       <w:r>
         <w:t>Diagrama</w:t>
       </w:r>
-      <w:bookmarkEnd w:id="123"/>
       <w:bookmarkEnd w:id="124"/>
+      <w:bookmarkEnd w:id="125"/>
       <w:r>
         <w:t xml:space="preserve"> de Casos de Uso</w:t>
       </w:r>
-      <w:bookmarkEnd w:id="125"/>
+      <w:bookmarkEnd w:id="126"/>
     </w:p>
     <w:p>
       <w:pPr>
         <w:jc w:val="both"/>
       </w:pPr>
-      <w:bookmarkStart w:id="126" w:name="_Toc235007273"/>
+      <w:bookmarkStart w:id="127" w:name="_Toc235007273"/>
       <w:r>
         <w:t>En   este   aparta</w:t>
       </w:r>
@@ -13322,7 +13354,7 @@
       <w:r>
         <w:t xml:space="preserve">   del   sistema.   Los  diagramas de casos de uso son una representación gráfica de una parte o  todos  los actores y casos de uso del sistema, incluyendo sus interacciones. La construcción del Diagrama de Casos de Uso se inicia con la elaboración del Diagrama de Casos de Uso Inicial</w:t>
       </w:r>
-      <w:bookmarkEnd w:id="126"/>
+      <w:bookmarkEnd w:id="127"/>
       <w:r>
         <w:t>.</w:t>
       </w:r>
@@ -13477,15 +13509,15 @@
       <w:pPr>
         <w:pStyle w:val="PSI-Ttulo1"/>
       </w:pPr>
-      <w:bookmarkStart w:id="127" w:name="_Toc235007274"/>
-      <w:bookmarkStart w:id="128" w:name="_Toc235009560"/>
-      <w:bookmarkStart w:id="129" w:name="_Toc493499223"/>
+      <w:bookmarkStart w:id="128" w:name="_Toc235007274"/>
+      <w:bookmarkStart w:id="129" w:name="_Toc235009560"/>
+      <w:bookmarkStart w:id="130" w:name="_Toc493499223"/>
       <w:r>
         <w:t>Requerimientos Técnicos</w:t>
       </w:r>
-      <w:bookmarkEnd w:id="127"/>
       <w:bookmarkEnd w:id="128"/>
       <w:bookmarkEnd w:id="129"/>
+      <w:bookmarkEnd w:id="130"/>
     </w:p>
     <w:p>
       <w:pPr>
@@ -13499,21 +13531,7 @@
         <w:rPr>
           <w:lang w:val="es-AR"/>
         </w:rPr>
-        <w:t xml:space="preserve">[En esta sección se describen los requerimientos técnicos, tales como sistema operativo, plataforma de arquitectura, por ejemplo </w:t>
-      </w:r>
-      <w:proofErr w:type="spellStart"/>
-      <w:r>
-        <w:rPr>
-          <w:lang w:val="es-AR"/>
-        </w:rPr>
-        <w:t>WebSphere</w:t>
-      </w:r>
-      <w:proofErr w:type="spellEnd"/>
-      <w:r>
-        <w:rPr>
-          <w:lang w:val="es-AR"/>
-        </w:rPr>
-        <w:t>, .NET, etc.]</w:t>
+        <w:t>[En esta sección se describen los requerimientos técnicos, tales como sistema operativo, plataforma de arquitectura, por ejemplo WebSphere, .NET, etc.]</w:t>
       </w:r>
     </w:p>
     <w:p>
@@ -13523,15 +13541,15 @@
       <w:r>
         <w:br/>
       </w:r>
-      <w:bookmarkStart w:id="130" w:name="_Toc235007275"/>
-      <w:bookmarkStart w:id="131" w:name="_Toc235009561"/>
-      <w:bookmarkStart w:id="132" w:name="_Toc493499224"/>
+      <w:bookmarkStart w:id="131" w:name="_Toc235007275"/>
+      <w:bookmarkStart w:id="132" w:name="_Toc235009561"/>
+      <w:bookmarkStart w:id="133" w:name="_Toc493499224"/>
       <w:r>
         <w:t>Requerimientos Funcionales</w:t>
       </w:r>
-      <w:bookmarkEnd w:id="130"/>
       <w:bookmarkEnd w:id="131"/>
       <w:bookmarkEnd w:id="132"/>
+      <w:bookmarkEnd w:id="133"/>
     </w:p>
     <w:p>
       <w:pPr>
@@ -17065,15 +17083,15 @@
       <w:pPr>
         <w:pStyle w:val="PSI-Ttulo1"/>
       </w:pPr>
-      <w:bookmarkStart w:id="133" w:name="_Toc235007276"/>
-      <w:bookmarkStart w:id="134" w:name="_Toc235009562"/>
-      <w:bookmarkStart w:id="135" w:name="_Toc493499225"/>
+      <w:bookmarkStart w:id="134" w:name="_Toc235007276"/>
+      <w:bookmarkStart w:id="135" w:name="_Toc235009562"/>
+      <w:bookmarkStart w:id="136" w:name="_Toc493499225"/>
       <w:r>
         <w:t>Requerimientos No Funcionales</w:t>
       </w:r>
-      <w:bookmarkEnd w:id="133"/>
       <w:bookmarkEnd w:id="134"/>
       <w:bookmarkEnd w:id="135"/>
+      <w:bookmarkEnd w:id="136"/>
     </w:p>
     <w:p>
       <w:pPr>
@@ -17097,15 +17115,15 @@
       <w:pPr>
         <w:pStyle w:val="PSI-Ttulo2"/>
       </w:pPr>
-      <w:bookmarkStart w:id="136" w:name="_Toc235007277"/>
-      <w:bookmarkStart w:id="137" w:name="_Toc235009563"/>
-      <w:bookmarkStart w:id="138" w:name="_Toc493499226"/>
+      <w:bookmarkStart w:id="137" w:name="_Toc235007277"/>
+      <w:bookmarkStart w:id="138" w:name="_Toc235009563"/>
+      <w:bookmarkStart w:id="139" w:name="_Toc493499226"/>
       <w:r>
         <w:t>Usabilidad</w:t>
       </w:r>
-      <w:bookmarkEnd w:id="136"/>
       <w:bookmarkEnd w:id="137"/>
       <w:bookmarkEnd w:id="138"/>
+      <w:bookmarkEnd w:id="139"/>
     </w:p>
     <w:p>
       <w:pPr>
@@ -17170,21 +17188,7 @@
         <w:rPr>
           <w:b/>
         </w:rPr>
-        <w:t xml:space="preserve"> (</w:t>
-      </w:r>
-      <w:proofErr w:type="spellStart"/>
-      <w:r>
-        <w:rPr>
-          <w:b/>
-        </w:rPr>
-        <w:t>UARGFlow</w:t>
-      </w:r>
-      <w:proofErr w:type="spellEnd"/>
-      <w:r>
-        <w:rPr>
-          <w:b/>
-        </w:rPr>
-        <w:t>)</w:t>
+        <w:t xml:space="preserve"> (UARGFlow)</w:t>
       </w:r>
       <w:r>
         <w:rPr>
@@ -17274,40 +17278,10 @@
         <w:rPr>
           <w:b/>
         </w:rPr>
-        <w:t xml:space="preserve">La aplicación móvil deberá desarrollarse con el uso del </w:t>
-      </w:r>
-      <w:proofErr w:type="spellStart"/>
-      <w:r>
-        <w:rPr>
-          <w:b/>
-        </w:rPr>
-        <w:t>framework</w:t>
-      </w:r>
-      <w:proofErr w:type="spellEnd"/>
-      <w:r>
-        <w:rPr>
-          <w:b/>
-        </w:rPr>
-        <w:t xml:space="preserve"> </w:t>
-      </w:r>
-      <w:proofErr w:type="spellStart"/>
-      <w:r>
-        <w:rPr>
-          <w:b/>
-        </w:rPr>
-        <w:t>Ionic</w:t>
-      </w:r>
-      <w:proofErr w:type="spellEnd"/>
-      <w:r>
-        <w:t xml:space="preserve">. Se debe utilizar el </w:t>
-      </w:r>
-      <w:proofErr w:type="spellStart"/>
-      <w:r>
-        <w:t>framework</w:t>
-      </w:r>
-      <w:proofErr w:type="spellEnd"/>
-      <w:r>
-        <w:t xml:space="preserve"> para el desarrollo de la aplicación móvil multiplataforma.</w:t>
+        <w:t>La aplicación móvil deberá desarrollarse con el uso del framework Ionic</w:t>
+      </w:r>
+      <w:r>
+        <w:t>. Se debe utilizar el framework para el desarrollo de la aplicación móvil multiplataforma.</w:t>
       </w:r>
     </w:p>
     <w:p>
@@ -17332,15 +17306,7 @@
         <w:t>.</w:t>
       </w:r>
       <w:r>
-        <w:t xml:space="preserve"> El sistema Tempus debe estar disponibles para los principales sistemas operativos en dispositivos móviles (Android - </w:t>
-      </w:r>
-      <w:proofErr w:type="spellStart"/>
-      <w:r>
-        <w:t>IOs</w:t>
-      </w:r>
-      <w:proofErr w:type="spellEnd"/>
-      <w:r>
-        <w:t>).</w:t>
+        <w:t xml:space="preserve"> El sistema Tempus debe estar disponibles para los principales sistemas operativos en dispositivos móviles (Android - IOs).</w:t>
       </w:r>
     </w:p>
     <w:p>
@@ -17352,15 +17318,15 @@
       <w:pPr>
         <w:pStyle w:val="PSI-Ttulo2"/>
       </w:pPr>
-      <w:bookmarkStart w:id="139" w:name="_Toc235007278"/>
-      <w:bookmarkStart w:id="140" w:name="_Toc235009564"/>
-      <w:bookmarkStart w:id="141" w:name="_Toc493499227"/>
+      <w:bookmarkStart w:id="140" w:name="_Toc235007278"/>
+      <w:bookmarkStart w:id="141" w:name="_Toc235009564"/>
+      <w:bookmarkStart w:id="142" w:name="_Toc493499227"/>
       <w:r>
         <w:t>Confiabilidad</w:t>
       </w:r>
-      <w:bookmarkEnd w:id="139"/>
       <w:bookmarkEnd w:id="140"/>
       <w:bookmarkEnd w:id="141"/>
+      <w:bookmarkEnd w:id="142"/>
     </w:p>
     <w:p>
       <w:pPr>
@@ -17404,15 +17370,15 @@
       <w:pPr>
         <w:pStyle w:val="PSI-Ttulo2"/>
       </w:pPr>
-      <w:bookmarkStart w:id="142" w:name="_Toc235007279"/>
-      <w:bookmarkStart w:id="143" w:name="_Toc235009565"/>
-      <w:bookmarkStart w:id="144" w:name="_Toc493499228"/>
+      <w:bookmarkStart w:id="143" w:name="_Toc235007279"/>
+      <w:bookmarkStart w:id="144" w:name="_Toc235009565"/>
+      <w:bookmarkStart w:id="145" w:name="_Toc493499228"/>
       <w:r>
         <w:t>Seguridad</w:t>
       </w:r>
-      <w:bookmarkEnd w:id="142"/>
       <w:bookmarkEnd w:id="143"/>
       <w:bookmarkEnd w:id="144"/>
+      <w:bookmarkEnd w:id="145"/>
     </w:p>
     <w:p>
       <w:pPr>
@@ -17486,15 +17452,15 @@
       <w:r>
         <w:t xml:space="preserve"> </w:t>
       </w:r>
-      <w:bookmarkStart w:id="145" w:name="_Toc235007280"/>
-      <w:bookmarkStart w:id="146" w:name="_Toc235009566"/>
-      <w:bookmarkStart w:id="147" w:name="_Toc493499229"/>
+      <w:bookmarkStart w:id="146" w:name="_Toc235007280"/>
+      <w:bookmarkStart w:id="147" w:name="_Toc235009566"/>
+      <w:bookmarkStart w:id="148" w:name="_Toc493499229"/>
       <w:r>
         <w:t>Eficiencia</w:t>
       </w:r>
-      <w:bookmarkEnd w:id="145"/>
       <w:bookmarkEnd w:id="146"/>
       <w:bookmarkEnd w:id="147"/>
+      <w:bookmarkEnd w:id="148"/>
     </w:p>
     <w:p>
       <w:pPr>
@@ -17538,15 +17504,15 @@
       <w:pPr>
         <w:pStyle w:val="PSI-Ttulo2"/>
       </w:pPr>
-      <w:bookmarkStart w:id="148" w:name="_Toc235007281"/>
-      <w:bookmarkStart w:id="149" w:name="_Toc235009567"/>
-      <w:bookmarkStart w:id="150" w:name="_Toc493499230"/>
+      <w:bookmarkStart w:id="149" w:name="_Toc235007281"/>
+      <w:bookmarkStart w:id="150" w:name="_Toc235009567"/>
+      <w:bookmarkStart w:id="151" w:name="_Toc493499230"/>
       <w:r>
         <w:t>Interfaces</w:t>
       </w:r>
-      <w:bookmarkEnd w:id="148"/>
       <w:bookmarkEnd w:id="149"/>
       <w:bookmarkEnd w:id="150"/>
+      <w:bookmarkEnd w:id="151"/>
     </w:p>
     <w:p>
       <w:pPr>
@@ -17561,8 +17527,6 @@
       <w:r>
         <w:t>io o interfaces de software.</w:t>
       </w:r>
-      <w:bookmarkStart w:id="151" w:name="_GoBack"/>
-      <w:bookmarkEnd w:id="151"/>
     </w:p>
     <w:p>
       <w:pPr>
@@ -17746,21 +17710,7 @@
         <w:rPr>
           <w:sz w:val="20"/>
         </w:rPr>
-        <w:t xml:space="preserve">Ejemplo aplicación </w:t>
-      </w:r>
-      <w:proofErr w:type="spellStart"/>
-      <w:r>
-        <w:rPr>
-          <w:sz w:val="20"/>
-        </w:rPr>
-        <w:t>eRecibo</w:t>
-      </w:r>
-      <w:proofErr w:type="spellEnd"/>
-      <w:r>
-        <w:rPr>
-          <w:sz w:val="20"/>
-        </w:rPr>
-        <w:t xml:space="preserve"> de la UARG</w:t>
+        <w:t>Ejemplo aplicación eRecibo de la UARG</w:t>
       </w:r>
     </w:p>
     <w:p>
@@ -18665,7 +18615,7 @@
             <w:rFonts w:asciiTheme="majorHAnsi" w:hAnsiTheme="majorHAnsi" w:cstheme="majorHAnsi"/>
             <w:noProof/>
           </w:rPr>
-          <w:t>29</w:t>
+          <w:t>13</w:t>
         </w:r>
         <w:r>
           <w:rPr>
@@ -22810,7 +22760,7 @@
 </file>
 
 <file path=customXml/itemProps2.xml><?xml version="1.0" encoding="utf-8"?>
-<ds:datastoreItem xmlns:ds="http://schemas.openxmlformats.org/officeDocument/2006/customXml" ds:itemID="{8B807FCB-A325-4DD3-A1AA-D5BB5F3D85EC}">
+<ds:datastoreItem xmlns:ds="http://schemas.openxmlformats.org/officeDocument/2006/customXml" ds:itemID="{76E280CE-EF34-4A4D-80EC-2EBC310F9CE0}">
   <ds:schemaRefs>
     <ds:schemaRef ds:uri="http://schemas.openxmlformats.org/officeDocument/2006/bibliography"/>
   </ds:schemaRefs>

</xml_diff>